<commit_message>
Documentação - Atualização da estrutura do backend
</commit_message>
<xml_diff>
--- a/Documentação Hackathon.docx
+++ b/Documentação Hackathon.docx
@@ -5482,6 +5482,135 @@
           <w:sz w:val="20"/>
           <w:szCs w:val="20"/>
         </w:rPr>
+        <w:t>┣</w:t>
+      </w:r>
+      <w:r>
+        <w:rPr>
+          <w:sz w:val="20"/>
+          <w:szCs w:val="20"/>
+        </w:rPr>
+        <w:t xml:space="preserve"> </w:t>
+      </w:r>
+      <w:r>
+        <w:rPr>
+          <w:rFonts w:ascii="Segoe UI Emoji" w:hAnsi="Segoe UI Emoji" w:cs="Segoe UI Emoji"/>
+          <w:sz w:val="20"/>
+          <w:szCs w:val="20"/>
+        </w:rPr>
+        <w:t>📂</w:t>
+      </w:r>
+      <w:r>
+        <w:rPr>
+          <w:sz w:val="20"/>
+          <w:szCs w:val="20"/>
+        </w:rPr>
+        <w:t>alunos</w:t>
+      </w:r>
+      <w:r>
+        <w:rPr>
+          <w:sz w:val="20"/>
+          <w:szCs w:val="20"/>
+        </w:rPr>
+        <w:t>-criar</w:t>
+      </w:r>
+    </w:p>
+    <w:p>
+      <w:pPr>
+        <w:spacing w:after="0" w:line="240" w:lineRule="auto"/>
+        <w:ind w:left="708"/>
+        <w:rPr>
+          <w:sz w:val="20"/>
+          <w:szCs w:val="20"/>
+        </w:rPr>
+      </w:pPr>
+      <w:r>
+        <w:rPr>
+          <w:sz w:val="20"/>
+          <w:szCs w:val="20"/>
+        </w:rPr>
+        <w:t xml:space="preserve"> </w:t>
+      </w:r>
+      <w:r>
+        <w:rPr>
+          <w:rFonts w:ascii="MS Gothic" w:eastAsia="MS Gothic" w:hAnsi="MS Gothic" w:cs="MS Gothic" w:hint="eastAsia"/>
+          <w:sz w:val="20"/>
+          <w:szCs w:val="20"/>
+        </w:rPr>
+        <w:t>┃</w:t>
+      </w:r>
+      <w:r>
+        <w:rPr>
+          <w:sz w:val="20"/>
+          <w:szCs w:val="20"/>
+        </w:rPr>
+        <w:t xml:space="preserve"> </w:t>
+      </w:r>
+      <w:r>
+        <w:rPr>
+          <w:rFonts w:ascii="MS Gothic" w:eastAsia="MS Gothic" w:hAnsi="MS Gothic" w:cs="MS Gothic" w:hint="eastAsia"/>
+          <w:sz w:val="20"/>
+          <w:szCs w:val="20"/>
+        </w:rPr>
+        <w:t>┃</w:t>
+      </w:r>
+      <w:r>
+        <w:rPr>
+          <w:sz w:val="20"/>
+          <w:szCs w:val="20"/>
+        </w:rPr>
+        <w:t xml:space="preserve"> </w:t>
+      </w:r>
+      <w:r>
+        <w:rPr>
+          <w:rFonts w:ascii="MS Gothic" w:eastAsia="MS Gothic" w:hAnsi="MS Gothic" w:cs="MS Gothic" w:hint="eastAsia"/>
+          <w:sz w:val="20"/>
+          <w:szCs w:val="20"/>
+        </w:rPr>
+        <w:t>┃</w:t>
+      </w:r>
+      <w:r>
+        <w:rPr>
+          <w:sz w:val="20"/>
+          <w:szCs w:val="20"/>
+        </w:rPr>
+        <w:t xml:space="preserve"> </w:t>
+      </w:r>
+      <w:r>
+        <w:rPr>
+          <w:rFonts w:ascii="MS Gothic" w:eastAsia="MS Gothic" w:hAnsi="MS Gothic" w:cs="MS Gothic" w:hint="eastAsia"/>
+          <w:sz w:val="20"/>
+          <w:szCs w:val="20"/>
+        </w:rPr>
+        <w:t>┃</w:t>
+      </w:r>
+      <w:r>
+        <w:rPr>
+          <w:sz w:val="20"/>
+          <w:szCs w:val="20"/>
+        </w:rPr>
+        <w:t xml:space="preserve"> </w:t>
+      </w:r>
+      <w:r>
+        <w:rPr>
+          <w:rFonts w:ascii="MS Gothic" w:eastAsia="MS Gothic" w:hAnsi="MS Gothic" w:cs="MS Gothic" w:hint="eastAsia"/>
+          <w:sz w:val="20"/>
+          <w:szCs w:val="20"/>
+        </w:rPr>
+        <w:t>┃</w:t>
+      </w:r>
+      <w:r>
+        <w:rPr>
+          <w:sz w:val="20"/>
+          <w:szCs w:val="20"/>
+        </w:rPr>
+        <w:t xml:space="preserve"> </w:t>
+      </w:r>
+      <w:r>
+        <w:rPr>
+          <w:rFonts w:ascii="MS Gothic" w:eastAsia="MS Gothic" w:hAnsi="MS Gothic" w:cs="MS Gothic" w:hint="eastAsia"/>
+          <w:sz w:val="20"/>
+          <w:szCs w:val="20"/>
+        </w:rPr>
         <w:t>┗</w:t>
       </w:r>
       <w:r>
@@ -5520,6 +5649,415 @@
           <w:sz w:val="20"/>
           <w:szCs w:val="20"/>
         </w:rPr>
+        <w:tab/>
+      </w:r>
+      <w:r>
+        <w:rPr>
+          <w:sz w:val="20"/>
+          <w:szCs w:val="20"/>
+        </w:rPr>
+        <w:tab/>
+      </w:r>
+      <w:r>
+        <w:rPr>
+          <w:sz w:val="20"/>
+          <w:szCs w:val="20"/>
+        </w:rPr>
+        <w:t xml:space="preserve">#Página para </w:t>
+      </w:r>
+      <w:r>
+        <w:rPr>
+          <w:sz w:val="20"/>
+          <w:szCs w:val="20"/>
+        </w:rPr>
+        <w:t xml:space="preserve">criação </w:t>
+      </w:r>
+      <w:r>
+        <w:rPr>
+          <w:sz w:val="20"/>
+          <w:szCs w:val="20"/>
+        </w:rPr>
+        <w:t>de alunos</w:t>
+      </w:r>
+    </w:p>
+    <w:p>
+      <w:pPr>
+        <w:spacing w:after="0" w:line="240" w:lineRule="auto"/>
+        <w:ind w:left="708"/>
+        <w:rPr>
+          <w:sz w:val="20"/>
+          <w:szCs w:val="20"/>
+          <w:u w:val="single"/>
+        </w:rPr>
+      </w:pPr>
+      <w:r>
+        <w:rPr>
+          <w:sz w:val="20"/>
+          <w:szCs w:val="20"/>
+        </w:rPr>
+        <w:t xml:space="preserve"> </w:t>
+      </w:r>
+      <w:r>
+        <w:rPr>
+          <w:rFonts w:ascii="MS Gothic" w:eastAsia="MS Gothic" w:hAnsi="MS Gothic" w:cs="MS Gothic" w:hint="eastAsia"/>
+          <w:sz w:val="20"/>
+          <w:szCs w:val="20"/>
+        </w:rPr>
+        <w:t>┃</w:t>
+      </w:r>
+      <w:r>
+        <w:rPr>
+          <w:sz w:val="20"/>
+          <w:szCs w:val="20"/>
+        </w:rPr>
+        <w:t xml:space="preserve"> </w:t>
+      </w:r>
+      <w:r>
+        <w:rPr>
+          <w:rFonts w:ascii="MS Gothic" w:eastAsia="MS Gothic" w:hAnsi="MS Gothic" w:cs="MS Gothic" w:hint="eastAsia"/>
+          <w:sz w:val="20"/>
+          <w:szCs w:val="20"/>
+        </w:rPr>
+        <w:t>┃</w:t>
+      </w:r>
+      <w:r>
+        <w:rPr>
+          <w:sz w:val="20"/>
+          <w:szCs w:val="20"/>
+        </w:rPr>
+        <w:t xml:space="preserve"> </w:t>
+      </w:r>
+      <w:r>
+        <w:rPr>
+          <w:rFonts w:ascii="MS Gothic" w:eastAsia="MS Gothic" w:hAnsi="MS Gothic" w:cs="MS Gothic" w:hint="eastAsia"/>
+          <w:sz w:val="20"/>
+          <w:szCs w:val="20"/>
+        </w:rPr>
+        <w:t>┃</w:t>
+      </w:r>
+      <w:r>
+        <w:rPr>
+          <w:sz w:val="20"/>
+          <w:szCs w:val="20"/>
+        </w:rPr>
+        <w:t xml:space="preserve"> </w:t>
+      </w:r>
+      <w:r>
+        <w:rPr>
+          <w:rFonts w:ascii="MS Gothic" w:eastAsia="MS Gothic" w:hAnsi="MS Gothic" w:cs="MS Gothic" w:hint="eastAsia"/>
+          <w:sz w:val="20"/>
+          <w:szCs w:val="20"/>
+        </w:rPr>
+        <w:t>┣</w:t>
+      </w:r>
+      <w:r>
+        <w:rPr>
+          <w:sz w:val="20"/>
+          <w:szCs w:val="20"/>
+        </w:rPr>
+        <w:t xml:space="preserve"> </w:t>
+      </w:r>
+      <w:r>
+        <w:rPr>
+          <w:rFonts w:ascii="Segoe UI Emoji" w:hAnsi="Segoe UI Emoji" w:cs="Segoe UI Emoji"/>
+          <w:sz w:val="20"/>
+          <w:szCs w:val="20"/>
+        </w:rPr>
+        <w:t>📂</w:t>
+      </w:r>
+      <w:r>
+        <w:rPr>
+          <w:sz w:val="20"/>
+          <w:szCs w:val="20"/>
+        </w:rPr>
+        <w:t>alunos</w:t>
+      </w:r>
+      <w:r>
+        <w:rPr>
+          <w:sz w:val="20"/>
+          <w:szCs w:val="20"/>
+        </w:rPr>
+        <w:t>-</w:t>
+      </w:r>
+      <w:r>
+        <w:rPr>
+          <w:sz w:val="20"/>
+          <w:szCs w:val="20"/>
+        </w:rPr>
+        <w:t>editar</w:t>
+      </w:r>
+    </w:p>
+    <w:p>
+      <w:pPr>
+        <w:spacing w:after="0" w:line="240" w:lineRule="auto"/>
+        <w:ind w:left="708"/>
+        <w:rPr>
+          <w:sz w:val="20"/>
+          <w:szCs w:val="20"/>
+        </w:rPr>
+      </w:pPr>
+      <w:r>
+        <w:rPr>
+          <w:sz w:val="20"/>
+          <w:szCs w:val="20"/>
+        </w:rPr>
+        <w:t xml:space="preserve"> </w:t>
+      </w:r>
+      <w:r>
+        <w:rPr>
+          <w:rFonts w:ascii="MS Gothic" w:eastAsia="MS Gothic" w:hAnsi="MS Gothic" w:cs="MS Gothic" w:hint="eastAsia"/>
+          <w:sz w:val="20"/>
+          <w:szCs w:val="20"/>
+        </w:rPr>
+        <w:t>┃</w:t>
+      </w:r>
+      <w:r>
+        <w:rPr>
+          <w:sz w:val="20"/>
+          <w:szCs w:val="20"/>
+        </w:rPr>
+        <w:t xml:space="preserve"> </w:t>
+      </w:r>
+      <w:r>
+        <w:rPr>
+          <w:rFonts w:ascii="MS Gothic" w:eastAsia="MS Gothic" w:hAnsi="MS Gothic" w:cs="MS Gothic" w:hint="eastAsia"/>
+          <w:sz w:val="20"/>
+          <w:szCs w:val="20"/>
+        </w:rPr>
+        <w:t>┃</w:t>
+      </w:r>
+      <w:r>
+        <w:rPr>
+          <w:sz w:val="20"/>
+          <w:szCs w:val="20"/>
+        </w:rPr>
+        <w:t xml:space="preserve"> </w:t>
+      </w:r>
+      <w:r>
+        <w:rPr>
+          <w:rFonts w:ascii="MS Gothic" w:eastAsia="MS Gothic" w:hAnsi="MS Gothic" w:cs="MS Gothic" w:hint="eastAsia"/>
+          <w:sz w:val="20"/>
+          <w:szCs w:val="20"/>
+        </w:rPr>
+        <w:t>┃</w:t>
+      </w:r>
+      <w:r>
+        <w:rPr>
+          <w:sz w:val="20"/>
+          <w:szCs w:val="20"/>
+        </w:rPr>
+        <w:t xml:space="preserve"> </w:t>
+      </w:r>
+      <w:r>
+        <w:rPr>
+          <w:rFonts w:ascii="MS Gothic" w:eastAsia="MS Gothic" w:hAnsi="MS Gothic" w:cs="MS Gothic" w:hint="eastAsia"/>
+          <w:sz w:val="20"/>
+          <w:szCs w:val="20"/>
+        </w:rPr>
+        <w:t>┃</w:t>
+      </w:r>
+      <w:r>
+        <w:rPr>
+          <w:sz w:val="20"/>
+          <w:szCs w:val="20"/>
+        </w:rPr>
+        <w:t xml:space="preserve"> </w:t>
+      </w:r>
+      <w:r>
+        <w:rPr>
+          <w:rFonts w:ascii="MS Gothic" w:eastAsia="MS Gothic" w:hAnsi="MS Gothic" w:cs="MS Gothic" w:hint="eastAsia"/>
+          <w:sz w:val="20"/>
+          <w:szCs w:val="20"/>
+        </w:rPr>
+        <w:t>┃</w:t>
+      </w:r>
+      <w:r>
+        <w:rPr>
+          <w:sz w:val="20"/>
+          <w:szCs w:val="20"/>
+        </w:rPr>
+        <w:t xml:space="preserve"> </w:t>
+      </w:r>
+      <w:r>
+        <w:rPr>
+          <w:rFonts w:ascii="MS Gothic" w:eastAsia="MS Gothic" w:hAnsi="MS Gothic" w:cs="MS Gothic" w:hint="eastAsia"/>
+          <w:sz w:val="20"/>
+          <w:szCs w:val="20"/>
+        </w:rPr>
+        <w:t>┗</w:t>
+      </w:r>
+      <w:r>
+        <w:rPr>
+          <w:sz w:val="20"/>
+          <w:szCs w:val="20"/>
+        </w:rPr>
+        <w:t xml:space="preserve"> </w:t>
+      </w:r>
+      <w:r>
+        <w:rPr>
+          <w:rFonts w:ascii="Segoe UI Emoji" w:hAnsi="Segoe UI Emoji" w:cs="Segoe UI Emoji"/>
+          <w:sz w:val="20"/>
+          <w:szCs w:val="20"/>
+        </w:rPr>
+        <w:t>📜</w:t>
+      </w:r>
+      <w:proofErr w:type="spellStart"/>
+      <w:r>
+        <w:rPr>
+          <w:sz w:val="20"/>
+          <w:szCs w:val="20"/>
+        </w:rPr>
+        <w:t>page.tsx</w:t>
+      </w:r>
+      <w:proofErr w:type="spellEnd"/>
+      <w:r>
+        <w:rPr>
+          <w:sz w:val="20"/>
+          <w:szCs w:val="20"/>
+        </w:rPr>
+        <w:tab/>
+      </w:r>
+      <w:r>
+        <w:rPr>
+          <w:sz w:val="20"/>
+          <w:szCs w:val="20"/>
+        </w:rPr>
+        <w:tab/>
+      </w:r>
+      <w:r>
+        <w:rPr>
+          <w:sz w:val="20"/>
+          <w:szCs w:val="20"/>
+        </w:rPr>
+        <w:tab/>
+      </w:r>
+      <w:r>
+        <w:rPr>
+          <w:sz w:val="20"/>
+          <w:szCs w:val="20"/>
+        </w:rPr>
+        <w:t xml:space="preserve">#Página para </w:t>
+      </w:r>
+      <w:r>
+        <w:rPr>
+          <w:sz w:val="20"/>
+          <w:szCs w:val="20"/>
+        </w:rPr>
+        <w:t>edição</w:t>
+      </w:r>
+      <w:r>
+        <w:rPr>
+          <w:sz w:val="20"/>
+          <w:szCs w:val="20"/>
+        </w:rPr>
+        <w:t xml:space="preserve"> de alunos</w:t>
+      </w:r>
+    </w:p>
+    <w:p>
+      <w:pPr>
+        <w:spacing w:after="0" w:line="240" w:lineRule="auto"/>
+        <w:ind w:left="708"/>
+        <w:rPr>
+          <w:sz w:val="20"/>
+          <w:szCs w:val="20"/>
+        </w:rPr>
+      </w:pPr>
+      <w:r>
+        <w:rPr>
+          <w:sz w:val="20"/>
+          <w:szCs w:val="20"/>
+        </w:rPr>
+        <w:t xml:space="preserve"> </w:t>
+      </w:r>
+      <w:r>
+        <w:rPr>
+          <w:rFonts w:ascii="MS Gothic" w:eastAsia="MS Gothic" w:hAnsi="MS Gothic" w:cs="MS Gothic" w:hint="eastAsia"/>
+          <w:sz w:val="20"/>
+          <w:szCs w:val="20"/>
+        </w:rPr>
+        <w:t>┃</w:t>
+      </w:r>
+      <w:r>
+        <w:rPr>
+          <w:sz w:val="20"/>
+          <w:szCs w:val="20"/>
+        </w:rPr>
+        <w:t xml:space="preserve"> </w:t>
+      </w:r>
+      <w:r>
+        <w:rPr>
+          <w:rFonts w:ascii="MS Gothic" w:eastAsia="MS Gothic" w:hAnsi="MS Gothic" w:cs="MS Gothic" w:hint="eastAsia"/>
+          <w:sz w:val="20"/>
+          <w:szCs w:val="20"/>
+        </w:rPr>
+        <w:t>┃</w:t>
+      </w:r>
+      <w:r>
+        <w:rPr>
+          <w:sz w:val="20"/>
+          <w:szCs w:val="20"/>
+        </w:rPr>
+        <w:t xml:space="preserve"> </w:t>
+      </w:r>
+      <w:r>
+        <w:rPr>
+          <w:rFonts w:ascii="MS Gothic" w:eastAsia="MS Gothic" w:hAnsi="MS Gothic" w:cs="MS Gothic" w:hint="eastAsia"/>
+          <w:sz w:val="20"/>
+          <w:szCs w:val="20"/>
+        </w:rPr>
+        <w:t>┃</w:t>
+      </w:r>
+      <w:r>
+        <w:rPr>
+          <w:sz w:val="20"/>
+          <w:szCs w:val="20"/>
+        </w:rPr>
+        <w:t xml:space="preserve"> </w:t>
+      </w:r>
+      <w:r>
+        <w:rPr>
+          <w:rFonts w:ascii="MS Gothic" w:eastAsia="MS Gothic" w:hAnsi="MS Gothic" w:cs="MS Gothic" w:hint="eastAsia"/>
+          <w:sz w:val="20"/>
+          <w:szCs w:val="20"/>
+        </w:rPr>
+        <w:t>┗</w:t>
+      </w:r>
+      <w:r>
+        <w:rPr>
+          <w:sz w:val="20"/>
+          <w:szCs w:val="20"/>
+        </w:rPr>
+        <w:t xml:space="preserve"> </w:t>
+      </w:r>
+      <w:r>
+        <w:rPr>
+          <w:rFonts w:ascii="Segoe UI Emoji" w:hAnsi="Segoe UI Emoji" w:cs="Segoe UI Emoji"/>
+          <w:sz w:val="20"/>
+          <w:szCs w:val="20"/>
+        </w:rPr>
+        <w:t>📜</w:t>
+      </w:r>
+      <w:proofErr w:type="spellStart"/>
+      <w:r>
+        <w:rPr>
+          <w:sz w:val="20"/>
+          <w:szCs w:val="20"/>
+        </w:rPr>
+        <w:t>page.tsx</w:t>
+      </w:r>
+      <w:proofErr w:type="spellEnd"/>
+      <w:r>
+        <w:rPr>
+          <w:sz w:val="20"/>
+          <w:szCs w:val="20"/>
+        </w:rPr>
+        <w:tab/>
+      </w:r>
+      <w:r>
+        <w:rPr>
+          <w:sz w:val="20"/>
+          <w:szCs w:val="20"/>
+        </w:rPr>
         <w:t xml:space="preserve"> </w:t>
       </w:r>
       <w:r>
@@ -6289,6 +6827,148 @@
         </w:rPr>
         <w:tab/>
         <w:t>#Diretório de componentes reutilizáveis</w:t>
+      </w:r>
+    </w:p>
+    <w:p>
+      <w:pPr>
+        <w:spacing w:after="0" w:line="240" w:lineRule="auto"/>
+        <w:ind w:left="708"/>
+        <w:rPr>
+          <w:sz w:val="20"/>
+          <w:szCs w:val="20"/>
+        </w:rPr>
+      </w:pPr>
+      <w:r>
+        <w:rPr>
+          <w:sz w:val="20"/>
+          <w:szCs w:val="20"/>
+        </w:rPr>
+        <w:t xml:space="preserve"> </w:t>
+      </w:r>
+      <w:r>
+        <w:rPr>
+          <w:rFonts w:ascii="MS Gothic" w:eastAsia="MS Gothic" w:hAnsi="MS Gothic" w:cs="MS Gothic" w:hint="eastAsia"/>
+          <w:sz w:val="20"/>
+          <w:szCs w:val="20"/>
+        </w:rPr>
+        <w:t>┃</w:t>
+      </w:r>
+      <w:r>
+        <w:rPr>
+          <w:sz w:val="20"/>
+          <w:szCs w:val="20"/>
+        </w:rPr>
+        <w:t xml:space="preserve"> </w:t>
+      </w:r>
+      <w:r>
+        <w:rPr>
+          <w:rFonts w:ascii="MS Gothic" w:eastAsia="MS Gothic" w:hAnsi="MS Gothic" w:cs="MS Gothic" w:hint="eastAsia"/>
+          <w:sz w:val="20"/>
+          <w:szCs w:val="20"/>
+        </w:rPr>
+        <w:t>┃</w:t>
+      </w:r>
+      <w:r>
+        <w:rPr>
+          <w:sz w:val="20"/>
+          <w:szCs w:val="20"/>
+        </w:rPr>
+        <w:t xml:space="preserve"> </w:t>
+      </w:r>
+      <w:r>
+        <w:rPr>
+          <w:rFonts w:ascii="MS Gothic" w:eastAsia="MS Gothic" w:hAnsi="MS Gothic" w:cs="MS Gothic" w:hint="eastAsia"/>
+          <w:sz w:val="20"/>
+          <w:szCs w:val="20"/>
+        </w:rPr>
+        <w:t>┣</w:t>
+      </w:r>
+      <w:r>
+        <w:rPr>
+          <w:sz w:val="20"/>
+          <w:szCs w:val="20"/>
+        </w:rPr>
+        <w:t xml:space="preserve"> </w:t>
+      </w:r>
+      <w:r>
+        <w:rPr>
+          <w:rFonts w:ascii="Segoe UI Emoji" w:hAnsi="Segoe UI Emoji" w:cs="Segoe UI Emoji"/>
+          <w:sz w:val="20"/>
+          <w:szCs w:val="20"/>
+        </w:rPr>
+        <w:t>📜</w:t>
+      </w:r>
+      <w:proofErr w:type="spellStart"/>
+      <w:r>
+        <w:rPr>
+          <w:sz w:val="20"/>
+          <w:szCs w:val="20"/>
+        </w:rPr>
+        <w:t>alunosForm.</w:t>
+      </w:r>
+      <w:r>
+        <w:rPr>
+          <w:sz w:val="20"/>
+          <w:szCs w:val="20"/>
+        </w:rPr>
+        <w:t>tsx</w:t>
+      </w:r>
+      <w:proofErr w:type="spellEnd"/>
+      <w:r>
+        <w:rPr>
+          <w:sz w:val="20"/>
+          <w:szCs w:val="20"/>
+        </w:rPr>
+        <w:tab/>
+      </w:r>
+      <w:r>
+        <w:rPr>
+          <w:sz w:val="20"/>
+          <w:szCs w:val="20"/>
+        </w:rPr>
+        <w:tab/>
+      </w:r>
+      <w:r>
+        <w:rPr>
+          <w:sz w:val="20"/>
+          <w:szCs w:val="20"/>
+        </w:rPr>
+        <w:tab/>
+      </w:r>
+      <w:r>
+        <w:rPr>
+          <w:sz w:val="20"/>
+          <w:szCs w:val="20"/>
+        </w:rPr>
+        <w:t xml:space="preserve">#Componente </w:t>
+      </w:r>
+      <w:r>
+        <w:rPr>
+          <w:sz w:val="20"/>
+          <w:szCs w:val="20"/>
+        </w:rPr>
+        <w:t xml:space="preserve">para criar ou editar informações </w:t>
+      </w:r>
+      <w:r>
+        <w:rPr>
+          <w:sz w:val="20"/>
+          <w:szCs w:val="20"/>
+        </w:rPr>
+        <w:t xml:space="preserve">do </w:t>
+      </w:r>
+      <w:r>
+        <w:rPr>
+          <w:sz w:val="20"/>
+          <w:szCs w:val="20"/>
+        </w:rPr>
+        <w:t>aluno.</w:t>
+      </w:r>
+      <w:r>
+        <w:rPr>
+          <w:sz w:val="20"/>
+          <w:szCs w:val="20"/>
+        </w:rPr>
+        <w:t xml:space="preserve"> </w:t>
       </w:r>
       <w:r>
         <w:rPr>
@@ -7883,6 +8563,13 @@
           <w:szCs w:val="20"/>
         </w:rPr>
         <w:br/>
+      </w:r>
+      <w:r>
+        <w:rPr>
+          <w:sz w:val="20"/>
+          <w:szCs w:val="20"/>
+        </w:rPr>
+        <w:lastRenderedPageBreak/>
         <w:t xml:space="preserve"> </w:t>
       </w:r>
       <w:r>
@@ -8329,13 +9016,6 @@
           <w:szCs w:val="20"/>
         </w:rPr>
         <w:br/>
-      </w:r>
-      <w:r>
-        <w:rPr>
-          <w:sz w:val="20"/>
-          <w:szCs w:val="20"/>
-        </w:rPr>
-        <w:lastRenderedPageBreak/>
         <w:t xml:space="preserve"> </w:t>
       </w:r>
       <w:r>
@@ -10505,6 +11185,7 @@
         <w:spacing w:after="0"/>
       </w:pPr>
       <w:r>
+        <w:lastRenderedPageBreak/>
         <w:t xml:space="preserve">Thiago Santos   </w:t>
       </w:r>
       <w:r>
@@ -10535,7 +11216,7 @@
 <w:numbering xmlns:wpc="http://schemas.microsoft.com/office/word/2010/wordprocessingCanvas" xmlns:cx="http://schemas.microsoft.com/office/drawing/2014/chartex" xmlns:cx1="http://schemas.microsoft.com/office/drawing/2015/9/8/chartex" xmlns:cx2="http://schemas.microsoft.com/office/drawing/2015/10/21/chartex" xmlns:cx3="http://schemas.microsoft.com/office/drawing/2016/5/9/chartex" xmlns:cx4="http://schemas.microsoft.com/office/drawing/2016/5/10/chartex" xmlns:cx5="http://schemas.microsoft.com/office/drawing/2016/5/11/chartex" xmlns:cx6="http://schemas.microsoft.com/office/drawing/2016/5/12/chartex" xmlns:cx7="http://schemas.microsoft.com/office/drawing/2016/5/13/chartex" xmlns:cx8="http://schemas.microsoft.com/office/drawing/2016/5/14/chartex" xmlns:mc="http://schemas.openxmlformats.org/markup-compatibility/2006" xmlns:aink="http://schemas.microsoft.com/office/drawing/2016/ink" xmlns:am3d="http://schemas.microsoft.com/office/drawing/2017/model3d" xmlns:o="urn:schemas-microsoft-com:office:office" xmlns:oel="http://schemas.microsoft.com/office/2019/extlst" xmlns:r="http://schemas.openxmlformats.org/officeDocument/2006/relationships" xmlns:m="http://schemas.openxmlformats.org/officeDocument/2006/math" xmlns:v="urn:schemas-microsoft-com:vml" xmlns:wp14="http://schemas.microsoft.com/office/word/2010/wordprocessingDrawing" xmlns:wp="http://schemas.openxmlformats.org/drawingml/2006/wordprocessingDrawing" xmlns:w10="urn:schemas-microsoft-com:office:word" xmlns:w="http://schemas.openxmlformats.org/wordprocessingml/2006/main" xmlns:w14="http://schemas.microsoft.com/office/word/2010/wordml" xmlns:w15="http://schemas.microsoft.com/office/word/2012/wordml" xmlns:w16cex="http://schemas.microsoft.com/office/word/2018/wordml/cex" xmlns:w16cid="http://schemas.microsoft.com/office/word/2016/wordml/cid" xmlns:w16="http://schemas.microsoft.com/office/word/2018/wordml" xmlns:w16du="http://schemas.microsoft.com/office/word/2023/wordml/word16du" xmlns:w16sdtdh="http://schemas.microsoft.com/office/word/2020/wordml/sdtdatahash" xmlns:w16sdtfl="http://schemas.microsoft.com/office/word/2024/wordml/sdtformatlock" xmlns:w16se="http://schemas.microsoft.com/office/word/2015/wordml/symex" xmlns:wpg="http://schemas.microsoft.com/office/word/2010/wordprocessingGroup" xmlns:wpi="http://schemas.microsoft.com/office/word/2010/wordprocessingInk" xmlns:wne="http://schemas.microsoft.com/office/word/2006/wordml" xmlns:wps="http://schemas.microsoft.com/office/word/2010/wordprocessingShape" mc:Ignorable="w14 w15 w16se w16cid w16 w16cex w16sdtdh w16sdtfl w16du wp14">
   <w:numPicBullet w:numPicBulletId="0">
     <w:pict>
-      <v:rect id="_x0000_i1060" style="width:0;height:1.5pt" o:hralign="center" o:bullet="t" o:hrstd="t" o:hr="t" fillcolor="#a0a0a0" stroked="f"/>
+      <v:rect id="_x0000_i1065" style="width:0;height:1.5pt" o:hralign="center" o:bullet="t" o:hrstd="t" o:hr="t" fillcolor="#a0a0a0" stroked="f"/>
     </w:pict>
   </w:numPicBullet>
   <w:abstractNum w:abstractNumId="0" w15:restartNumberingAfterBreak="0">
@@ -11983,7 +12664,6 @@
   <w:style w:type="character" w:default="1" w:styleId="Fontepargpadro">
     <w:name w:val="Default Paragraph Font"/>
     <w:uiPriority w:val="1"/>
-    <w:semiHidden/>
     <w:unhideWhenUsed/>
   </w:style>
   <w:style w:type="table" w:default="1" w:styleId="Tabelanormal">

</xml_diff>

<commit_message>
Documentação - Atualização da estrutura de arquivos do frontend
</commit_message>
<xml_diff>
--- a/Documentação Hackathon.docx
+++ b/Documentação Hackathon.docx
@@ -34,7 +34,7 @@
     <w:p>
       <w:r>
         <w:pict w14:anchorId="50A53CFA">
-          <v:rect id="_x0000_i1025" style="width:0;height:1.5pt" o:hralign="center" o:hrstd="t" o:hr="t" fillcolor="#a0a0a0" stroked="f"/>
+          <v:rect id="_x0000_i1026" style="width:0;height:1.5pt" o:hralign="center" o:hrstd="t" o:hr="t" fillcolor="#a0a0a0" stroked="f"/>
         </w:pict>
       </w:r>
     </w:p>
@@ -66,13 +66,8 @@
       <w:r>
         <w:t xml:space="preserve">, </w:t>
       </w:r>
-      <w:proofErr w:type="spellStart"/>
-      <w:r>
-        <w:t>quizzes</w:t>
-      </w:r>
-      <w:proofErr w:type="spellEnd"/>
-      <w:r>
-        <w:t>, enquetes</w:t>
+      <w:r>
+        <w:t>quizzes, enquetes</w:t>
       </w:r>
       <w:r>
         <w:t>,</w:t>
@@ -90,7 +85,7 @@
     <w:p>
       <w:r>
         <w:pict w14:anchorId="3D840EAF">
-          <v:rect id="_x0000_i1026" style="width:0;height:1.5pt" o:hralign="center" o:hrstd="t" o:hr="t" fillcolor="#a0a0a0" stroked="f"/>
+          <v:rect id="_x0000_i1027" style="width:0;height:1.5pt" o:hralign="center" o:hrstd="t" o:hr="t" fillcolor="#a0a0a0" stroked="f"/>
         </w:pict>
       </w:r>
     </w:p>
@@ -236,7 +231,7 @@
     <w:p>
       <w:r>
         <w:pict w14:anchorId="28D2829B">
-          <v:rect id="_x0000_i1027" style="width:0;height:1.5pt" o:hralign="center" o:hrstd="t" o:hr="t" fillcolor="#a0a0a0" stroked="f"/>
+          <v:rect id="_x0000_i1028" style="width:0;height:1.5pt" o:hralign="center" o:hrstd="t" o:hr="t" fillcolor="#a0a0a0" stroked="f"/>
         </w:pict>
       </w:r>
     </w:p>
@@ -374,33 +369,19 @@
         <w:rPr>
           <w:rFonts w:asciiTheme="minorHAnsi" w:hAnsiTheme="minorHAnsi"/>
         </w:rPr>
-        <w:t xml:space="preserve">interativos como </w:t>
-      </w:r>
-      <w:proofErr w:type="spellStart"/>
+        <w:t>interativos como quiz</w:t>
+      </w:r>
       <w:r>
         <w:rPr>
           <w:rFonts w:asciiTheme="minorHAnsi" w:hAnsiTheme="minorHAnsi"/>
         </w:rPr>
-        <w:t>quiz</w:t>
+        <w:t>z</w:t>
       </w:r>
       <w:r>
         <w:rPr>
           <w:rFonts w:asciiTheme="minorHAnsi" w:hAnsiTheme="minorHAnsi"/>
         </w:rPr>
-        <w:t>z</w:t>
-      </w:r>
-      <w:r>
-        <w:rPr>
-          <w:rFonts w:asciiTheme="minorHAnsi" w:hAnsiTheme="minorHAnsi"/>
-        </w:rPr>
-        <w:t>es</w:t>
-      </w:r>
-      <w:proofErr w:type="spellEnd"/>
-      <w:r>
-        <w:rPr>
-          <w:rFonts w:asciiTheme="minorHAnsi" w:hAnsiTheme="minorHAnsi"/>
-        </w:rPr>
-        <w:t xml:space="preserve">, enquetes </w:t>
+        <w:t xml:space="preserve">es, enquetes </w:t>
       </w:r>
       <w:r>
         <w:rPr>
@@ -418,7 +399,7 @@
     <w:p>
       <w:r>
         <w:pict w14:anchorId="0E341988">
-          <v:rect id="_x0000_i1028" style="width:0;height:1.5pt" o:hralign="center" o:hrstd="t" o:hr="t" fillcolor="#a0a0a0" stroked="f"/>
+          <v:rect id="_x0000_i1029" style="width:0;height:1.5pt" o:hralign="center" o:hrstd="t" o:hr="t" fillcolor="#a0a0a0" stroked="f"/>
         </w:pict>
       </w:r>
     </w:p>
@@ -495,7 +476,7 @@
     <w:p>
       <w:r>
         <w:pict w14:anchorId="673B7B7E">
-          <v:rect id="_x0000_i1036" style="width:0;height:1.5pt" o:hralign="center" o:bullet="t" o:hrstd="t" o:hr="t" fillcolor="#a0a0a0" stroked="f"/>
+          <v:rect id="_x0000_i1030" style="width:0;height:1.5pt" o:hralign="center" o:bullet="t" o:hrstd="t" o:hr="t" fillcolor="#a0a0a0" stroked="f"/>
         </w:pict>
       </w:r>
     </w:p>
@@ -601,31 +582,7 @@
         </w:numPr>
       </w:pPr>
       <w:r>
-        <w:t xml:space="preserve">Divisão de tarefas entre </w:t>
-      </w:r>
-      <w:proofErr w:type="spellStart"/>
-      <w:r>
-        <w:t>backend</w:t>
-      </w:r>
-      <w:proofErr w:type="spellEnd"/>
-      <w:r>
-        <w:t xml:space="preserve">, </w:t>
-      </w:r>
-      <w:proofErr w:type="spellStart"/>
-      <w:r>
-        <w:t>frontend</w:t>
-      </w:r>
-      <w:proofErr w:type="spellEnd"/>
-      <w:r>
-        <w:t xml:space="preserve">, documentação e </w:t>
-      </w:r>
-      <w:proofErr w:type="spellStart"/>
-      <w:r>
-        <w:t>pitch</w:t>
-      </w:r>
-      <w:proofErr w:type="spellEnd"/>
-      <w:r>
-        <w:t>.</w:t>
+        <w:t>Divisão de tarefas entre backend, frontend, documentação e pitch.</w:t>
       </w:r>
     </w:p>
     <w:p>
@@ -645,7 +602,7 @@
       </w:pPr>
       <w:r>
         <w:pict w14:anchorId="6FFD7C85">
-          <v:rect id="_x0000_i1030" style="width:0;height:1.5pt" o:hralign="center" o:hrstd="t" o:hr="t" fillcolor="#a0a0a0" stroked="f"/>
+          <v:rect id="_x0000_i1031" style="width:0;height:1.5pt" o:hralign="center" o:hrstd="t" o:hr="t" fillcolor="#a0a0a0" stroked="f"/>
         </w:pict>
       </w:r>
     </w:p>
@@ -672,7 +629,6 @@
           <w:bCs/>
         </w:rPr>
       </w:pPr>
-      <w:proofErr w:type="spellStart"/>
       <w:r>
         <w:rPr>
           <w:b/>
@@ -680,7 +636,6 @@
         </w:rPr>
         <w:t>Backend</w:t>
       </w:r>
-      <w:proofErr w:type="spellEnd"/>
     </w:p>
     <w:p>
       <w:pPr>
@@ -697,23 +652,7 @@
         <w:t>Arquitetura</w:t>
       </w:r>
       <w:r>
-        <w:t>: Model-</w:t>
-      </w:r>
-      <w:proofErr w:type="spellStart"/>
-      <w:r>
-        <w:t>View</w:t>
-      </w:r>
-      <w:proofErr w:type="spellEnd"/>
-      <w:r>
-        <w:t>-</w:t>
-      </w:r>
-      <w:proofErr w:type="spellStart"/>
-      <w:r>
-        <w:t>Controller</w:t>
-      </w:r>
-      <w:proofErr w:type="spellEnd"/>
-      <w:r>
-        <w:t xml:space="preserve"> (MVC)</w:t>
+        <w:t>: Model-View-Controller (MVC)</w:t>
       </w:r>
     </w:p>
     <w:p>
@@ -763,15 +702,7 @@
         <w:t>Node.js</w:t>
       </w:r>
       <w:r>
-        <w:t xml:space="preserve">: Ambiente de execução </w:t>
-      </w:r>
-      <w:proofErr w:type="spellStart"/>
-      <w:r>
-        <w:t>JavaScript</w:t>
-      </w:r>
-      <w:proofErr w:type="spellEnd"/>
-      <w:r>
-        <w:t xml:space="preserve"> </w:t>
+        <w:t xml:space="preserve">: Ambiente de execução JavaScript </w:t>
       </w:r>
       <w:proofErr w:type="gramStart"/>
       <w:r>
@@ -779,15 +710,7 @@
       </w:r>
       <w:proofErr w:type="gramEnd"/>
       <w:r>
-        <w:t>-</w:t>
-      </w:r>
-      <w:proofErr w:type="spellStart"/>
-      <w:r>
-        <w:t>side</w:t>
-      </w:r>
-      <w:proofErr w:type="spellEnd"/>
-      <w:r>
-        <w:t>.</w:t>
+        <w:t>-side.</w:t>
       </w:r>
     </w:p>
     <w:p>
@@ -805,15 +728,7 @@
         <w:t>Express</w:t>
       </w:r>
       <w:r>
-        <w:t xml:space="preserve">: Framework para APIs </w:t>
-      </w:r>
-      <w:proofErr w:type="spellStart"/>
-      <w:r>
-        <w:t>RESTful</w:t>
-      </w:r>
-      <w:proofErr w:type="spellEnd"/>
-      <w:r>
-        <w:t>.</w:t>
+        <w:t>: Framework para APIs RESTful.</w:t>
       </w:r>
     </w:p>
     <w:p>
@@ -823,7 +738,6 @@
           <w:numId w:val="5"/>
         </w:numPr>
       </w:pPr>
-      <w:proofErr w:type="spellStart"/>
       <w:r>
         <w:rPr>
           <w:b/>
@@ -831,7 +745,6 @@
         </w:rPr>
         <w:t>Sequelize</w:t>
       </w:r>
-      <w:proofErr w:type="spellEnd"/>
       <w:r>
         <w:t>: ORM para interagir com o banco de dados PostgreSQL.</w:t>
       </w:r>
@@ -862,7 +775,6 @@
           <w:numId w:val="5"/>
         </w:numPr>
       </w:pPr>
-      <w:proofErr w:type="spellStart"/>
       <w:r>
         <w:rPr>
           <w:b/>
@@ -870,7 +782,6 @@
         </w:rPr>
         <w:t>JsonWebToken</w:t>
       </w:r>
-      <w:proofErr w:type="spellEnd"/>
       <w:r>
         <w:t>: Verificação de tokens JWT.</w:t>
       </w:r>
@@ -969,7 +880,6 @@
         </w:rPr>
         <w:t>📦</w:t>
       </w:r>
-      <w:proofErr w:type="spellStart"/>
       <w:r>
         <w:rPr>
           <w:sz w:val="20"/>
@@ -977,7 +887,6 @@
         </w:rPr>
         <w:t>backend</w:t>
       </w:r>
-      <w:proofErr w:type="spellEnd"/>
     </w:p>
     <w:p>
       <w:pPr>
@@ -1080,21 +989,12 @@
         </w:rPr>
         <w:t>📜</w:t>
       </w:r>
-      <w:proofErr w:type="spellStart"/>
-      <w:r>
-        <w:rPr>
-          <w:sz w:val="20"/>
-          <w:szCs w:val="20"/>
-        </w:rPr>
-        <w:t>www</w:t>
-      </w:r>
-      <w:proofErr w:type="spellEnd"/>
-      <w:r>
-        <w:rPr>
-          <w:sz w:val="20"/>
-          <w:szCs w:val="20"/>
-        </w:rPr>
-        <w:t xml:space="preserve">                        </w:t>
+      <w:r>
+        <w:rPr>
+          <w:sz w:val="20"/>
+          <w:szCs w:val="20"/>
+        </w:rPr>
+        <w:t xml:space="preserve">www                        </w:t>
       </w:r>
       <w:r>
         <w:rPr>
@@ -1157,7 +1057,6 @@
         </w:rPr>
         <w:t>📂</w:t>
       </w:r>
-      <w:proofErr w:type="spellStart"/>
       <w:r>
         <w:rPr>
           <w:sz w:val="20"/>
@@ -1165,7 +1064,6 @@
         </w:rPr>
         <w:t>controller</w:t>
       </w:r>
-      <w:proofErr w:type="spellEnd"/>
     </w:p>
     <w:p>
       <w:pPr>
@@ -1435,7 +1333,6 @@
         </w:rPr>
         <w:t>📂</w:t>
       </w:r>
-      <w:proofErr w:type="spellStart"/>
       <w:r>
         <w:rPr>
           <w:sz w:val="20"/>
@@ -1443,7 +1340,6 @@
         </w:rPr>
         <w:t>database</w:t>
       </w:r>
-      <w:proofErr w:type="spellEnd"/>
     </w:p>
     <w:p>
       <w:pPr>
@@ -1992,7 +1888,6 @@
         </w:rPr>
         <w:t>📂</w:t>
       </w:r>
-      <w:proofErr w:type="spellStart"/>
       <w:r>
         <w:rPr>
           <w:sz w:val="20"/>
@@ -2000,7 +1895,6 @@
         </w:rPr>
         <w:t>routes</w:t>
       </w:r>
-      <w:proofErr w:type="spellEnd"/>
     </w:p>
     <w:p>
       <w:pPr>
@@ -2429,23 +2323,7 @@
           <w:sz w:val="20"/>
           <w:szCs w:val="20"/>
         </w:rPr>
-        <w:t xml:space="preserve">Permite que diretórios vazios sejam incluídos no repositório </w:t>
-      </w:r>
-      <w:proofErr w:type="spellStart"/>
-      <w:r>
-        <w:rPr>
-          <w:sz w:val="20"/>
-          <w:szCs w:val="20"/>
-        </w:rPr>
-        <w:t>Git</w:t>
-      </w:r>
-      <w:proofErr w:type="spellEnd"/>
-      <w:r>
-        <w:rPr>
-          <w:sz w:val="20"/>
-          <w:szCs w:val="20"/>
-        </w:rPr>
-        <w:t>.</w:t>
+        <w:t>Permite que diretórios vazios sejam incluídos no repositório Git.</w:t>
       </w:r>
     </w:p>
     <w:p>
@@ -2493,17 +2371,8 @@
           <w:sz w:val="20"/>
           <w:szCs w:val="20"/>
         </w:rPr>
-        <w:t>.</w:t>
-      </w:r>
-      <w:proofErr w:type="spellStart"/>
-      <w:r>
-        <w:rPr>
-          <w:sz w:val="20"/>
-          <w:szCs w:val="20"/>
-        </w:rPr>
-        <w:t>env</w:t>
-      </w:r>
-      <w:proofErr w:type="spellEnd"/>
+        <w:t>.env</w:t>
+      </w:r>
       <w:proofErr w:type="gramEnd"/>
       <w:r>
         <w:rPr>
@@ -2608,15 +2477,7 @@
           <w:sz w:val="20"/>
           <w:szCs w:val="20"/>
         </w:rPr>
-        <w:t>.</w:t>
-      </w:r>
-      <w:proofErr w:type="spellStart"/>
-      <w:r>
-        <w:rPr>
-          <w:sz w:val="20"/>
-          <w:szCs w:val="20"/>
-        </w:rPr>
-        <w:t>env</w:t>
+        <w:t>.env</w:t>
       </w:r>
       <w:proofErr w:type="gramEnd"/>
       <w:r>
@@ -2624,15 +2485,7 @@
           <w:sz w:val="20"/>
           <w:szCs w:val="20"/>
         </w:rPr>
-        <w:t>.docker</w:t>
-      </w:r>
-      <w:proofErr w:type="spellEnd"/>
-      <w:r>
-        <w:rPr>
-          <w:sz w:val="20"/>
-          <w:szCs w:val="20"/>
-        </w:rPr>
-        <w:t xml:space="preserve">                     </w:t>
+        <w:t xml:space="preserve">.docker                     </w:t>
       </w:r>
       <w:r>
         <w:rPr>
@@ -2701,17 +2554,8 @@
           <w:sz w:val="20"/>
           <w:szCs w:val="20"/>
         </w:rPr>
-        <w:t>.</w:t>
-      </w:r>
-      <w:proofErr w:type="spellStart"/>
-      <w:r>
-        <w:rPr>
-          <w:sz w:val="20"/>
-          <w:szCs w:val="20"/>
-        </w:rPr>
-        <w:t>gitignore</w:t>
-      </w:r>
-      <w:proofErr w:type="spellEnd"/>
+        <w:t>.gitignore</w:t>
+      </w:r>
       <w:proofErr w:type="gramEnd"/>
       <w:r>
         <w:rPr>
@@ -2739,17 +2583,8 @@
           <w:sz w:val="20"/>
           <w:szCs w:val="20"/>
         </w:rPr>
-        <w:t xml:space="preserve"># Arquivos e diretórios ignorados pelo </w:t>
-      </w:r>
-      <w:proofErr w:type="spellStart"/>
-      <w:r>
-        <w:rPr>
-          <w:sz w:val="20"/>
-          <w:szCs w:val="20"/>
-        </w:rPr>
-        <w:t>Git</w:t>
-      </w:r>
-      <w:proofErr w:type="spellEnd"/>
+        <w:t># Arquivos e diretórios ignorados pelo Git</w:t>
+      </w:r>
     </w:p>
     <w:p>
       <w:pPr>
@@ -2858,52 +2693,34 @@
         </w:rPr>
         <w:t>📜</w:t>
       </w:r>
-      <w:proofErr w:type="spellStart"/>
-      <w:r>
-        <w:rPr>
-          <w:sz w:val="20"/>
-          <w:szCs w:val="20"/>
-        </w:rPr>
-        <w:t>docker-compose.yml</w:t>
-      </w:r>
-      <w:proofErr w:type="spellEnd"/>
-      <w:r>
-        <w:rPr>
-          <w:sz w:val="20"/>
-          <w:szCs w:val="20"/>
-        </w:rPr>
-        <w:t xml:space="preserve">              </w:t>
-      </w:r>
-      <w:r>
-        <w:rPr>
-          <w:sz w:val="20"/>
-          <w:szCs w:val="20"/>
-        </w:rPr>
-        <w:t xml:space="preserve"> </w:t>
-      </w:r>
-      <w:r>
-        <w:rPr>
-          <w:sz w:val="20"/>
-          <w:szCs w:val="20"/>
-        </w:rPr>
-        <w:tab/>
-      </w:r>
-      <w:r>
-        <w:rPr>
-          <w:sz w:val="20"/>
-          <w:szCs w:val="20"/>
-        </w:rPr>
-        <w:t xml:space="preserve"># Configuração do Docker </w:t>
-      </w:r>
-      <w:proofErr w:type="spellStart"/>
-      <w:r>
-        <w:rPr>
-          <w:sz w:val="20"/>
-          <w:szCs w:val="20"/>
-        </w:rPr>
-        <w:t>Compose</w:t>
-      </w:r>
-      <w:proofErr w:type="spellEnd"/>
+      <w:r>
+        <w:rPr>
+          <w:sz w:val="20"/>
+          <w:szCs w:val="20"/>
+        </w:rPr>
+        <w:t xml:space="preserve">docker-compose.yml              </w:t>
+      </w:r>
+      <w:r>
+        <w:rPr>
+          <w:sz w:val="20"/>
+          <w:szCs w:val="20"/>
+        </w:rPr>
+        <w:t xml:space="preserve"> </w:t>
+      </w:r>
+      <w:r>
+        <w:rPr>
+          <w:sz w:val="20"/>
+          <w:szCs w:val="20"/>
+        </w:rPr>
+        <w:tab/>
+      </w:r>
+      <w:r>
+        <w:rPr>
+          <w:sz w:val="20"/>
+          <w:szCs w:val="20"/>
+        </w:rPr>
+        <w:t># Configuração do Docker Compose</w:t>
+      </w:r>
     </w:p>
     <w:p>
       <w:pPr>
@@ -2944,58 +2761,33 @@
         </w:rPr>
         <w:t>📜</w:t>
       </w:r>
-      <w:proofErr w:type="spellStart"/>
-      <w:r>
-        <w:rPr>
-          <w:sz w:val="20"/>
-          <w:szCs w:val="20"/>
-        </w:rPr>
-        <w:t>Dockerfile</w:t>
-      </w:r>
-      <w:proofErr w:type="spellEnd"/>
-      <w:r>
-        <w:rPr>
-          <w:sz w:val="20"/>
-          <w:szCs w:val="20"/>
-        </w:rPr>
-        <w:t xml:space="preserve">                      </w:t>
-      </w:r>
-      <w:r>
-        <w:rPr>
-          <w:sz w:val="20"/>
-          <w:szCs w:val="20"/>
-        </w:rPr>
-        <w:tab/>
-      </w:r>
-      <w:r>
-        <w:rPr>
-          <w:sz w:val="20"/>
-          <w:szCs w:val="20"/>
-        </w:rPr>
-        <w:tab/>
-      </w:r>
-      <w:r>
-        <w:rPr>
-          <w:sz w:val="20"/>
-          <w:szCs w:val="20"/>
-        </w:rPr>
-        <w:t xml:space="preserve"># </w:t>
-      </w:r>
-      <w:proofErr w:type="spellStart"/>
-      <w:r>
-        <w:rPr>
-          <w:sz w:val="20"/>
-          <w:szCs w:val="20"/>
-        </w:rPr>
-        <w:t>Dockerfile</w:t>
-      </w:r>
-      <w:proofErr w:type="spellEnd"/>
-      <w:r>
-        <w:rPr>
-          <w:sz w:val="20"/>
-          <w:szCs w:val="20"/>
-        </w:rPr>
-        <w:t xml:space="preserve"> para criar </w:t>
+      <w:r>
+        <w:rPr>
+          <w:sz w:val="20"/>
+          <w:szCs w:val="20"/>
+        </w:rPr>
+        <w:t xml:space="preserve">Dockerfile                      </w:t>
+      </w:r>
+      <w:r>
+        <w:rPr>
+          <w:sz w:val="20"/>
+          <w:szCs w:val="20"/>
+        </w:rPr>
+        <w:tab/>
+      </w:r>
+      <w:r>
+        <w:rPr>
+          <w:sz w:val="20"/>
+          <w:szCs w:val="20"/>
+        </w:rPr>
+        <w:tab/>
+      </w:r>
+      <w:r>
+        <w:rPr>
+          <w:sz w:val="20"/>
+          <w:szCs w:val="20"/>
+        </w:rPr>
+        <w:t xml:space="preserve"># Dockerfile para criar </w:t>
       </w:r>
       <w:proofErr w:type="gramStart"/>
       <w:r>
@@ -3053,51 +2845,26 @@
         </w:rPr>
         <w:t>📜</w:t>
       </w:r>
-      <w:proofErr w:type="spellStart"/>
-      <w:r>
-        <w:rPr>
-          <w:sz w:val="20"/>
-          <w:szCs w:val="20"/>
-        </w:rPr>
-        <w:t>Dockerfile.db</w:t>
-      </w:r>
-      <w:proofErr w:type="spellEnd"/>
-      <w:r>
-        <w:rPr>
-          <w:sz w:val="20"/>
-          <w:szCs w:val="20"/>
-        </w:rPr>
-        <w:t xml:space="preserve">                               </w:t>
-      </w:r>
-      <w:r>
-        <w:rPr>
-          <w:sz w:val="20"/>
-          <w:szCs w:val="20"/>
-        </w:rPr>
-        <w:tab/>
-      </w:r>
-      <w:r>
-        <w:rPr>
-          <w:sz w:val="20"/>
-          <w:szCs w:val="20"/>
-        </w:rPr>
-        <w:t xml:space="preserve"># </w:t>
-      </w:r>
-      <w:proofErr w:type="spellStart"/>
-      <w:r>
-        <w:rPr>
-          <w:sz w:val="20"/>
-          <w:szCs w:val="20"/>
-        </w:rPr>
-        <w:t>Dockerfile</w:t>
-      </w:r>
-      <w:proofErr w:type="spellEnd"/>
-      <w:r>
-        <w:rPr>
-          <w:sz w:val="20"/>
-          <w:szCs w:val="20"/>
-        </w:rPr>
-        <w:t xml:space="preserve"> para o banco de dados</w:t>
+      <w:r>
+        <w:rPr>
+          <w:sz w:val="20"/>
+          <w:szCs w:val="20"/>
+        </w:rPr>
+        <w:t xml:space="preserve">Dockerfile.db                               </w:t>
+      </w:r>
+      <w:r>
+        <w:rPr>
+          <w:sz w:val="20"/>
+          <w:szCs w:val="20"/>
+        </w:rPr>
+        <w:tab/>
+      </w:r>
+      <w:r>
+        <w:rPr>
+          <w:sz w:val="20"/>
+          <w:szCs w:val="20"/>
+        </w:rPr>
+        <w:t># Dockerfile para o banco de dados</w:t>
       </w:r>
     </w:p>
     <w:p>
@@ -3144,15 +2911,7 @@
           <w:sz w:val="20"/>
           <w:szCs w:val="20"/>
         </w:rPr>
-        <w:t>FIAP-</w:t>
-      </w:r>
-      <w:proofErr w:type="spellStart"/>
-      <w:r>
-        <w:rPr>
-          <w:sz w:val="20"/>
-          <w:szCs w:val="20"/>
-        </w:rPr>
-        <w:t>Hackathon.postman_</w:t>
+        <w:t>FIAP-Hackathon.postman_</w:t>
       </w:r>
       <w:proofErr w:type="gramStart"/>
       <w:r>
@@ -3162,30 +2921,13 @@
         </w:rPr>
         <w:t>collection.json</w:t>
       </w:r>
-      <w:proofErr w:type="spellEnd"/>
       <w:proofErr w:type="gramEnd"/>
       <w:r>
         <w:rPr>
           <w:sz w:val="20"/>
           <w:szCs w:val="20"/>
         </w:rPr>
-        <w:t xml:space="preserve">      # Coleção do </w:t>
-      </w:r>
-      <w:proofErr w:type="spellStart"/>
-      <w:r>
-        <w:rPr>
-          <w:sz w:val="20"/>
-          <w:szCs w:val="20"/>
-        </w:rPr>
-        <w:t>Postman</w:t>
-      </w:r>
-      <w:proofErr w:type="spellEnd"/>
-      <w:r>
-        <w:rPr>
-          <w:sz w:val="20"/>
-          <w:szCs w:val="20"/>
-        </w:rPr>
-        <w:t xml:space="preserve"> para testes de API</w:t>
+        <w:t xml:space="preserve">      # Coleção do Postman para testes de API</w:t>
       </w:r>
     </w:p>
     <w:p>
@@ -3227,21 +2969,12 @@
         </w:rPr>
         <w:t>📜</w:t>
       </w:r>
-      <w:proofErr w:type="spellStart"/>
-      <w:r>
-        <w:rPr>
-          <w:sz w:val="20"/>
-          <w:szCs w:val="20"/>
-        </w:rPr>
-        <w:t>FIAP_BIBLIOTECA_ONLINE.sql</w:t>
-      </w:r>
-      <w:proofErr w:type="spellEnd"/>
-      <w:r>
-        <w:rPr>
-          <w:sz w:val="20"/>
-          <w:szCs w:val="20"/>
-        </w:rPr>
-        <w:t xml:space="preserve">                  </w:t>
+      <w:r>
+        <w:rPr>
+          <w:sz w:val="20"/>
+          <w:szCs w:val="20"/>
+        </w:rPr>
+        <w:t xml:space="preserve">FIAP_BIBLIOTECA_ONLINE.sql                  </w:t>
       </w:r>
       <w:r>
         <w:rPr>
@@ -3297,7 +3030,6 @@
         </w:rPr>
         <w:t>📜</w:t>
       </w:r>
-      <w:proofErr w:type="spellStart"/>
       <w:r>
         <w:rPr>
           <w:sz w:val="20"/>
@@ -3313,40 +3045,14 @@
         </w:rPr>
         <w:t>lock.json</w:t>
       </w:r>
-      <w:proofErr w:type="spellEnd"/>
       <w:proofErr w:type="gramEnd"/>
       <w:r>
         <w:rPr>
           <w:sz w:val="20"/>
           <w:szCs w:val="20"/>
         </w:rPr>
-        <w:t xml:space="preserve">               # Arquivo de </w:t>
-      </w:r>
-      <w:proofErr w:type="spellStart"/>
-      <w:r>
-        <w:rPr>
-          <w:sz w:val="20"/>
-          <w:szCs w:val="20"/>
-        </w:rPr>
-        <w:t>lock</w:t>
-      </w:r>
-      <w:proofErr w:type="spellEnd"/>
-      <w:r>
-        <w:rPr>
-          <w:sz w:val="20"/>
-          <w:szCs w:val="20"/>
-        </w:rPr>
-        <w:t xml:space="preserve"> do </w:t>
-      </w:r>
-      <w:proofErr w:type="spellStart"/>
-      <w:r>
-        <w:rPr>
-          <w:sz w:val="20"/>
-          <w:szCs w:val="20"/>
-        </w:rPr>
-        <w:t>npm</w:t>
-      </w:r>
-      <w:proofErr w:type="spellEnd"/>
+        <w:t xml:space="preserve">               # Arquivo de lock do npm</w:t>
+      </w:r>
     </w:p>
     <w:p>
       <w:pPr>
@@ -3387,7 +3093,6 @@
         </w:rPr>
         <w:t>📜</w:t>
       </w:r>
-      <w:proofErr w:type="spellStart"/>
       <w:proofErr w:type="gramStart"/>
       <w:r>
         <w:rPr>
@@ -3396,7 +3101,6 @@
         </w:rPr>
         <w:t>package.json</w:t>
       </w:r>
-      <w:proofErr w:type="spellEnd"/>
       <w:proofErr w:type="gramEnd"/>
       <w:r>
         <w:rPr>
@@ -3417,17 +3121,8 @@
           <w:sz w:val="20"/>
           <w:szCs w:val="20"/>
         </w:rPr>
-        <w:t xml:space="preserve"># Dependências e scripts do </w:t>
-      </w:r>
-      <w:proofErr w:type="spellStart"/>
-      <w:r>
-        <w:rPr>
-          <w:sz w:val="20"/>
-          <w:szCs w:val="20"/>
-        </w:rPr>
-        <w:t>npm</w:t>
-      </w:r>
-      <w:proofErr w:type="spellEnd"/>
+        <w:t># Dependências e scripts do npm</w:t>
+      </w:r>
     </w:p>
     <w:p>
       <w:pPr>
@@ -3559,7 +3254,6 @@
           <w:bCs/>
         </w:rPr>
       </w:pPr>
-      <w:proofErr w:type="spellStart"/>
       <w:r>
         <w:rPr>
           <w:b/>
@@ -3567,7 +3261,6 @@
         </w:rPr>
         <w:t>Frontend</w:t>
       </w:r>
-      <w:proofErr w:type="spellEnd"/>
     </w:p>
     <w:p>
       <w:pPr>
@@ -3641,15 +3334,7 @@
         <w:t>Next.js</w:t>
       </w:r>
       <w:r>
-        <w:t xml:space="preserve">: Framework para construção de aplicações </w:t>
-      </w:r>
-      <w:proofErr w:type="spellStart"/>
-      <w:r>
-        <w:t>React</w:t>
-      </w:r>
-      <w:proofErr w:type="spellEnd"/>
-      <w:r>
-        <w:t>.</w:t>
+        <w:t>: Framework para construção de aplicações React.</w:t>
       </w:r>
     </w:p>
     <w:p>
@@ -3659,7 +3344,6 @@
           <w:numId w:val="6"/>
         </w:numPr>
       </w:pPr>
-      <w:proofErr w:type="spellStart"/>
       <w:r>
         <w:rPr>
           <w:b/>
@@ -3667,25 +3351,8 @@
         </w:rPr>
         <w:t>TypeScript</w:t>
       </w:r>
-      <w:proofErr w:type="spellEnd"/>
-      <w:r>
-        <w:t xml:space="preserve">: </w:t>
-      </w:r>
-      <w:proofErr w:type="spellStart"/>
-      <w:r>
-        <w:t>Superset</w:t>
-      </w:r>
-      <w:proofErr w:type="spellEnd"/>
-      <w:r>
-        <w:t xml:space="preserve"> de </w:t>
-      </w:r>
-      <w:proofErr w:type="spellStart"/>
-      <w:r>
-        <w:t>JavaScript</w:t>
-      </w:r>
-      <w:proofErr w:type="spellEnd"/>
-      <w:r>
-        <w:t>.</w:t>
+      <w:r>
+        <w:t>: Superset de JavaScript.</w:t>
       </w:r>
     </w:p>
     <w:p>
@@ -3695,7 +3362,6 @@
           <w:numId w:val="6"/>
         </w:numPr>
       </w:pPr>
-      <w:proofErr w:type="spellStart"/>
       <w:r>
         <w:rPr>
           <w:b/>
@@ -3703,7 +3369,6 @@
         </w:rPr>
         <w:t>React</w:t>
       </w:r>
-      <w:proofErr w:type="spellEnd"/>
       <w:r>
         <w:t>: Biblioteca para interfaces de usuário.</w:t>
       </w:r>
@@ -3715,7 +3380,6 @@
           <w:numId w:val="6"/>
         </w:numPr>
       </w:pPr>
-      <w:proofErr w:type="spellStart"/>
       <w:r>
         <w:rPr>
           <w:b/>
@@ -3724,7 +3388,6 @@
         <w:lastRenderedPageBreak/>
         <w:t>Bootstrap</w:t>
       </w:r>
-      <w:proofErr w:type="spellEnd"/>
       <w:r>
         <w:t>: Biblioteca de estilização responsiva.</w:t>
       </w:r>
@@ -3736,31 +3399,13 @@
           <w:numId w:val="6"/>
         </w:numPr>
       </w:pPr>
-      <w:proofErr w:type="spellStart"/>
       <w:r>
         <w:rPr>
           <w:b/>
           <w:bCs/>
         </w:rPr>
-        <w:t>Formik</w:t>
-      </w:r>
-      <w:proofErr w:type="spellEnd"/>
-      <w:r>
-        <w:rPr>
-          <w:b/>
-          <w:bCs/>
-        </w:rPr>
-        <w:t xml:space="preserve"> e </w:t>
-      </w:r>
-      <w:proofErr w:type="spellStart"/>
-      <w:r>
-        <w:rPr>
-          <w:b/>
-          <w:bCs/>
-        </w:rPr>
-        <w:t>Yup</w:t>
-      </w:r>
-      <w:proofErr w:type="spellEnd"/>
+        <w:t>Formik e Yup</w:t>
+      </w:r>
       <w:r>
         <w:t>: Construção e validação de formulários.</w:t>
       </w:r>
@@ -3772,21 +3417,12 @@
           <w:numId w:val="6"/>
         </w:numPr>
       </w:pPr>
-      <w:proofErr w:type="spellStart"/>
       <w:r>
         <w:rPr>
           <w:b/>
           <w:bCs/>
         </w:rPr>
-        <w:t>Js</w:t>
-      </w:r>
-      <w:proofErr w:type="spellEnd"/>
-      <w:r>
-        <w:rPr>
-          <w:b/>
-          <w:bCs/>
-        </w:rPr>
-        <w:t>-cookie</w:t>
+        <w:t>Js-cookie</w:t>
       </w:r>
       <w:r>
         <w:rPr>
@@ -3817,7 +3453,6 @@
           <w:bCs/>
         </w:rPr>
       </w:pPr>
-      <w:proofErr w:type="spellStart"/>
       <w:r>
         <w:rPr>
           <w:b/>
@@ -3825,7 +3460,6 @@
         </w:rPr>
         <w:t>Jwt-decode</w:t>
       </w:r>
-      <w:proofErr w:type="spellEnd"/>
       <w:r>
         <w:t>: Gerenciamento de cookies e tokens JWT.</w:t>
       </w:r>
@@ -3882,7 +3516,6 @@
         </w:rPr>
         <w:t>📦</w:t>
       </w:r>
-      <w:proofErr w:type="spellStart"/>
       <w:r>
         <w:rPr>
           <w:sz w:val="20"/>
@@ -3890,7 +3523,6 @@
         </w:rPr>
         <w:t>frontend</w:t>
       </w:r>
-      <w:proofErr w:type="spellEnd"/>
     </w:p>
     <w:p>
       <w:pPr>
@@ -3931,7 +3563,6 @@
         </w:rPr>
         <w:t>📂</w:t>
       </w:r>
-      <w:proofErr w:type="spellStart"/>
       <w:r>
         <w:rPr>
           <w:sz w:val="20"/>
@@ -3939,7 +3570,6 @@
         </w:rPr>
         <w:t>public</w:t>
       </w:r>
-      <w:proofErr w:type="spellEnd"/>
       <w:r>
         <w:rPr>
           <w:sz w:val="20"/>
@@ -4022,7 +3652,6 @@
         </w:rPr>
         <w:t>📂</w:t>
       </w:r>
-      <w:proofErr w:type="spellStart"/>
       <w:r>
         <w:rPr>
           <w:sz w:val="20"/>
@@ -4030,7 +3659,6 @@
         </w:rPr>
         <w:t>assets</w:t>
       </w:r>
-      <w:proofErr w:type="spellEnd"/>
       <w:r>
         <w:rPr>
           <w:sz w:val="20"/>
@@ -4092,7 +3720,6 @@
         </w:rPr>
         <w:t>📂</w:t>
       </w:r>
-      <w:proofErr w:type="spellStart"/>
       <w:r>
         <w:rPr>
           <w:sz w:val="20"/>
@@ -4100,7 +3727,6 @@
         </w:rPr>
         <w:t>img</w:t>
       </w:r>
-      <w:proofErr w:type="spellEnd"/>
       <w:r>
         <w:rPr>
           <w:sz w:val="20"/>
@@ -4220,7 +3846,6 @@
         </w:rPr>
         <w:t>📜</w:t>
       </w:r>
-      <w:proofErr w:type="spellStart"/>
       <w:r>
         <w:rPr>
           <w:sz w:val="20"/>
@@ -4228,7 +3853,6 @@
         </w:rPr>
         <w:t>icon-editar.svg</w:t>
       </w:r>
-      <w:proofErr w:type="spellEnd"/>
       <w:r>
         <w:rPr>
           <w:sz w:val="20"/>
@@ -4305,7 +3929,6 @@
         </w:rPr>
         <w:t>📜</w:t>
       </w:r>
-      <w:proofErr w:type="spellStart"/>
       <w:r>
         <w:rPr>
           <w:sz w:val="20"/>
@@ -4313,7 +3936,6 @@
         </w:rPr>
         <w:t>icon-pesquisar.svg</w:t>
       </w:r>
-      <w:proofErr w:type="spellEnd"/>
       <w:r>
         <w:rPr>
           <w:sz w:val="20"/>
@@ -4390,7 +4012,6 @@
         </w:rPr>
         <w:t>📜</w:t>
       </w:r>
-      <w:proofErr w:type="spellStart"/>
       <w:r>
         <w:rPr>
           <w:sz w:val="20"/>
@@ -4398,7 +4019,6 @@
         </w:rPr>
         <w:t>icon-sair.svg</w:t>
       </w:r>
-      <w:proofErr w:type="spellEnd"/>
       <w:r>
         <w:rPr>
           <w:sz w:val="20"/>
@@ -4430,7 +4050,6 @@
         </w:rPr>
         <w:t>📂</w:t>
       </w:r>
-      <w:proofErr w:type="spellStart"/>
       <w:r>
         <w:rPr>
           <w:sz w:val="20"/>
@@ -4438,7 +4057,6 @@
         </w:rPr>
         <w:t>src</w:t>
       </w:r>
-      <w:proofErr w:type="spellEnd"/>
       <w:r>
         <w:rPr>
           <w:sz w:val="20"/>
@@ -4737,21 +4355,12 @@
         </w:rPr>
         <w:t>📂</w:t>
       </w:r>
-      <w:proofErr w:type="spellStart"/>
-      <w:r>
-        <w:rPr>
-          <w:sz w:val="20"/>
-          <w:szCs w:val="20"/>
-        </w:rPr>
-        <w:t>conteudo</w:t>
-      </w:r>
-      <w:proofErr w:type="spellEnd"/>
-      <w:r>
-        <w:rPr>
-          <w:sz w:val="20"/>
-          <w:szCs w:val="20"/>
-        </w:rPr>
-        <w:t>-criar</w:t>
+      <w:r>
+        <w:rPr>
+          <w:sz w:val="20"/>
+          <w:szCs w:val="20"/>
+        </w:rPr>
+        <w:t>conteudo-criar</w:t>
       </w:r>
       <w:r>
         <w:rPr>
@@ -4865,7 +4474,6 @@
         </w:rPr>
         <w:t>📜</w:t>
       </w:r>
-      <w:proofErr w:type="spellStart"/>
       <w:r>
         <w:rPr>
           <w:sz w:val="20"/>
@@ -4873,7 +4481,6 @@
         </w:rPr>
         <w:t>page.tsx</w:t>
       </w:r>
-      <w:proofErr w:type="spellEnd"/>
       <w:r>
         <w:rPr>
           <w:sz w:val="20"/>
@@ -4972,21 +4579,12 @@
         </w:rPr>
         <w:t>📂</w:t>
       </w:r>
-      <w:proofErr w:type="spellStart"/>
-      <w:r>
-        <w:rPr>
-          <w:sz w:val="20"/>
-          <w:szCs w:val="20"/>
-        </w:rPr>
-        <w:t>conteudo</w:t>
-      </w:r>
-      <w:proofErr w:type="spellEnd"/>
-      <w:r>
-        <w:rPr>
-          <w:sz w:val="20"/>
-          <w:szCs w:val="20"/>
-        </w:rPr>
-        <w:t>-editar</w:t>
+      <w:r>
+        <w:rPr>
+          <w:sz w:val="20"/>
+          <w:szCs w:val="20"/>
+        </w:rPr>
+        <w:t>conteudo-editar</w:t>
       </w:r>
       <w:r>
         <w:rPr>
@@ -5192,7 +4790,6 @@
         </w:rPr>
         <w:t>📜</w:t>
       </w:r>
-      <w:proofErr w:type="spellStart"/>
       <w:r>
         <w:rPr>
           <w:sz w:val="20"/>
@@ -5200,7 +4797,6 @@
         </w:rPr>
         <w:t>page.tsx</w:t>
       </w:r>
-      <w:proofErr w:type="spellEnd"/>
       <w:r>
         <w:rPr>
           <w:sz w:val="20"/>
@@ -5299,7 +4895,6 @@
         </w:rPr>
         <w:t>📜</w:t>
       </w:r>
-      <w:proofErr w:type="spellStart"/>
       <w:r>
         <w:rPr>
           <w:sz w:val="20"/>
@@ -5307,7 +4902,6 @@
         </w:rPr>
         <w:t>page.tsx</w:t>
       </w:r>
-      <w:proofErr w:type="spellEnd"/>
       <w:r>
         <w:rPr>
           <w:sz w:val="20"/>
@@ -5628,7 +5222,6 @@
         </w:rPr>
         <w:t>📜</w:t>
       </w:r>
-      <w:proofErr w:type="spellStart"/>
       <w:r>
         <w:rPr>
           <w:sz w:val="20"/>
@@ -5636,48 +5229,27 @@
         </w:rPr>
         <w:t>page.tsx</w:t>
       </w:r>
-      <w:proofErr w:type="spellEnd"/>
-      <w:r>
-        <w:rPr>
-          <w:sz w:val="20"/>
-          <w:szCs w:val="20"/>
-        </w:rPr>
-        <w:tab/>
-      </w:r>
-      <w:r>
-        <w:rPr>
-          <w:sz w:val="20"/>
-          <w:szCs w:val="20"/>
-        </w:rPr>
-        <w:tab/>
-      </w:r>
-      <w:r>
-        <w:rPr>
-          <w:sz w:val="20"/>
-          <w:szCs w:val="20"/>
-        </w:rPr>
-        <w:tab/>
-      </w:r>
-      <w:r>
-        <w:rPr>
-          <w:sz w:val="20"/>
-          <w:szCs w:val="20"/>
-        </w:rPr>
-        <w:t xml:space="preserve">#Página para </w:t>
-      </w:r>
-      <w:r>
-        <w:rPr>
-          <w:sz w:val="20"/>
-          <w:szCs w:val="20"/>
-        </w:rPr>
-        <w:t xml:space="preserve">criação </w:t>
-      </w:r>
-      <w:r>
-        <w:rPr>
-          <w:sz w:val="20"/>
-          <w:szCs w:val="20"/>
-        </w:rPr>
-        <w:t>de alunos</w:t>
+      <w:r>
+        <w:rPr>
+          <w:sz w:val="20"/>
+          <w:szCs w:val="20"/>
+        </w:rPr>
+        <w:tab/>
+      </w:r>
+      <w:r>
+        <w:rPr>
+          <w:sz w:val="20"/>
+          <w:szCs w:val="20"/>
+        </w:rPr>
+        <w:tab/>
+      </w:r>
+      <w:r>
+        <w:rPr>
+          <w:sz w:val="20"/>
+          <w:szCs w:val="20"/>
+        </w:rPr>
+        <w:tab/>
+        <w:t>#Página para criação de alunos</w:t>
       </w:r>
     </w:p>
     <w:p>
@@ -5901,7 +5473,6 @@
         </w:rPr>
         <w:t>📜</w:t>
       </w:r>
-      <w:proofErr w:type="spellStart"/>
       <w:r>
         <w:rPr>
           <w:sz w:val="20"/>
@@ -5909,48 +5480,27 @@
         </w:rPr>
         <w:t>page.tsx</w:t>
       </w:r>
-      <w:proofErr w:type="spellEnd"/>
-      <w:r>
-        <w:rPr>
-          <w:sz w:val="20"/>
-          <w:szCs w:val="20"/>
-        </w:rPr>
-        <w:tab/>
-      </w:r>
-      <w:r>
-        <w:rPr>
-          <w:sz w:val="20"/>
-          <w:szCs w:val="20"/>
-        </w:rPr>
-        <w:tab/>
-      </w:r>
-      <w:r>
-        <w:rPr>
-          <w:sz w:val="20"/>
-          <w:szCs w:val="20"/>
-        </w:rPr>
-        <w:tab/>
-      </w:r>
-      <w:r>
-        <w:rPr>
-          <w:sz w:val="20"/>
-          <w:szCs w:val="20"/>
-        </w:rPr>
-        <w:t xml:space="preserve">#Página para </w:t>
-      </w:r>
-      <w:r>
-        <w:rPr>
-          <w:sz w:val="20"/>
-          <w:szCs w:val="20"/>
-        </w:rPr>
-        <w:t>edição</w:t>
-      </w:r>
-      <w:r>
-        <w:rPr>
-          <w:sz w:val="20"/>
-          <w:szCs w:val="20"/>
-        </w:rPr>
-        <w:t xml:space="preserve"> de alunos</w:t>
+      <w:r>
+        <w:rPr>
+          <w:sz w:val="20"/>
+          <w:szCs w:val="20"/>
+        </w:rPr>
+        <w:tab/>
+      </w:r>
+      <w:r>
+        <w:rPr>
+          <w:sz w:val="20"/>
+          <w:szCs w:val="20"/>
+        </w:rPr>
+        <w:tab/>
+      </w:r>
+      <w:r>
+        <w:rPr>
+          <w:sz w:val="20"/>
+          <w:szCs w:val="20"/>
+        </w:rPr>
+        <w:tab/>
+        <w:t>#Página para edição de alunos</w:t>
       </w:r>
     </w:p>
     <w:p>
@@ -6037,7 +5587,6 @@
         </w:rPr>
         <w:t>📜</w:t>
       </w:r>
-      <w:proofErr w:type="spellStart"/>
       <w:r>
         <w:rPr>
           <w:sz w:val="20"/>
@@ -6045,7 +5594,6 @@
         </w:rPr>
         <w:t>page.tsx</w:t>
       </w:r>
-      <w:proofErr w:type="spellEnd"/>
       <w:r>
         <w:rPr>
           <w:sz w:val="20"/>
@@ -6143,21 +5691,12 @@
         </w:rPr>
         <w:t>📂</w:t>
       </w:r>
-      <w:proofErr w:type="spellStart"/>
-      <w:r>
-        <w:rPr>
-          <w:sz w:val="20"/>
-          <w:szCs w:val="20"/>
-        </w:rPr>
-        <w:t>conteudo</w:t>
-      </w:r>
-      <w:proofErr w:type="spellEnd"/>
-      <w:r>
-        <w:rPr>
-          <w:sz w:val="20"/>
-          <w:szCs w:val="20"/>
-        </w:rPr>
-        <w:t>-detalhes</w:t>
+      <w:r>
+        <w:rPr>
+          <w:sz w:val="20"/>
+          <w:szCs w:val="20"/>
+        </w:rPr>
+        <w:t>conteudo-detalhes</w:t>
       </w:r>
       <w:r>
         <w:rPr>
@@ -6333,7 +5872,6 @@
         </w:rPr>
         <w:t>📜</w:t>
       </w:r>
-      <w:proofErr w:type="spellStart"/>
       <w:r>
         <w:rPr>
           <w:sz w:val="20"/>
@@ -6341,7 +5879,6 @@
         </w:rPr>
         <w:t>page.tsx</w:t>
       </w:r>
-      <w:proofErr w:type="spellEnd"/>
       <w:r>
         <w:rPr>
           <w:sz w:val="20"/>
@@ -6508,7 +6045,6 @@
         </w:rPr>
         <w:t>📜</w:t>
       </w:r>
-      <w:proofErr w:type="spellStart"/>
       <w:r>
         <w:rPr>
           <w:sz w:val="20"/>
@@ -6516,7 +6052,6 @@
         </w:rPr>
         <w:t>page.tsx</w:t>
       </w:r>
-      <w:proofErr w:type="spellEnd"/>
       <w:r>
         <w:rPr>
           <w:sz w:val="20"/>
@@ -6607,7 +6142,6 @@
         </w:rPr>
         <w:t>📜</w:t>
       </w:r>
-      <w:proofErr w:type="spellStart"/>
       <w:r>
         <w:rPr>
           <w:sz w:val="20"/>
@@ -6615,7 +6149,6 @@
         </w:rPr>
         <w:t>layout.tsx</w:t>
       </w:r>
-      <w:proofErr w:type="spellEnd"/>
       <w:r>
         <w:rPr>
           <w:sz w:val="20"/>
@@ -6706,7 +6239,6 @@
         </w:rPr>
         <w:t>📜</w:t>
       </w:r>
-      <w:proofErr w:type="spellStart"/>
       <w:r>
         <w:rPr>
           <w:sz w:val="20"/>
@@ -6714,7 +6246,6 @@
         </w:rPr>
         <w:t>page.tsx</w:t>
       </w:r>
-      <w:proofErr w:type="spellEnd"/>
       <w:r>
         <w:rPr>
           <w:sz w:val="20"/>
@@ -6790,7 +6321,6 @@
         </w:rPr>
         <w:t>📂</w:t>
       </w:r>
-      <w:proofErr w:type="spellStart"/>
       <w:r>
         <w:rPr>
           <w:sz w:val="20"/>
@@ -6798,7 +6328,6 @@
         </w:rPr>
         <w:t>components</w:t>
       </w:r>
-      <w:proofErr w:type="spellEnd"/>
       <w:r>
         <w:rPr>
           <w:sz w:val="20"/>
@@ -6898,7 +6427,6 @@
         </w:rPr>
         <w:t>📜</w:t>
       </w:r>
-      <w:proofErr w:type="spellStart"/>
       <w:r>
         <w:rPr>
           <w:sz w:val="20"/>
@@ -6913,7 +6441,6 @@
         </w:rPr>
         <w:t>tsx</w:t>
       </w:r>
-      <w:proofErr w:type="spellEnd"/>
       <w:r>
         <w:rPr>
           <w:sz w:val="20"/>
@@ -7031,7 +6558,6 @@
         </w:rPr>
         <w:t>📜</w:t>
       </w:r>
-      <w:proofErr w:type="spellStart"/>
       <w:r>
         <w:rPr>
           <w:sz w:val="20"/>
@@ -7039,7 +6565,6 @@
         </w:rPr>
         <w:t>bar.tsx</w:t>
       </w:r>
-      <w:proofErr w:type="spellEnd"/>
       <w:r>
         <w:rPr>
           <w:sz w:val="20"/>
@@ -7130,7 +6655,6 @@
         </w:rPr>
         <w:t>📜</w:t>
       </w:r>
-      <w:proofErr w:type="spellStart"/>
       <w:r>
         <w:rPr>
           <w:sz w:val="20"/>
@@ -7138,7 +6662,6 @@
         </w:rPr>
         <w:t>conteudoCard.tsx</w:t>
       </w:r>
-      <w:proofErr w:type="spellEnd"/>
       <w:r>
         <w:rPr>
           <w:sz w:val="20"/>
@@ -7222,7 +6745,6 @@
         </w:rPr>
         <w:t>📜</w:t>
       </w:r>
-      <w:proofErr w:type="spellStart"/>
       <w:r>
         <w:rPr>
           <w:sz w:val="20"/>
@@ -7230,7 +6752,6 @@
         </w:rPr>
         <w:t>conteudoDetails.tsx</w:t>
       </w:r>
-      <w:proofErr w:type="spellEnd"/>
       <w:r>
         <w:rPr>
           <w:sz w:val="20"/>
@@ -7314,7 +6835,6 @@
         </w:rPr>
         <w:t>📜</w:t>
       </w:r>
-      <w:proofErr w:type="spellStart"/>
       <w:r>
         <w:rPr>
           <w:sz w:val="20"/>
@@ -7322,7 +6842,6 @@
         </w:rPr>
         <w:t>conteudoForm.tsx</w:t>
       </w:r>
-      <w:proofErr w:type="spellEnd"/>
       <w:r>
         <w:rPr>
           <w:sz w:val="20"/>
@@ -7406,7 +6925,6 @@
         </w:rPr>
         <w:t>📜</w:t>
       </w:r>
-      <w:proofErr w:type="spellStart"/>
       <w:r>
         <w:rPr>
           <w:sz w:val="20"/>
@@ -7414,7 +6932,6 @@
         </w:rPr>
         <w:t>header.tsx</w:t>
       </w:r>
-      <w:proofErr w:type="spellEnd"/>
       <w:r>
         <w:rPr>
           <w:sz w:val="20"/>
@@ -7514,7 +7031,6 @@
         </w:rPr>
         <w:t>📜</w:t>
       </w:r>
-      <w:proofErr w:type="spellStart"/>
       <w:r>
         <w:rPr>
           <w:rFonts w:cs="Segoe UI Emoji"/>
@@ -7530,7 +7046,6 @@
         </w:rPr>
         <w:t>.tsx</w:t>
       </w:r>
-      <w:proofErr w:type="spellEnd"/>
       <w:r>
         <w:rPr>
           <w:sz w:val="20"/>
@@ -7628,7 +7143,6 @@
         </w:rPr>
         <w:t>📜</w:t>
       </w:r>
-      <w:proofErr w:type="spellStart"/>
       <w:r>
         <w:rPr>
           <w:sz w:val="20"/>
@@ -7636,7 +7150,6 @@
         </w:rPr>
         <w:t>ListPostAdm.tsx</w:t>
       </w:r>
-      <w:proofErr w:type="spellEnd"/>
       <w:r>
         <w:rPr>
           <w:sz w:val="20"/>
@@ -7729,7 +7242,6 @@
         </w:rPr>
         <w:t>📜</w:t>
       </w:r>
-      <w:proofErr w:type="spellStart"/>
       <w:r>
         <w:rPr>
           <w:sz w:val="20"/>
@@ -7737,7 +7249,6 @@
         </w:rPr>
         <w:t>ListPostUser.tsx</w:t>
       </w:r>
-      <w:proofErr w:type="spellEnd"/>
       <w:r>
         <w:rPr>
           <w:sz w:val="20"/>
@@ -7821,7 +7332,6 @@
         </w:rPr>
         <w:t>📜</w:t>
       </w:r>
-      <w:proofErr w:type="spellStart"/>
       <w:r>
         <w:rPr>
           <w:sz w:val="20"/>
@@ -7829,7 +7339,6 @@
         </w:rPr>
         <w:t>longText.tsx</w:t>
       </w:r>
-      <w:proofErr w:type="spellEnd"/>
       <w:r>
         <w:rPr>
           <w:sz w:val="20"/>
@@ -7939,23 +7448,7 @@
           <w:szCs w:val="20"/>
         </w:rPr>
         <w:tab/>
-        <w:t xml:space="preserve">#Diretório com interfaces </w:t>
-      </w:r>
-      <w:proofErr w:type="spellStart"/>
-      <w:r>
-        <w:rPr>
-          <w:sz w:val="20"/>
-          <w:szCs w:val="20"/>
-        </w:rPr>
-        <w:t>TypeScript</w:t>
-      </w:r>
-      <w:proofErr w:type="spellEnd"/>
-      <w:r>
-        <w:rPr>
-          <w:sz w:val="20"/>
-          <w:szCs w:val="20"/>
-        </w:rPr>
-        <w:t>.</w:t>
+        <w:t>#Diretório com interfaces TypeScript.</w:t>
       </w:r>
       <w:r>
         <w:rPr>
@@ -8018,7 +7511,6 @@
         </w:rPr>
         <w:t>📜</w:t>
       </w:r>
-      <w:proofErr w:type="spellStart"/>
       <w:r>
         <w:rPr>
           <w:sz w:val="20"/>
@@ -8026,7 +7518,6 @@
         </w:rPr>
         <w:t>IConteudo.tsx</w:t>
       </w:r>
-      <w:proofErr w:type="spellEnd"/>
       <w:r>
         <w:rPr>
           <w:sz w:val="20"/>
@@ -8119,7 +7610,6 @@
         </w:rPr>
         <w:t>📜</w:t>
       </w:r>
-      <w:proofErr w:type="spellStart"/>
       <w:r>
         <w:rPr>
           <w:sz w:val="20"/>
@@ -8141,7 +7631,6 @@
         </w:rPr>
         <w:t>.tsx</w:t>
       </w:r>
-      <w:proofErr w:type="spellEnd"/>
       <w:r>
         <w:rPr>
           <w:sz w:val="20"/>
@@ -8237,7 +7726,6 @@
         </w:rPr>
         <w:t>📂</w:t>
       </w:r>
-      <w:proofErr w:type="spellStart"/>
       <w:r>
         <w:rPr>
           <w:sz w:val="20"/>
@@ -8245,7 +7733,6 @@
         </w:rPr>
         <w:t>services</w:t>
       </w:r>
-      <w:proofErr w:type="spellEnd"/>
       <w:r>
         <w:rPr>
           <w:sz w:val="20"/>
@@ -8336,7 +7823,6 @@
         </w:rPr>
         <w:t>📜</w:t>
       </w:r>
-      <w:proofErr w:type="spellStart"/>
       <w:r>
         <w:rPr>
           <w:sz w:val="20"/>
@@ -8344,7 +7830,6 @@
         </w:rPr>
         <w:t>conteudo.tsx</w:t>
       </w:r>
-      <w:proofErr w:type="spellEnd"/>
       <w:r>
         <w:rPr>
           <w:sz w:val="20"/>
@@ -8428,7 +7913,6 @@
         </w:rPr>
         <w:t>📜</w:t>
       </w:r>
-      <w:proofErr w:type="spellStart"/>
       <w:r>
         <w:rPr>
           <w:sz w:val="20"/>
@@ -8436,7 +7920,6 @@
         </w:rPr>
         <w:t>usuario.tsx</w:t>
       </w:r>
-      <w:proofErr w:type="spellEnd"/>
       <w:r>
         <w:rPr>
           <w:sz w:val="20"/>
@@ -8512,7 +7995,6 @@
         </w:rPr>
         <w:t>📂</w:t>
       </w:r>
-      <w:proofErr w:type="spellStart"/>
       <w:r>
         <w:rPr>
           <w:sz w:val="20"/>
@@ -8520,7 +8002,6 @@
         </w:rPr>
         <w:t>styles</w:t>
       </w:r>
-      <w:proofErr w:type="spellEnd"/>
       <w:r>
         <w:rPr>
           <w:sz w:val="20"/>
@@ -9255,6 +8736,10 @@
       <w:pPr>
         <w:spacing w:after="0" w:line="240" w:lineRule="auto"/>
         <w:ind w:left="708"/>
+        <w:rPr>
+          <w:sz w:val="20"/>
+          <w:szCs w:val="20"/>
+        </w:rPr>
       </w:pPr>
       <w:r>
         <w:rPr>
@@ -9833,23 +9318,7 @@
           <w:szCs w:val="20"/>
         </w:rPr>
         <w:tab/>
-        <w:t xml:space="preserve">#Estilos do </w:t>
-      </w:r>
-      <w:proofErr w:type="spellStart"/>
-      <w:r>
-        <w:rPr>
-          <w:sz w:val="20"/>
-          <w:szCs w:val="20"/>
-        </w:rPr>
-        <w:t>Bootstrap</w:t>
-      </w:r>
-      <w:proofErr w:type="spellEnd"/>
-      <w:r>
-        <w:rPr>
-          <w:sz w:val="20"/>
-          <w:szCs w:val="20"/>
-        </w:rPr>
-        <w:t>.</w:t>
+        <w:t>#Estilos do Bootstrap.</w:t>
       </w:r>
       <w:r>
         <w:rPr>
@@ -9994,7 +9463,6 @@
         </w:rPr>
         <w:t>📂</w:t>
       </w:r>
-      <w:proofErr w:type="spellStart"/>
       <w:r>
         <w:rPr>
           <w:sz w:val="20"/>
@@ -10002,7 +9470,6 @@
         </w:rPr>
         <w:t>utils</w:t>
       </w:r>
-      <w:proofErr w:type="spellEnd"/>
       <w:r>
         <w:rPr>
           <w:sz w:val="20"/>
@@ -10100,7 +9567,6 @@
         </w:rPr>
         <w:t>📜</w:t>
       </w:r>
-      <w:proofErr w:type="spellStart"/>
       <w:r>
         <w:rPr>
           <w:sz w:val="20"/>
@@ -10108,7 +9574,6 @@
         </w:rPr>
         <w:t>appUtils.tsx</w:t>
       </w:r>
-      <w:proofErr w:type="spellEnd"/>
       <w:r>
         <w:rPr>
           <w:sz w:val="20"/>
@@ -10184,7 +9649,6 @@
         </w:rPr>
         <w:t>📜</w:t>
       </w:r>
-      <w:proofErr w:type="spellStart"/>
       <w:r>
         <w:rPr>
           <w:sz w:val="20"/>
@@ -10192,7 +9656,6 @@
         </w:rPr>
         <w:t>middleware.ts</w:t>
       </w:r>
-      <w:proofErr w:type="spellEnd"/>
       <w:r>
         <w:rPr>
           <w:sz w:val="20"/>
@@ -10258,17 +9721,8 @@
           <w:sz w:val="20"/>
           <w:szCs w:val="20"/>
         </w:rPr>
-        <w:t>.</w:t>
-      </w:r>
-      <w:proofErr w:type="spellStart"/>
-      <w:r>
-        <w:rPr>
-          <w:sz w:val="20"/>
-          <w:szCs w:val="20"/>
-        </w:rPr>
-        <w:t>env</w:t>
-      </w:r>
-      <w:proofErr w:type="spellEnd"/>
+        <w:t>.env</w:t>
+      </w:r>
       <w:r>
         <w:rPr>
           <w:sz w:val="20"/>
@@ -10341,61 +9795,36 @@
           <w:sz w:val="20"/>
           <w:szCs w:val="20"/>
         </w:rPr>
-        <w:t>.</w:t>
-      </w:r>
-      <w:proofErr w:type="spellStart"/>
-      <w:r>
-        <w:rPr>
-          <w:sz w:val="20"/>
-          <w:szCs w:val="20"/>
-        </w:rPr>
-        <w:t>eslintrc.json</w:t>
-      </w:r>
-      <w:proofErr w:type="spellEnd"/>
-      <w:r>
-        <w:rPr>
-          <w:sz w:val="20"/>
-          <w:szCs w:val="20"/>
-        </w:rPr>
-        <w:tab/>
-      </w:r>
-      <w:r>
-        <w:rPr>
-          <w:sz w:val="20"/>
-          <w:szCs w:val="20"/>
-        </w:rPr>
-        <w:tab/>
-      </w:r>
-      <w:r>
-        <w:rPr>
-          <w:sz w:val="20"/>
-          <w:szCs w:val="20"/>
-        </w:rPr>
-        <w:tab/>
-      </w:r>
-      <w:r>
-        <w:rPr>
-          <w:sz w:val="20"/>
-          <w:szCs w:val="20"/>
-        </w:rPr>
-        <w:tab/>
-        <w:t xml:space="preserve">#Configuração do </w:t>
-      </w:r>
-      <w:proofErr w:type="spellStart"/>
-      <w:r>
-        <w:rPr>
-          <w:sz w:val="20"/>
-          <w:szCs w:val="20"/>
-        </w:rPr>
-        <w:t>ESLint</w:t>
-      </w:r>
-      <w:proofErr w:type="spellEnd"/>
-      <w:r>
-        <w:rPr>
-          <w:sz w:val="20"/>
-          <w:szCs w:val="20"/>
-        </w:rPr>
-        <w:t>.</w:t>
+        <w:t>.eslintrc.json</w:t>
+      </w:r>
+      <w:r>
+        <w:rPr>
+          <w:sz w:val="20"/>
+          <w:szCs w:val="20"/>
+        </w:rPr>
+        <w:tab/>
+      </w:r>
+      <w:r>
+        <w:rPr>
+          <w:sz w:val="20"/>
+          <w:szCs w:val="20"/>
+        </w:rPr>
+        <w:tab/>
+      </w:r>
+      <w:r>
+        <w:rPr>
+          <w:sz w:val="20"/>
+          <w:szCs w:val="20"/>
+        </w:rPr>
+        <w:tab/>
+      </w:r>
+      <w:r>
+        <w:rPr>
+          <w:sz w:val="20"/>
+          <w:szCs w:val="20"/>
+        </w:rPr>
+        <w:tab/>
+        <w:t>#Configuração do ESLint.</w:t>
       </w:r>
       <w:r>
         <w:rPr>
@@ -10428,7 +9857,6 @@
         </w:rPr>
         <w:t>📜</w:t>
       </w:r>
-      <w:proofErr w:type="spellStart"/>
       <w:r>
         <w:rPr>
           <w:sz w:val="20"/>
@@ -10436,44 +9864,27 @@
         </w:rPr>
         <w:t>docker-compose.yml</w:t>
       </w:r>
-      <w:proofErr w:type="spellEnd"/>
-      <w:r>
-        <w:rPr>
-          <w:sz w:val="20"/>
-          <w:szCs w:val="20"/>
-        </w:rPr>
-        <w:tab/>
-      </w:r>
-      <w:r>
-        <w:rPr>
-          <w:sz w:val="20"/>
-          <w:szCs w:val="20"/>
-        </w:rPr>
-        <w:tab/>
-      </w:r>
-      <w:r>
-        <w:rPr>
-          <w:sz w:val="20"/>
-          <w:szCs w:val="20"/>
-        </w:rPr>
-        <w:tab/>
-        <w:t xml:space="preserve">#Configuração do Docker </w:t>
-      </w:r>
-      <w:proofErr w:type="spellStart"/>
-      <w:r>
-        <w:rPr>
-          <w:sz w:val="20"/>
-          <w:szCs w:val="20"/>
-        </w:rPr>
-        <w:t>Compose</w:t>
-      </w:r>
-      <w:proofErr w:type="spellEnd"/>
-      <w:r>
-        <w:rPr>
-          <w:sz w:val="20"/>
-          <w:szCs w:val="20"/>
-        </w:rPr>
-        <w:t>.</w:t>
+      <w:r>
+        <w:rPr>
+          <w:sz w:val="20"/>
+          <w:szCs w:val="20"/>
+        </w:rPr>
+        <w:tab/>
+      </w:r>
+      <w:r>
+        <w:rPr>
+          <w:sz w:val="20"/>
+          <w:szCs w:val="20"/>
+        </w:rPr>
+        <w:tab/>
+      </w:r>
+      <w:r>
+        <w:rPr>
+          <w:sz w:val="20"/>
+          <w:szCs w:val="20"/>
+        </w:rPr>
+        <w:tab/>
+        <w:t>#Configuração do Docker Compose.</w:t>
       </w:r>
       <w:r>
         <w:rPr>
@@ -10506,7 +9917,6 @@
         </w:rPr>
         <w:t>📜</w:t>
       </w:r>
-      <w:proofErr w:type="spellStart"/>
       <w:r>
         <w:rPr>
           <w:sz w:val="20"/>
@@ -10514,7 +9924,6 @@
         </w:rPr>
         <w:t>Dockerfile</w:t>
       </w:r>
-      <w:proofErr w:type="spellEnd"/>
       <w:r>
         <w:rPr>
           <w:sz w:val="20"/>
@@ -10543,394 +9952,441 @@
         </w:rPr>
         <w:tab/>
         <w:t>#Arquivo de configuração do Docker</w:t>
-      </w:r>
-      <w:r>
-        <w:rPr>
-          <w:sz w:val="20"/>
-          <w:szCs w:val="20"/>
-        </w:rPr>
-        <w:br/>
-        <w:t xml:space="preserve"> </w:t>
-      </w:r>
-      <w:r>
-        <w:rPr>
-          <w:rFonts w:ascii="MS Gothic" w:eastAsia="MS Gothic" w:hAnsi="MS Gothic" w:cs="MS Gothic" w:hint="eastAsia"/>
-          <w:sz w:val="20"/>
-          <w:szCs w:val="20"/>
-        </w:rPr>
-        <w:t>┣</w:t>
-      </w:r>
-      <w:r>
-        <w:rPr>
-          <w:sz w:val="20"/>
-          <w:szCs w:val="20"/>
-        </w:rPr>
-        <w:t xml:space="preserve"> </w:t>
-      </w:r>
-      <w:r>
-        <w:rPr>
-          <w:rFonts w:ascii="Segoe UI Emoji" w:hAnsi="Segoe UI Emoji" w:cs="Segoe UI Emoji"/>
-          <w:sz w:val="20"/>
-          <w:szCs w:val="20"/>
-        </w:rPr>
-        <w:t>📜</w:t>
-      </w:r>
-      <w:proofErr w:type="spellStart"/>
-      <w:r>
-        <w:rPr>
-          <w:sz w:val="20"/>
-          <w:szCs w:val="20"/>
-        </w:rPr>
-        <w:t>next.config.mjs</w:t>
-      </w:r>
-      <w:proofErr w:type="spellEnd"/>
-      <w:r>
-        <w:rPr>
-          <w:sz w:val="20"/>
-          <w:szCs w:val="20"/>
-        </w:rPr>
-        <w:tab/>
-      </w:r>
-      <w:r>
-        <w:rPr>
-          <w:sz w:val="20"/>
-          <w:szCs w:val="20"/>
-        </w:rPr>
-        <w:tab/>
-      </w:r>
-      <w:r>
-        <w:rPr>
-          <w:sz w:val="20"/>
-          <w:szCs w:val="20"/>
-        </w:rPr>
-        <w:tab/>
-      </w:r>
-      <w:r>
-        <w:rPr>
-          <w:sz w:val="20"/>
-          <w:szCs w:val="20"/>
-        </w:rPr>
-        <w:tab/>
-        <w:t>#Configuração do Next.js</w:t>
-      </w:r>
-      <w:r>
-        <w:rPr>
-          <w:sz w:val="20"/>
-          <w:szCs w:val="20"/>
-        </w:rPr>
-        <w:br/>
-        <w:t xml:space="preserve"> </w:t>
-      </w:r>
-      <w:r>
-        <w:rPr>
-          <w:rFonts w:ascii="MS Gothic" w:eastAsia="MS Gothic" w:hAnsi="MS Gothic" w:cs="MS Gothic" w:hint="eastAsia"/>
-          <w:sz w:val="20"/>
-          <w:szCs w:val="20"/>
-        </w:rPr>
-        <w:t>┣</w:t>
-      </w:r>
-      <w:r>
-        <w:rPr>
-          <w:sz w:val="20"/>
-          <w:szCs w:val="20"/>
-        </w:rPr>
-        <w:t xml:space="preserve"> </w:t>
-      </w:r>
-      <w:r>
-        <w:rPr>
-          <w:rFonts w:ascii="Segoe UI Emoji" w:hAnsi="Segoe UI Emoji" w:cs="Segoe UI Emoji"/>
-          <w:sz w:val="20"/>
-          <w:szCs w:val="20"/>
-        </w:rPr>
-        <w:t>📜</w:t>
-      </w:r>
-      <w:proofErr w:type="spellStart"/>
-      <w:r>
-        <w:rPr>
-          <w:sz w:val="20"/>
-          <w:szCs w:val="20"/>
-        </w:rPr>
-        <w:t>package-lock.json</w:t>
-      </w:r>
-      <w:proofErr w:type="spellEnd"/>
-      <w:r>
-        <w:rPr>
-          <w:sz w:val="20"/>
-          <w:szCs w:val="20"/>
-        </w:rPr>
-        <w:tab/>
-      </w:r>
-      <w:r>
-        <w:rPr>
-          <w:sz w:val="20"/>
-          <w:szCs w:val="20"/>
-        </w:rPr>
-        <w:tab/>
-      </w:r>
-      <w:r>
-        <w:rPr>
-          <w:sz w:val="20"/>
-          <w:szCs w:val="20"/>
-        </w:rPr>
-        <w:tab/>
-        <w:t xml:space="preserve">#Arquivo de bloqueio de dependências do </w:t>
-      </w:r>
-      <w:proofErr w:type="spellStart"/>
-      <w:r>
-        <w:rPr>
-          <w:sz w:val="20"/>
-          <w:szCs w:val="20"/>
-        </w:rPr>
-        <w:t>npm</w:t>
-      </w:r>
-      <w:proofErr w:type="spellEnd"/>
-      <w:r>
-        <w:rPr>
-          <w:sz w:val="20"/>
-          <w:szCs w:val="20"/>
-        </w:rPr>
-        <w:t>.</w:t>
-      </w:r>
-      <w:r>
-        <w:rPr>
-          <w:sz w:val="20"/>
-          <w:szCs w:val="20"/>
-        </w:rPr>
-        <w:br/>
-        <w:t xml:space="preserve"> </w:t>
-      </w:r>
-      <w:r>
-        <w:rPr>
-          <w:rFonts w:ascii="MS Gothic" w:eastAsia="MS Gothic" w:hAnsi="MS Gothic" w:cs="MS Gothic" w:hint="eastAsia"/>
-          <w:sz w:val="20"/>
-          <w:szCs w:val="20"/>
-        </w:rPr>
-        <w:t>┣</w:t>
-      </w:r>
-      <w:r>
-        <w:rPr>
-          <w:sz w:val="20"/>
-          <w:szCs w:val="20"/>
-        </w:rPr>
-        <w:t xml:space="preserve"> </w:t>
-      </w:r>
-      <w:r>
-        <w:rPr>
-          <w:rFonts w:ascii="Segoe UI Emoji" w:hAnsi="Segoe UI Emoji" w:cs="Segoe UI Emoji"/>
-          <w:sz w:val="20"/>
-          <w:szCs w:val="20"/>
-        </w:rPr>
-        <w:t>📜</w:t>
-      </w:r>
-      <w:proofErr w:type="spellStart"/>
-      <w:r>
-        <w:rPr>
-          <w:sz w:val="20"/>
-          <w:szCs w:val="20"/>
-        </w:rPr>
-        <w:t>package.json</w:t>
-      </w:r>
-      <w:proofErr w:type="spellEnd"/>
-      <w:r>
-        <w:rPr>
-          <w:sz w:val="20"/>
-          <w:szCs w:val="20"/>
-        </w:rPr>
-        <w:tab/>
-      </w:r>
-      <w:r>
-        <w:rPr>
-          <w:sz w:val="20"/>
-          <w:szCs w:val="20"/>
-        </w:rPr>
-        <w:tab/>
-      </w:r>
-      <w:r>
-        <w:rPr>
-          <w:sz w:val="20"/>
-          <w:szCs w:val="20"/>
-        </w:rPr>
-        <w:tab/>
-      </w:r>
-      <w:r>
-        <w:rPr>
-          <w:sz w:val="20"/>
-          <w:szCs w:val="20"/>
-        </w:rPr>
-        <w:tab/>
-        <w:t xml:space="preserve">#Arquivo de configuração do </w:t>
-      </w:r>
-      <w:proofErr w:type="spellStart"/>
-      <w:r>
-        <w:rPr>
-          <w:sz w:val="20"/>
-          <w:szCs w:val="20"/>
-        </w:rPr>
-        <w:t>npm</w:t>
-      </w:r>
-      <w:proofErr w:type="spellEnd"/>
-      <w:r>
-        <w:rPr>
-          <w:sz w:val="20"/>
-          <w:szCs w:val="20"/>
-        </w:rPr>
-        <w:t>.</w:t>
-      </w:r>
-      <w:r>
-        <w:rPr>
-          <w:sz w:val="20"/>
-          <w:szCs w:val="20"/>
-        </w:rPr>
-        <w:br/>
-        <w:t xml:space="preserve"> </w:t>
-      </w:r>
-      <w:r>
-        <w:rPr>
-          <w:rFonts w:ascii="MS Gothic" w:eastAsia="MS Gothic" w:hAnsi="MS Gothic" w:cs="MS Gothic" w:hint="eastAsia"/>
-          <w:sz w:val="20"/>
-          <w:szCs w:val="20"/>
-        </w:rPr>
-        <w:t>┣</w:t>
-      </w:r>
-      <w:r>
-        <w:rPr>
-          <w:sz w:val="20"/>
-          <w:szCs w:val="20"/>
-        </w:rPr>
-        <w:t xml:space="preserve"> </w:t>
-      </w:r>
-      <w:r>
-        <w:rPr>
-          <w:rFonts w:ascii="Segoe UI Emoji" w:hAnsi="Segoe UI Emoji" w:cs="Segoe UI Emoji"/>
-          <w:sz w:val="20"/>
-          <w:szCs w:val="20"/>
-        </w:rPr>
-        <w:t>📜</w:t>
-      </w:r>
-      <w:r>
-        <w:rPr>
-          <w:sz w:val="20"/>
-          <w:szCs w:val="20"/>
-        </w:rPr>
-        <w:t>README.md</w:t>
-      </w:r>
-      <w:r>
-        <w:rPr>
-          <w:sz w:val="20"/>
-          <w:szCs w:val="20"/>
-        </w:rPr>
-        <w:tab/>
-      </w:r>
-      <w:r>
-        <w:rPr>
-          <w:sz w:val="20"/>
-          <w:szCs w:val="20"/>
-        </w:rPr>
-        <w:tab/>
-      </w:r>
-      <w:r>
-        <w:rPr>
-          <w:sz w:val="20"/>
-          <w:szCs w:val="20"/>
-        </w:rPr>
-        <w:tab/>
-      </w:r>
-      <w:r>
-        <w:rPr>
-          <w:sz w:val="20"/>
-          <w:szCs w:val="20"/>
-        </w:rPr>
-        <w:tab/>
-        <w:t>#Arquivo de documentação do projeto.</w:t>
-      </w:r>
-      <w:r>
-        <w:rPr>
-          <w:sz w:val="20"/>
-          <w:szCs w:val="20"/>
-        </w:rPr>
-        <w:br/>
-        <w:t xml:space="preserve"> </w:t>
-      </w:r>
-      <w:r>
-        <w:rPr>
-          <w:rFonts w:ascii="MS Gothic" w:eastAsia="MS Gothic" w:hAnsi="MS Gothic" w:cs="MS Gothic" w:hint="eastAsia"/>
-          <w:sz w:val="20"/>
-          <w:szCs w:val="20"/>
-        </w:rPr>
-        <w:t>┗</w:t>
-      </w:r>
-      <w:r>
-        <w:rPr>
-          <w:sz w:val="20"/>
-          <w:szCs w:val="20"/>
-        </w:rPr>
-        <w:t xml:space="preserve"> </w:t>
-      </w:r>
-      <w:r>
-        <w:rPr>
-          <w:rFonts w:ascii="Segoe UI Emoji" w:hAnsi="Segoe UI Emoji" w:cs="Segoe UI Emoji"/>
-          <w:sz w:val="20"/>
-          <w:szCs w:val="20"/>
-        </w:rPr>
-        <w:t>📜</w:t>
-      </w:r>
-      <w:proofErr w:type="spellStart"/>
-      <w:r>
-        <w:rPr>
-          <w:sz w:val="20"/>
-          <w:szCs w:val="20"/>
-        </w:rPr>
-        <w:t>tsconfig.json</w:t>
-      </w:r>
-      <w:proofErr w:type="spellEnd"/>
-      <w:r>
-        <w:rPr>
-          <w:sz w:val="20"/>
-          <w:szCs w:val="20"/>
-        </w:rPr>
-        <w:tab/>
-      </w:r>
-      <w:r>
-        <w:rPr>
-          <w:sz w:val="20"/>
-          <w:szCs w:val="20"/>
-        </w:rPr>
-        <w:tab/>
-      </w:r>
-      <w:r>
-        <w:rPr>
-          <w:sz w:val="20"/>
-          <w:szCs w:val="20"/>
-        </w:rPr>
-        <w:tab/>
-      </w:r>
-      <w:r>
-        <w:rPr>
-          <w:sz w:val="20"/>
-          <w:szCs w:val="20"/>
-        </w:rPr>
-        <w:tab/>
-        <w:t xml:space="preserve">#Configuração do </w:t>
-      </w:r>
-      <w:proofErr w:type="spellStart"/>
-      <w:r>
-        <w:rPr>
-          <w:sz w:val="20"/>
-          <w:szCs w:val="20"/>
-        </w:rPr>
-        <w:t>TypeScript</w:t>
-      </w:r>
-      <w:proofErr w:type="spellEnd"/>
-      <w:r>
-        <w:rPr>
-          <w:sz w:val="20"/>
-          <w:szCs w:val="20"/>
-        </w:rPr>
-        <w:t>.</w:t>
       </w:r>
     </w:p>
     <w:p>
       <w:pPr>
+        <w:spacing w:after="0" w:line="240" w:lineRule="auto"/>
+        <w:ind w:left="708"/>
+      </w:pPr>
+      <w:r>
+        <w:rPr>
+          <w:sz w:val="20"/>
+          <w:szCs w:val="20"/>
+        </w:rPr>
+        <w:t xml:space="preserve"> </w:t>
+      </w:r>
+      <w:r>
+        <w:rPr>
+          <w:rFonts w:ascii="MS Gothic" w:eastAsia="MS Gothic" w:hAnsi="MS Gothic" w:cs="MS Gothic" w:hint="eastAsia"/>
+          <w:sz w:val="20"/>
+          <w:szCs w:val="20"/>
+        </w:rPr>
+        <w:t>┣</w:t>
+      </w:r>
+      <w:r>
+        <w:rPr>
+          <w:sz w:val="20"/>
+          <w:szCs w:val="20"/>
+        </w:rPr>
+        <w:t xml:space="preserve"> </w:t>
+      </w:r>
+      <w:r>
+        <w:rPr>
+          <w:rFonts w:ascii="Segoe UI Emoji" w:hAnsi="Segoe UI Emoji" w:cs="Segoe UI Emoji"/>
+          <w:sz w:val="20"/>
+          <w:szCs w:val="20"/>
+        </w:rPr>
+        <w:t>📜</w:t>
+      </w:r>
+      <w:r>
+        <w:rPr>
+          <w:sz w:val="20"/>
+          <w:szCs w:val="20"/>
+        </w:rPr>
+        <w:t>next-env.d</w:t>
+      </w:r>
+      <w:r>
+        <w:rPr>
+          <w:sz w:val="20"/>
+          <w:szCs w:val="20"/>
+        </w:rPr>
+        <w:t xml:space="preserve">.ts                                        </w:t>
+      </w:r>
+      <w:r>
+        <w:rPr>
+          <w:sz w:val="20"/>
+          <w:szCs w:val="20"/>
+        </w:rPr>
+        <w:tab/>
+      </w:r>
+      <w:r>
+        <w:rPr>
+          <w:sz w:val="20"/>
+          <w:szCs w:val="20"/>
+        </w:rPr>
+        <w:tab/>
+      </w:r>
+      <w:r>
+        <w:rPr>
+          <w:sz w:val="20"/>
+          <w:szCs w:val="20"/>
+        </w:rPr>
+        <w:t>#</w:t>
+      </w:r>
+      <w:r>
+        <w:rPr>
+          <w:sz w:val="20"/>
+          <w:szCs w:val="20"/>
+          <w:u w:val="single"/>
+        </w:rPr>
+        <w:t>F</w:t>
+      </w:r>
+      <w:r>
+        <w:rPr>
+          <w:sz w:val="20"/>
+          <w:szCs w:val="20"/>
+          <w:u w:val="single"/>
+        </w:rPr>
+        <w:t>ornecer</w:t>
+      </w:r>
+      <w:r>
+        <w:rPr>
+          <w:sz w:val="20"/>
+          <w:szCs w:val="20"/>
+        </w:rPr>
+        <w:t xml:space="preserve"> definições de tipos para o ambiente Next.js.</w:t>
+      </w:r>
+      <w:r>
+        <w:rPr>
+          <w:sz w:val="20"/>
+          <w:szCs w:val="20"/>
+        </w:rPr>
+        <w:br/>
+        <w:t xml:space="preserve"> </w:t>
+      </w:r>
+      <w:r>
+        <w:rPr>
+          <w:rFonts w:ascii="MS Gothic" w:eastAsia="MS Gothic" w:hAnsi="MS Gothic" w:cs="MS Gothic" w:hint="eastAsia"/>
+          <w:sz w:val="20"/>
+          <w:szCs w:val="20"/>
+        </w:rPr>
+        <w:t>┣</w:t>
+      </w:r>
+      <w:r>
+        <w:rPr>
+          <w:sz w:val="20"/>
+          <w:szCs w:val="20"/>
+        </w:rPr>
+        <w:t xml:space="preserve"> </w:t>
+      </w:r>
+      <w:r>
+        <w:rPr>
+          <w:rFonts w:ascii="Segoe UI Emoji" w:hAnsi="Segoe UI Emoji" w:cs="Segoe UI Emoji"/>
+          <w:sz w:val="20"/>
+          <w:szCs w:val="20"/>
+        </w:rPr>
+        <w:t>📜</w:t>
+      </w:r>
+      <w:r>
+        <w:rPr>
+          <w:sz w:val="20"/>
+          <w:szCs w:val="20"/>
+        </w:rPr>
+        <w:t>next.config.mjs</w:t>
+      </w:r>
+      <w:r>
+        <w:rPr>
+          <w:sz w:val="20"/>
+          <w:szCs w:val="20"/>
+        </w:rPr>
+        <w:tab/>
+      </w:r>
+      <w:r>
+        <w:rPr>
+          <w:sz w:val="20"/>
+          <w:szCs w:val="20"/>
+        </w:rPr>
+        <w:tab/>
+      </w:r>
+      <w:r>
+        <w:rPr>
+          <w:sz w:val="20"/>
+          <w:szCs w:val="20"/>
+        </w:rPr>
+        <w:tab/>
+      </w:r>
+      <w:r>
+        <w:rPr>
+          <w:sz w:val="20"/>
+          <w:szCs w:val="20"/>
+        </w:rPr>
+        <w:tab/>
+        <w:t>#Configuração do Next.js</w:t>
+      </w:r>
+      <w:r>
+        <w:rPr>
+          <w:sz w:val="20"/>
+          <w:szCs w:val="20"/>
+        </w:rPr>
+        <w:br/>
+        <w:t xml:space="preserve"> </w:t>
+      </w:r>
+      <w:r>
+        <w:rPr>
+          <w:rFonts w:ascii="MS Gothic" w:eastAsia="MS Gothic" w:hAnsi="MS Gothic" w:cs="MS Gothic" w:hint="eastAsia"/>
+          <w:sz w:val="20"/>
+          <w:szCs w:val="20"/>
+        </w:rPr>
+        <w:t>┣</w:t>
+      </w:r>
+      <w:r>
+        <w:rPr>
+          <w:sz w:val="20"/>
+          <w:szCs w:val="20"/>
+        </w:rPr>
+        <w:t xml:space="preserve"> </w:t>
+      </w:r>
+      <w:r>
+        <w:rPr>
+          <w:rFonts w:ascii="Segoe UI Emoji" w:hAnsi="Segoe UI Emoji" w:cs="Segoe UI Emoji"/>
+          <w:sz w:val="20"/>
+          <w:szCs w:val="20"/>
+        </w:rPr>
+        <w:t>📜</w:t>
+      </w:r>
+      <w:r>
+        <w:rPr>
+          <w:sz w:val="20"/>
+          <w:szCs w:val="20"/>
+        </w:rPr>
+        <w:t>package-</w:t>
+      </w:r>
+      <w:proofErr w:type="gramStart"/>
+      <w:r>
+        <w:rPr>
+          <w:sz w:val="20"/>
+          <w:szCs w:val="20"/>
+        </w:rPr>
+        <w:t>lock.json</w:t>
+      </w:r>
+      <w:proofErr w:type="gramEnd"/>
+      <w:r>
+        <w:rPr>
+          <w:sz w:val="20"/>
+          <w:szCs w:val="20"/>
+        </w:rPr>
+        <w:tab/>
+      </w:r>
+      <w:r>
+        <w:rPr>
+          <w:sz w:val="20"/>
+          <w:szCs w:val="20"/>
+        </w:rPr>
+        <w:tab/>
+      </w:r>
+      <w:r>
+        <w:rPr>
+          <w:sz w:val="20"/>
+          <w:szCs w:val="20"/>
+        </w:rPr>
+        <w:tab/>
+        <w:t>#Arquivo de bloqueio de dependências do npm.</w:t>
+      </w:r>
+      <w:r>
+        <w:rPr>
+          <w:sz w:val="20"/>
+          <w:szCs w:val="20"/>
+        </w:rPr>
+        <w:br/>
+        <w:t xml:space="preserve"> </w:t>
+      </w:r>
+      <w:r>
+        <w:rPr>
+          <w:rFonts w:ascii="MS Gothic" w:eastAsia="MS Gothic" w:hAnsi="MS Gothic" w:cs="MS Gothic" w:hint="eastAsia"/>
+          <w:sz w:val="20"/>
+          <w:szCs w:val="20"/>
+        </w:rPr>
+        <w:t>┣</w:t>
+      </w:r>
+      <w:r>
+        <w:rPr>
+          <w:sz w:val="20"/>
+          <w:szCs w:val="20"/>
+        </w:rPr>
+        <w:t xml:space="preserve"> </w:t>
+      </w:r>
+      <w:r>
+        <w:rPr>
+          <w:rFonts w:ascii="Segoe UI Emoji" w:hAnsi="Segoe UI Emoji" w:cs="Segoe UI Emoji"/>
+          <w:sz w:val="20"/>
+          <w:szCs w:val="20"/>
+        </w:rPr>
+        <w:t>📜</w:t>
+      </w:r>
+      <w:r>
+        <w:rPr>
+          <w:sz w:val="20"/>
+          <w:szCs w:val="20"/>
+        </w:rPr>
+        <w:t>package.json</w:t>
+      </w:r>
+      <w:r>
+        <w:rPr>
+          <w:sz w:val="20"/>
+          <w:szCs w:val="20"/>
+        </w:rPr>
+        <w:tab/>
+      </w:r>
+      <w:r>
+        <w:rPr>
+          <w:sz w:val="20"/>
+          <w:szCs w:val="20"/>
+        </w:rPr>
+        <w:tab/>
+      </w:r>
+      <w:r>
+        <w:rPr>
+          <w:sz w:val="20"/>
+          <w:szCs w:val="20"/>
+        </w:rPr>
+        <w:tab/>
+      </w:r>
+      <w:r>
+        <w:rPr>
+          <w:sz w:val="20"/>
+          <w:szCs w:val="20"/>
+        </w:rPr>
+        <w:tab/>
+        <w:t>#Arquivo de configuração do npm.</w:t>
+      </w:r>
+      <w:r>
+        <w:rPr>
+          <w:sz w:val="20"/>
+          <w:szCs w:val="20"/>
+        </w:rPr>
+        <w:br/>
+        <w:t xml:space="preserve"> </w:t>
+      </w:r>
+      <w:r>
+        <w:rPr>
+          <w:rFonts w:ascii="MS Gothic" w:eastAsia="MS Gothic" w:hAnsi="MS Gothic" w:cs="MS Gothic" w:hint="eastAsia"/>
+          <w:sz w:val="20"/>
+          <w:szCs w:val="20"/>
+        </w:rPr>
+        <w:t>┣</w:t>
+      </w:r>
+      <w:r>
+        <w:rPr>
+          <w:sz w:val="20"/>
+          <w:szCs w:val="20"/>
+        </w:rPr>
+        <w:t xml:space="preserve"> </w:t>
+      </w:r>
+      <w:r>
+        <w:rPr>
+          <w:rFonts w:ascii="Segoe UI Emoji" w:hAnsi="Segoe UI Emoji" w:cs="Segoe UI Emoji"/>
+          <w:sz w:val="20"/>
+          <w:szCs w:val="20"/>
+        </w:rPr>
+        <w:t>📜</w:t>
+      </w:r>
+      <w:r>
+        <w:rPr>
+          <w:sz w:val="20"/>
+          <w:szCs w:val="20"/>
+        </w:rPr>
+        <w:t>README.md</w:t>
+      </w:r>
+      <w:r>
+        <w:rPr>
+          <w:sz w:val="20"/>
+          <w:szCs w:val="20"/>
+        </w:rPr>
+        <w:tab/>
+      </w:r>
+      <w:r>
+        <w:rPr>
+          <w:sz w:val="20"/>
+          <w:szCs w:val="20"/>
+        </w:rPr>
+        <w:tab/>
+      </w:r>
+      <w:r>
+        <w:rPr>
+          <w:sz w:val="20"/>
+          <w:szCs w:val="20"/>
+        </w:rPr>
+        <w:tab/>
+      </w:r>
+      <w:r>
+        <w:rPr>
+          <w:sz w:val="20"/>
+          <w:szCs w:val="20"/>
+        </w:rPr>
+        <w:tab/>
+        <w:t>#Arquivo de documentação do projeto.</w:t>
+      </w:r>
+      <w:r>
+        <w:rPr>
+          <w:sz w:val="20"/>
+          <w:szCs w:val="20"/>
+        </w:rPr>
+        <w:br/>
+        <w:t xml:space="preserve"> </w:t>
+      </w:r>
+      <w:r>
+        <w:rPr>
+          <w:rFonts w:ascii="MS Gothic" w:eastAsia="MS Gothic" w:hAnsi="MS Gothic" w:cs="MS Gothic" w:hint="eastAsia"/>
+          <w:sz w:val="20"/>
+          <w:szCs w:val="20"/>
+        </w:rPr>
+        <w:t>┗</w:t>
+      </w:r>
+      <w:r>
+        <w:rPr>
+          <w:sz w:val="20"/>
+          <w:szCs w:val="20"/>
+        </w:rPr>
+        <w:t xml:space="preserve"> </w:t>
+      </w:r>
+      <w:r>
+        <w:rPr>
+          <w:rFonts w:ascii="Segoe UI Emoji" w:hAnsi="Segoe UI Emoji" w:cs="Segoe UI Emoji"/>
+          <w:sz w:val="20"/>
+          <w:szCs w:val="20"/>
+        </w:rPr>
+        <w:t>📜</w:t>
+      </w:r>
+      <w:r>
+        <w:rPr>
+          <w:sz w:val="20"/>
+          <w:szCs w:val="20"/>
+        </w:rPr>
+        <w:t>tsconfig.json</w:t>
+      </w:r>
+      <w:r>
+        <w:rPr>
+          <w:sz w:val="20"/>
+          <w:szCs w:val="20"/>
+        </w:rPr>
+        <w:tab/>
+      </w:r>
+      <w:r>
+        <w:rPr>
+          <w:sz w:val="20"/>
+          <w:szCs w:val="20"/>
+        </w:rPr>
+        <w:tab/>
+      </w:r>
+      <w:r>
+        <w:rPr>
+          <w:sz w:val="20"/>
+          <w:szCs w:val="20"/>
+        </w:rPr>
+        <w:tab/>
+      </w:r>
+      <w:r>
+        <w:rPr>
+          <w:sz w:val="20"/>
+          <w:szCs w:val="20"/>
+        </w:rPr>
+        <w:tab/>
+        <w:t>#Configuração do TypeScript.</w:t>
+      </w:r>
+    </w:p>
+    <w:p>
+      <w:pPr>
         <w:rPr>
           <w:b/>
           <w:bCs/>
@@ -10943,7 +10399,7 @@
       </w:pPr>
       <w:r>
         <w:pict w14:anchorId="300DB3CC">
-          <v:rect id="_x0000_i1031" style="width:0;height:1.5pt" o:hralign="center" o:hrstd="t" o:hr="t" fillcolor="#a0a0a0" stroked="f"/>
+          <v:rect id="_x0000_i1032" style="width:0;height:1.5pt" o:hralign="center" o:hrstd="t" o:hr="t" fillcolor="#a0a0a0" stroked="f"/>
         </w:pict>
       </w:r>
     </w:p>
@@ -10972,15 +10428,7 @@
       </w:pPr>
       <w:r>
         <w:tab/>
-        <w:t xml:space="preserve">Repositório do </w:t>
-      </w:r>
-      <w:proofErr w:type="spellStart"/>
-      <w:r>
-        <w:t>git</w:t>
-      </w:r>
-      <w:proofErr w:type="spellEnd"/>
-      <w:r>
-        <w:t xml:space="preserve">:  </w:t>
+        <w:t xml:space="preserve">Repositório do git:  </w:t>
       </w:r>
       <w:hyperlink r:id="rId5" w:history="1">
         <w:r>
@@ -11019,23 +10467,13 @@
         <w:t xml:space="preserve"> </w:t>
       </w:r>
       <w:hyperlink r:id="rId6" w:history="1">
-        <w:proofErr w:type="spellStart"/>
         <w:r>
           <w:rPr>
             <w:rStyle w:val="Hyperlink"/>
             <w:rFonts w:eastAsia="Times New Roman" w:cs="Times New Roman"/>
             <w:lang w:eastAsia="pt-BR"/>
           </w:rPr>
-          <w:t>Hackathon</w:t>
-        </w:r>
-        <w:proofErr w:type="spellEnd"/>
-        <w:r>
-          <w:rPr>
-            <w:rStyle w:val="Hyperlink"/>
-            <w:rFonts w:eastAsia="Times New Roman" w:cs="Times New Roman"/>
-            <w:lang w:eastAsia="pt-BR"/>
-          </w:rPr>
-          <w:t xml:space="preserve"> - OneDrive - Grupo 28</w:t>
+          <w:t>Hackathon - OneDrive - Grupo 28</w:t>
         </w:r>
       </w:hyperlink>
     </w:p>
@@ -11045,7 +10483,7 @@
       </w:pPr>
       <w:r>
         <w:pict w14:anchorId="3780D467">
-          <v:rect id="_x0000_i1032" style="width:0;height:1.5pt" o:hralign="center" o:hrstd="t" o:hr="t" fillcolor="#a0a0a0" stroked="f"/>
+          <v:rect id="_x0000_i1033" style="width:0;height:1.5pt" o:hralign="center" o:hrstd="t" o:hr="t" fillcolor="#a0a0a0" stroked="f"/>
         </w:pict>
       </w:r>
     </w:p>
@@ -11090,7 +10528,7 @@
       </w:pPr>
       <w:r>
         <w:pict w14:anchorId="3FBB0E8C">
-          <v:rect id="_x0000_i1033" style="width:0;height:1.5pt" o:hralign="center" o:hrstd="t" o:hr="t" fillcolor="#a0a0a0" stroked="f"/>
+          <v:rect id="_x0000_i1034" style="width:0;height:1.5pt" o:hralign="center" o:hrstd="t" o:hr="t" fillcolor="#a0a0a0" stroked="f"/>
         </w:pict>
       </w:r>
     </w:p>
@@ -11122,13 +10560,8 @@
         <w:spacing w:after="0"/>
       </w:pPr>
       <w:r>
-        <w:t xml:space="preserve">Filipe </w:t>
-      </w:r>
-      <w:proofErr w:type="spellStart"/>
-      <w:r>
-        <w:t>Mulitemo</w:t>
-      </w:r>
-      <w:proofErr w:type="spellEnd"/>
+        <w:t>Filipe Mulitemo</w:t>
+      </w:r>
       <w:r>
         <w:t xml:space="preserve">   </w:t>
       </w:r>
@@ -11163,15 +10596,8 @@
         <w:spacing w:after="0"/>
       </w:pPr>
       <w:r>
-        <w:t xml:space="preserve">Song </w:t>
-      </w:r>
-      <w:proofErr w:type="spellStart"/>
-      <w:r>
-        <w:t>Shik</w:t>
-      </w:r>
-      <w:proofErr w:type="spellEnd"/>
-      <w:r>
-        <w:t xml:space="preserve">      </w:t>
+        <w:lastRenderedPageBreak/>
+        <w:t xml:space="preserve">Song Shik      </w:t>
       </w:r>
       <w:r>
         <w:t xml:space="preserve">          </w:t>
@@ -11185,7 +10611,6 @@
         <w:spacing w:after="0"/>
       </w:pPr>
       <w:r>
-        <w:lastRenderedPageBreak/>
         <w:t xml:space="preserve">Thiago Santos   </w:t>
       </w:r>
       <w:r>
@@ -11216,7 +10641,7 @@
 <w:numbering xmlns:wpc="http://schemas.microsoft.com/office/word/2010/wordprocessingCanvas" xmlns:cx="http://schemas.microsoft.com/office/drawing/2014/chartex" xmlns:cx1="http://schemas.microsoft.com/office/drawing/2015/9/8/chartex" xmlns:cx2="http://schemas.microsoft.com/office/drawing/2015/10/21/chartex" xmlns:cx3="http://schemas.microsoft.com/office/drawing/2016/5/9/chartex" xmlns:cx4="http://schemas.microsoft.com/office/drawing/2016/5/10/chartex" xmlns:cx5="http://schemas.microsoft.com/office/drawing/2016/5/11/chartex" xmlns:cx6="http://schemas.microsoft.com/office/drawing/2016/5/12/chartex" xmlns:cx7="http://schemas.microsoft.com/office/drawing/2016/5/13/chartex" xmlns:cx8="http://schemas.microsoft.com/office/drawing/2016/5/14/chartex" xmlns:mc="http://schemas.openxmlformats.org/markup-compatibility/2006" xmlns:aink="http://schemas.microsoft.com/office/drawing/2016/ink" xmlns:am3d="http://schemas.microsoft.com/office/drawing/2017/model3d" xmlns:o="urn:schemas-microsoft-com:office:office" xmlns:oel="http://schemas.microsoft.com/office/2019/extlst" xmlns:r="http://schemas.openxmlformats.org/officeDocument/2006/relationships" xmlns:m="http://schemas.openxmlformats.org/officeDocument/2006/math" xmlns:v="urn:schemas-microsoft-com:vml" xmlns:wp14="http://schemas.microsoft.com/office/word/2010/wordprocessingDrawing" xmlns:wp="http://schemas.openxmlformats.org/drawingml/2006/wordprocessingDrawing" xmlns:w10="urn:schemas-microsoft-com:office:word" xmlns:w="http://schemas.openxmlformats.org/wordprocessingml/2006/main" xmlns:w14="http://schemas.microsoft.com/office/word/2010/wordml" xmlns:w15="http://schemas.microsoft.com/office/word/2012/wordml" xmlns:w16cex="http://schemas.microsoft.com/office/word/2018/wordml/cex" xmlns:w16cid="http://schemas.microsoft.com/office/word/2016/wordml/cid" xmlns:w16="http://schemas.microsoft.com/office/word/2018/wordml" xmlns:w16du="http://schemas.microsoft.com/office/word/2023/wordml/word16du" xmlns:w16sdtdh="http://schemas.microsoft.com/office/word/2020/wordml/sdtdatahash" xmlns:w16sdtfl="http://schemas.microsoft.com/office/word/2024/wordml/sdtformatlock" xmlns:w16se="http://schemas.microsoft.com/office/word/2015/wordml/symex" xmlns:wpg="http://schemas.microsoft.com/office/word/2010/wordprocessingGroup" xmlns:wpi="http://schemas.microsoft.com/office/word/2010/wordprocessingInk" xmlns:wne="http://schemas.microsoft.com/office/word/2006/wordml" xmlns:wps="http://schemas.microsoft.com/office/word/2010/wordprocessingShape" mc:Ignorable="w14 w15 w16se w16cid w16 w16cex w16sdtdh w16sdtfl w16du wp14">
   <w:numPicBullet w:numPicBulletId="0">
     <w:pict>
-      <v:rect id="_x0000_i1065" style="width:0;height:1.5pt" o:hralign="center" o:bullet="t" o:hrstd="t" o:hr="t" fillcolor="#a0a0a0" stroked="f"/>
+      <v:rect id="_x0000_i1033" style="width:0;height:1.5pt" o:hralign="center" o:bullet="t" o:hrstd="t" o:hr="t" fillcolor="#a0a0a0" stroked="f"/>
     </w:pict>
   </w:numPicBullet>
   <w:abstractNum w:abstractNumId="0" w15:restartNumberingAfterBreak="0">

</xml_diff>

<commit_message>
Atualização da documentação add links do projeto
</commit_message>
<xml_diff>
--- a/Documentação Hackathon.docx
+++ b/Documentação Hackathon.docx
@@ -50,42 +50,163 @@
           <w:b/>
           <w:bCs/>
         </w:rPr>
-        <w:t>Problema Identificado</w:t>
+        <w:t>Equipe: Grupo 28</w:t>
       </w:r>
     </w:p>
     <w:p>
       <w:pPr>
-        <w:spacing w:line="279" w:lineRule="auto"/>
-      </w:pPr>
-      <w:r>
-        <w:t xml:space="preserve">O ensino público enfrenta desafios significativos relacionados à motivação e à eficácia do aprendizado. Muitos alunos estão restritos a conteúdos exclusivamente baseados em livros, o que pode ser insuficiente para engajá-los e garantir uma compreensão mais profunda. </w:t>
-      </w:r>
-      <w:r>
-        <w:t>A falta de materiais didáticos interativos, como vídeos</w:t>
-      </w:r>
-      <w:r>
-        <w:t xml:space="preserve">, </w:t>
-      </w:r>
-      <w:r>
-        <w:t>quizzes, enquetes</w:t>
-      </w:r>
-      <w:r>
-        <w:t>,</w:t>
-      </w:r>
-      <w:r>
-        <w:t xml:space="preserve"> artigo</w:t>
-      </w:r>
-      <w:r>
-        <w:t>s complementares e outros materiais</w:t>
-      </w:r>
-      <w:r>
-        <w:t>, contribui para o desinteresse nas aulas e dificulta a assimilação do conteúdo.</w:t>
+        <w:spacing w:after="0"/>
+      </w:pPr>
+      <w:r>
+        <w:t xml:space="preserve">Filipe </w:t>
+      </w:r>
+      <w:proofErr w:type="spellStart"/>
+      <w:r>
+        <w:t>Mulitemo</w:t>
+      </w:r>
+      <w:proofErr w:type="spellEnd"/>
+      <w:r>
+        <w:t xml:space="preserve">   </w:t>
+      </w:r>
+      <w:r>
+        <w:t xml:space="preserve"> – RM353810</w:t>
       </w:r>
     </w:p>
     <w:p>
+      <w:pPr>
+        <w:spacing w:after="0"/>
+      </w:pPr>
+      <w:r>
+        <w:t>Lucas de Moraes – RM353135</w:t>
+      </w:r>
+    </w:p>
+    <w:p>
+      <w:pPr>
+        <w:spacing w:after="0"/>
+      </w:pPr>
+      <w:r>
+        <w:t xml:space="preserve">Marcelo Neves  </w:t>
+      </w:r>
+      <w:r>
+        <w:t xml:space="preserve">   </w:t>
+      </w:r>
+      <w:r>
+        <w:t>– RM355808</w:t>
+      </w:r>
+    </w:p>
+    <w:p>
+      <w:pPr>
+        <w:spacing w:after="0"/>
+      </w:pPr>
+      <w:r>
+        <w:t xml:space="preserve">Song </w:t>
+      </w:r>
+      <w:proofErr w:type="spellStart"/>
+      <w:r>
+        <w:t>Shik</w:t>
+      </w:r>
+      <w:proofErr w:type="spellEnd"/>
+      <w:r>
+        <w:t xml:space="preserve">      </w:t>
+      </w:r>
+      <w:r>
+        <w:t xml:space="preserve">          </w:t>
+      </w:r>
+      <w:r>
+        <w:t>– RM353956</w:t>
+      </w:r>
+    </w:p>
+    <w:p>
+      <w:pPr>
+        <w:spacing w:after="0"/>
+        <w:rPr>
+          <w:b/>
+          <w:bCs/>
+        </w:rPr>
+      </w:pPr>
+      <w:r>
+        <w:t xml:space="preserve">Thiago Santos   </w:t>
+      </w:r>
+      <w:r>
+        <w:t xml:space="preserve">    </w:t>
+      </w:r>
+      <w:r>
+        <w:t>–</w:t>
+      </w:r>
+      <w:r>
+        <w:t xml:space="preserve"> </w:t>
+      </w:r>
+      <w:r>
+        <w:t>RM355404</w:t>
+      </w:r>
+    </w:p>
+    <w:p>
+      <w:pPr>
+        <w:rPr>
+          <w:b/>
+          <w:bCs/>
+        </w:rPr>
+      </w:pPr>
+      <w:r>
+        <w:pict w14:anchorId="3ED6AB69">
+          <v:rect id="_x0000_i1027" style="width:0;height:1.5pt" o:hralign="center" o:hrstd="t" o:hr="t" fillcolor="#a0a0a0" stroked="f"/>
+        </w:pict>
+      </w:r>
+    </w:p>
+    <w:p>
+      <w:pPr>
+        <w:spacing w:before="240"/>
+        <w:rPr>
+          <w:b/>
+          <w:bCs/>
+        </w:rPr>
+      </w:pPr>
+      <w:r>
+        <w:rPr>
+          <w:b/>
+          <w:bCs/>
+        </w:rPr>
+        <w:t>Problema Identificado</w:t>
+      </w:r>
+    </w:p>
+    <w:p>
+      <w:pPr>
+        <w:spacing w:line="279" w:lineRule="auto"/>
+      </w:pPr>
+      <w:r>
+        <w:t xml:space="preserve">O ensino público enfrenta desafios significativos relacionados à motivação e à eficácia do aprendizado. Muitos alunos estão restritos a conteúdos exclusivamente baseados em livros, o que pode ser insuficiente para engajá-los e garantir uma compreensão mais profunda. </w:t>
+      </w:r>
+      <w:r>
+        <w:t>A falta de materiais didáticos interativos, como vídeos</w:t>
+      </w:r>
+      <w:r>
+        <w:t xml:space="preserve">, </w:t>
+      </w:r>
+      <w:proofErr w:type="spellStart"/>
+      <w:r>
+        <w:t>quizzes</w:t>
+      </w:r>
+      <w:proofErr w:type="spellEnd"/>
+      <w:r>
+        <w:t>, enquetes</w:t>
+      </w:r>
+      <w:r>
+        <w:t>,</w:t>
+      </w:r>
+      <w:r>
+        <w:t xml:space="preserve"> artigo</w:t>
+      </w:r>
+      <w:r>
+        <w:t>s complementares e outros materiais</w:t>
+      </w:r>
+      <w:r>
+        <w:t>, contribui para o desinteresse nas aulas e dificulta a assimilação do conteúdo.</w:t>
+      </w:r>
+    </w:p>
+    <w:p>
       <w:r>
         <w:pict w14:anchorId="3D840EAF">
-          <v:rect id="_x0000_i1027" style="width:0;height:1.5pt" o:hralign="center" o:hrstd="t" o:hr="t" fillcolor="#a0a0a0" stroked="f"/>
+          <v:rect id="_x0000_i1028" style="width:0;height:1.5pt" o:hralign="center" o:hrstd="t" o:hr="t" fillcolor="#a0a0a0" stroked="f"/>
         </w:pict>
       </w:r>
     </w:p>
@@ -192,6 +313,7 @@
           <w:ilvl w:val="0"/>
           <w:numId w:val="1"/>
         </w:numPr>
+        <w:spacing w:after="0"/>
       </w:pPr>
       <w:r>
         <w:rPr>
@@ -201,37 +323,28 @@
         <w:t>Acessibilidade</w:t>
       </w:r>
       <w:r>
-        <w:t>: A plataforma é projetada para ser acessível por dispositivos móveis e computadores, visando atender alunos com acesso limitado a recursos tecnológicos.</w:t>
+        <w:t xml:space="preserve">: </w:t>
+      </w:r>
+      <w:r>
+        <w:t xml:space="preserve">A plataforma </w:t>
+      </w:r>
+      <w:r>
+        <w:t xml:space="preserve">está disponível </w:t>
+      </w:r>
+      <w:r>
+        <w:t>via navegador, garantindo compatibilidade com dispositivos móveis e computadores. Dessa forma, alunos com acesso limitado a recursos tecnológicos podem usufruir dos conteúdos sem a necessidade de instalar aplicativos adicionais.</w:t>
       </w:r>
     </w:p>
     <w:p>
       <w:pPr>
-        <w:numPr>
-          <w:ilvl w:val="0"/>
-          <w:numId w:val="1"/>
-        </w:numPr>
-      </w:pPr>
-      <w:r>
-        <w:rPr>
-          <w:b/>
-          <w:bCs/>
-        </w:rPr>
-        <w:t>Sistema de Pontuação</w:t>
-      </w:r>
-      <w:r>
-        <w:t>: Alunos que assistirem aos vídeos por completo, participarem de debates e deixarem comentários receberão pontuações que poderão ser utilizadas como nota complementar em suas médias escolares.</w:t>
-      </w:r>
+        <w:spacing w:after="0"/>
+        <w:ind w:left="720"/>
+      </w:pPr>
     </w:p>
     <w:p>
-      <w:pPr>
-        <w:spacing w:after="0"/>
-        <w:ind w:left="720"/>
-      </w:pPr>
-    </w:p>
-    <w:p>
       <w:r>
         <w:pict w14:anchorId="28D2829B">
-          <v:rect id="_x0000_i1028" style="width:0;height:1.5pt" o:hralign="center" o:hrstd="t" o:hr="t" fillcolor="#a0a0a0" stroked="f"/>
+          <v:rect id="_x0000_i1029" style="width:0;height:1.5pt" o:hralign="center" o:hrstd="t" o:hr="t" fillcolor="#a0a0a0" stroked="f"/>
         </w:pict>
       </w:r>
     </w:p>
@@ -308,6 +421,7 @@
         <w:rPr>
           <w:rFonts w:asciiTheme="minorHAnsi" w:hAnsiTheme="minorHAnsi"/>
         </w:rPr>
+        <w:lastRenderedPageBreak/>
         <w:t xml:space="preserve">A plataforma </w:t>
       </w:r>
       <w:r>
@@ -332,7 +446,37 @@
         <w:rPr>
           <w:rFonts w:asciiTheme="minorHAnsi" w:hAnsiTheme="minorHAnsi"/>
         </w:rPr>
-        <w:t xml:space="preserve"> projetada para ser acessível por dispositivos móveis visando atender alunos com acesso limitado a recursos tecnológicos.</w:t>
+        <w:t xml:space="preserve"> projetada para ser acessível por </w:t>
+      </w:r>
+      <w:r>
+        <w:rPr>
+          <w:rFonts w:asciiTheme="minorHAnsi" w:hAnsiTheme="minorHAnsi"/>
+        </w:rPr>
+        <w:t xml:space="preserve">aplicativos </w:t>
+      </w:r>
+      <w:r>
+        <w:rPr>
+          <w:rFonts w:asciiTheme="minorHAnsi" w:hAnsiTheme="minorHAnsi"/>
+        </w:rPr>
+        <w:t xml:space="preserve">móveis visando atender alunos </w:t>
+      </w:r>
+      <w:r>
+        <w:rPr>
+          <w:rFonts w:asciiTheme="minorHAnsi" w:hAnsiTheme="minorHAnsi"/>
+        </w:rPr>
+        <w:t xml:space="preserve">que não tenham </w:t>
+      </w:r>
+      <w:r>
+        <w:rPr>
+          <w:rFonts w:asciiTheme="minorHAnsi" w:hAnsiTheme="minorHAnsi"/>
+        </w:rPr>
+        <w:t xml:space="preserve">acesso </w:t>
+      </w:r>
+      <w:r>
+        <w:rPr>
+          <w:rFonts w:asciiTheme="minorHAnsi" w:hAnsiTheme="minorHAnsi"/>
+        </w:rPr>
+        <w:t>a computadores de mesa.</w:t>
       </w:r>
     </w:p>
     <w:p>
@@ -362,26 +506,39 @@
         <w:rPr>
           <w:rFonts w:asciiTheme="minorHAnsi" w:hAnsiTheme="minorHAnsi"/>
         </w:rPr>
-        <w:lastRenderedPageBreak/>
         <w:t xml:space="preserve">Recursos </w:t>
       </w:r>
       <w:r>
         <w:rPr>
           <w:rFonts w:asciiTheme="minorHAnsi" w:hAnsiTheme="minorHAnsi"/>
         </w:rPr>
-        <w:t>interativos como quiz</w:t>
-      </w:r>
+        <w:t xml:space="preserve">interativos como </w:t>
+      </w:r>
+      <w:proofErr w:type="spellStart"/>
       <w:r>
         <w:rPr>
           <w:rFonts w:asciiTheme="minorHAnsi" w:hAnsiTheme="minorHAnsi"/>
         </w:rPr>
+        <w:t>quiz</w:t>
+      </w:r>
+      <w:r>
+        <w:rPr>
+          <w:rFonts w:asciiTheme="minorHAnsi" w:hAnsiTheme="minorHAnsi"/>
+        </w:rPr>
         <w:t>z</w:t>
       </w:r>
       <w:r>
         <w:rPr>
           <w:rFonts w:asciiTheme="minorHAnsi" w:hAnsiTheme="minorHAnsi"/>
         </w:rPr>
-        <w:t xml:space="preserve">es, enquetes </w:t>
+        <w:t>es</w:t>
+      </w:r>
+      <w:proofErr w:type="spellEnd"/>
+      <w:r>
+        <w:rPr>
+          <w:rFonts w:asciiTheme="minorHAnsi" w:hAnsiTheme="minorHAnsi"/>
+        </w:rPr>
+        <w:t xml:space="preserve">, enquetes </w:t>
       </w:r>
       <w:r>
         <w:rPr>
@@ -399,7 +556,7 @@
     <w:p>
       <w:r>
         <w:pict w14:anchorId="0E341988">
-          <v:rect id="_x0000_i1029" style="width:0;height:1.5pt" o:hralign="center" o:hrstd="t" o:hr="t" fillcolor="#a0a0a0" stroked="f"/>
+          <v:rect id="_x0000_i1030" style="width:0;height:1.5pt" o:hralign="center" o:hrstd="t" o:hr="t" fillcolor="#a0a0a0" stroked="f"/>
         </w:pict>
       </w:r>
     </w:p>
@@ -467,7 +624,30 @@
           <w:b/>
           <w:bCs/>
         </w:rPr>
-        <w:t>Redução na Taxa de Reprovação</w:t>
+        <w:t xml:space="preserve">Redução na </w:t>
+      </w:r>
+      <w:r>
+        <w:rPr>
+          <w:b/>
+          <w:bCs/>
+          <w:u w:val="single"/>
+        </w:rPr>
+        <w:t>T</w:t>
+      </w:r>
+      <w:r>
+        <w:rPr>
+          <w:b/>
+          <w:bCs/>
+          <w:u w:val="single"/>
+        </w:rPr>
+        <w:t>axa</w:t>
+      </w:r>
+      <w:r>
+        <w:rPr>
+          <w:b/>
+          <w:bCs/>
+        </w:rPr>
+        <w:t xml:space="preserve"> de Reprovação</w:t>
       </w:r>
       <w:r>
         <w:t>: O sistema de pontuação permite que alunos utilizem as notas adicionais para melhorar seus desempenhos nas avaliações.</w:t>
@@ -476,7 +656,7 @@
     <w:p>
       <w:r>
         <w:pict w14:anchorId="673B7B7E">
-          <v:rect id="_x0000_i1030" style="width:0;height:1.5pt" o:hralign="center" o:bullet="t" o:hrstd="t" o:hr="t" fillcolor="#a0a0a0" stroked="f"/>
+          <v:rect id="_x0000_i1031" style="width:0;height:1.5pt" o:hralign="center" o:bullet="t" o:hrstd="t" o:hr="t" fillcolor="#a0a0a0" stroked="f"/>
         </w:pict>
       </w:r>
     </w:p>
@@ -582,7 +762,31 @@
         </w:numPr>
       </w:pPr>
       <w:r>
-        <w:t>Divisão de tarefas entre backend, frontend, documentação e pitch.</w:t>
+        <w:t xml:space="preserve">Divisão de tarefas entre </w:t>
+      </w:r>
+      <w:proofErr w:type="spellStart"/>
+      <w:r>
+        <w:t>backend</w:t>
+      </w:r>
+      <w:proofErr w:type="spellEnd"/>
+      <w:r>
+        <w:t xml:space="preserve">, </w:t>
+      </w:r>
+      <w:proofErr w:type="spellStart"/>
+      <w:r>
+        <w:t>frontend</w:t>
+      </w:r>
+      <w:proofErr w:type="spellEnd"/>
+      <w:r>
+        <w:t xml:space="preserve">, documentação e </w:t>
+      </w:r>
+      <w:proofErr w:type="spellStart"/>
+      <w:r>
+        <w:t>pitch</w:t>
+      </w:r>
+      <w:proofErr w:type="spellEnd"/>
+      <w:r>
+        <w:t>.</w:t>
       </w:r>
     </w:p>
     <w:p>
@@ -602,7 +806,7 @@
       </w:pPr>
       <w:r>
         <w:pict w14:anchorId="6FFD7C85">
-          <v:rect id="_x0000_i1031" style="width:0;height:1.5pt" o:hralign="center" o:hrstd="t" o:hr="t" fillcolor="#a0a0a0" stroked="f"/>
+          <v:rect id="_x0000_i1032" style="width:0;height:1.5pt" o:hralign="center" o:hrstd="t" o:hr="t" fillcolor="#a0a0a0" stroked="f"/>
         </w:pict>
       </w:r>
     </w:p>
@@ -614,28 +818,58 @@
           <w:bCs/>
         </w:rPr>
       </w:pPr>
-      <w:r>
+    </w:p>
+    <w:p>
+      <w:pPr>
+        <w:spacing w:before="240"/>
         <w:rPr>
           <w:b/>
           <w:bCs/>
         </w:rPr>
-        <w:t>Detalhes Técnicos</w:t>
-      </w:r>
+      </w:pPr>
     </w:p>
     <w:p>
       <w:pPr>
+        <w:spacing w:before="240"/>
         <w:rPr>
           <w:b/>
           <w:bCs/>
         </w:rPr>
       </w:pPr>
-      <w:r>
+    </w:p>
+    <w:p>
+      <w:pPr>
+        <w:spacing w:before="240"/>
         <w:rPr>
           <w:b/>
           <w:bCs/>
         </w:rPr>
+      </w:pPr>
+      <w:r>
+        <w:rPr>
+          <w:b/>
+          <w:bCs/>
+        </w:rPr>
+        <w:lastRenderedPageBreak/>
+        <w:t>Detalhes Técnicos</w:t>
+      </w:r>
+    </w:p>
+    <w:p>
+      <w:pPr>
+        <w:rPr>
+          <w:b/>
+          <w:bCs/>
+        </w:rPr>
+      </w:pPr>
+      <w:proofErr w:type="spellStart"/>
+      <w:r>
+        <w:rPr>
+          <w:b/>
+          <w:bCs/>
+        </w:rPr>
         <w:t>Backend</w:t>
       </w:r>
+      <w:proofErr w:type="spellEnd"/>
     </w:p>
     <w:p>
       <w:pPr>
@@ -652,7 +886,23 @@
         <w:t>Arquitetura</w:t>
       </w:r>
       <w:r>
-        <w:t>: Model-View-Controller (MVC)</w:t>
+        <w:t>: Model-</w:t>
+      </w:r>
+      <w:proofErr w:type="spellStart"/>
+      <w:r>
+        <w:t>View</w:t>
+      </w:r>
+      <w:proofErr w:type="spellEnd"/>
+      <w:r>
+        <w:t>-</w:t>
+      </w:r>
+      <w:proofErr w:type="spellStart"/>
+      <w:r>
+        <w:t>Controller</w:t>
+      </w:r>
+      <w:proofErr w:type="spellEnd"/>
+      <w:r>
+        <w:t xml:space="preserve"> (MVC)</w:t>
       </w:r>
     </w:p>
     <w:p>
@@ -702,15 +952,23 @@
         <w:t>Node.js</w:t>
       </w:r>
       <w:r>
-        <w:t xml:space="preserve">: Ambiente de execução JavaScript </w:t>
-      </w:r>
-      <w:proofErr w:type="gramStart"/>
-      <w:r>
-        <w:t>server</w:t>
-      </w:r>
-      <w:proofErr w:type="gramEnd"/>
-      <w:r>
-        <w:t>-side.</w:t>
+        <w:t xml:space="preserve">: Ambiente de execução </w:t>
+      </w:r>
+      <w:proofErr w:type="spellStart"/>
+      <w:r>
+        <w:t>JavaScript</w:t>
+      </w:r>
+      <w:proofErr w:type="spellEnd"/>
+      <w:r>
+        <w:t xml:space="preserve"> server-</w:t>
+      </w:r>
+      <w:proofErr w:type="spellStart"/>
+      <w:r>
+        <w:t>side</w:t>
+      </w:r>
+      <w:proofErr w:type="spellEnd"/>
+      <w:r>
+        <w:t>.</w:t>
       </w:r>
     </w:p>
     <w:p>
@@ -728,7 +986,15 @@
         <w:t>Express</w:t>
       </w:r>
       <w:r>
-        <w:t>: Framework para APIs RESTful.</w:t>
+        <w:t xml:space="preserve">: Framework para APIs </w:t>
+      </w:r>
+      <w:proofErr w:type="spellStart"/>
+      <w:r>
+        <w:t>RESTful</w:t>
+      </w:r>
+      <w:proofErr w:type="spellEnd"/>
+      <w:r>
+        <w:t>.</w:t>
       </w:r>
     </w:p>
     <w:p>
@@ -738,6 +1004,7 @@
           <w:numId w:val="5"/>
         </w:numPr>
       </w:pPr>
+      <w:proofErr w:type="spellStart"/>
       <w:r>
         <w:rPr>
           <w:b/>
@@ -745,6 +1012,7 @@
         </w:rPr>
         <w:t>Sequelize</w:t>
       </w:r>
+      <w:proofErr w:type="spellEnd"/>
       <w:r>
         <w:t>: ORM para interagir com o banco de dados PostgreSQL.</w:t>
       </w:r>
@@ -761,7 +1029,6 @@
           <w:b/>
           <w:bCs/>
         </w:rPr>
-        <w:lastRenderedPageBreak/>
         <w:t>Swagger</w:t>
       </w:r>
       <w:r>
@@ -775,6 +1042,7 @@
           <w:numId w:val="5"/>
         </w:numPr>
       </w:pPr>
+      <w:proofErr w:type="spellStart"/>
       <w:r>
         <w:rPr>
           <w:b/>
@@ -782,6 +1050,7 @@
         </w:rPr>
         <w:t>JsonWebToken</w:t>
       </w:r>
+      <w:proofErr w:type="spellEnd"/>
       <w:r>
         <w:t>: Verificação de tokens JWT.</w:t>
       </w:r>
@@ -880,6 +1149,7 @@
         </w:rPr>
         <w:t>📦</w:t>
       </w:r>
+      <w:proofErr w:type="spellStart"/>
       <w:r>
         <w:rPr>
           <w:sz w:val="20"/>
@@ -887,6 +1157,7 @@
         </w:rPr>
         <w:t>backend</w:t>
       </w:r>
+      <w:proofErr w:type="spellEnd"/>
     </w:p>
     <w:p>
       <w:pPr>
@@ -989,12 +1260,21 @@
         </w:rPr>
         <w:t>📜</w:t>
       </w:r>
-      <w:r>
-        <w:rPr>
-          <w:sz w:val="20"/>
-          <w:szCs w:val="20"/>
-        </w:rPr>
-        <w:t xml:space="preserve">www                        </w:t>
+      <w:proofErr w:type="spellStart"/>
+      <w:r>
+        <w:rPr>
+          <w:sz w:val="20"/>
+          <w:szCs w:val="20"/>
+        </w:rPr>
+        <w:t>www</w:t>
+      </w:r>
+      <w:proofErr w:type="spellEnd"/>
+      <w:r>
+        <w:rPr>
+          <w:sz w:val="20"/>
+          <w:szCs w:val="20"/>
+        </w:rPr>
+        <w:t xml:space="preserve">                        </w:t>
       </w:r>
       <w:r>
         <w:rPr>
@@ -1057,6 +1337,7 @@
         </w:rPr>
         <w:t>📂</w:t>
       </w:r>
+      <w:proofErr w:type="spellStart"/>
       <w:r>
         <w:rPr>
           <w:sz w:val="20"/>
@@ -1064,6 +1345,7 @@
         </w:rPr>
         <w:t>controller</w:t>
       </w:r>
+      <w:proofErr w:type="spellEnd"/>
     </w:p>
     <w:p>
       <w:pPr>
@@ -1333,6 +1615,7 @@
         </w:rPr>
         <w:t>📂</w:t>
       </w:r>
+      <w:proofErr w:type="spellStart"/>
       <w:r>
         <w:rPr>
           <w:sz w:val="20"/>
@@ -1340,6 +1623,7 @@
         </w:rPr>
         <w:t>database</w:t>
       </w:r>
+      <w:proofErr w:type="spellEnd"/>
     </w:p>
     <w:p>
       <w:pPr>
@@ -1888,6 +2172,7 @@
         </w:rPr>
         <w:t>📂</w:t>
       </w:r>
+      <w:proofErr w:type="spellStart"/>
       <w:r>
         <w:rPr>
           <w:sz w:val="20"/>
@@ -1895,6 +2180,7 @@
         </w:rPr>
         <w:t>routes</w:t>
       </w:r>
+      <w:proofErr w:type="spellEnd"/>
     </w:p>
     <w:p>
       <w:pPr>
@@ -2323,7 +2609,23 @@
           <w:sz w:val="20"/>
           <w:szCs w:val="20"/>
         </w:rPr>
-        <w:t>Permite que diretórios vazios sejam incluídos no repositório Git.</w:t>
+        <w:t xml:space="preserve">Permite que diretórios vazios sejam incluídos no repositório </w:t>
+      </w:r>
+      <w:proofErr w:type="spellStart"/>
+      <w:r>
+        <w:rPr>
+          <w:sz w:val="20"/>
+          <w:szCs w:val="20"/>
+        </w:rPr>
+        <w:t>Git</w:t>
+      </w:r>
+      <w:proofErr w:type="spellEnd"/>
+      <w:r>
+        <w:rPr>
+          <w:sz w:val="20"/>
+          <w:szCs w:val="20"/>
+        </w:rPr>
+        <w:t>.</w:t>
       </w:r>
     </w:p>
     <w:p>
@@ -2357,7 +2659,6 @@
         </w:rPr>
         <w:t xml:space="preserve"> </w:t>
       </w:r>
-      <w:proofErr w:type="gramStart"/>
       <w:r>
         <w:rPr>
           <w:rFonts w:ascii="Segoe UI Emoji" w:hAnsi="Segoe UI Emoji" w:cs="Segoe UI Emoji"/>
@@ -2371,9 +2672,17 @@
           <w:sz w:val="20"/>
           <w:szCs w:val="20"/>
         </w:rPr>
-        <w:t>.env</w:t>
-      </w:r>
-      <w:proofErr w:type="gramEnd"/>
+        <w:t>.</w:t>
+      </w:r>
+      <w:proofErr w:type="spellStart"/>
+      <w:r>
+        <w:rPr>
+          <w:sz w:val="20"/>
+          <w:szCs w:val="20"/>
+        </w:rPr>
+        <w:t>env</w:t>
+      </w:r>
+      <w:proofErr w:type="spellEnd"/>
       <w:r>
         <w:rPr>
           <w:sz w:val="20"/>
@@ -2463,7 +2772,6 @@
         </w:rPr>
         <w:t xml:space="preserve"> </w:t>
       </w:r>
-      <w:proofErr w:type="gramStart"/>
       <w:r>
         <w:rPr>
           <w:rFonts w:ascii="Segoe UI Emoji" w:hAnsi="Segoe UI Emoji" w:cs="Segoe UI Emoji"/>
@@ -2477,15 +2785,23 @@
           <w:sz w:val="20"/>
           <w:szCs w:val="20"/>
         </w:rPr>
-        <w:t>.env</w:t>
-      </w:r>
-      <w:proofErr w:type="gramEnd"/>
-      <w:r>
-        <w:rPr>
-          <w:sz w:val="20"/>
-          <w:szCs w:val="20"/>
-        </w:rPr>
-        <w:t xml:space="preserve">.docker                     </w:t>
+        <w:t>.</w:t>
+      </w:r>
+      <w:proofErr w:type="spellStart"/>
+      <w:r>
+        <w:rPr>
+          <w:sz w:val="20"/>
+          <w:szCs w:val="20"/>
+        </w:rPr>
+        <w:t>env.docker</w:t>
+      </w:r>
+      <w:proofErr w:type="spellEnd"/>
+      <w:r>
+        <w:rPr>
+          <w:sz w:val="20"/>
+          <w:szCs w:val="20"/>
+        </w:rPr>
+        <w:t xml:space="preserve">                     </w:t>
       </w:r>
       <w:r>
         <w:rPr>
@@ -2540,7 +2856,6 @@
         </w:rPr>
         <w:t xml:space="preserve"> </w:t>
       </w:r>
-      <w:proofErr w:type="gramStart"/>
       <w:r>
         <w:rPr>
           <w:rFonts w:ascii="Segoe UI Emoji" w:hAnsi="Segoe UI Emoji" w:cs="Segoe UI Emoji"/>
@@ -2554,9 +2869,17 @@
           <w:sz w:val="20"/>
           <w:szCs w:val="20"/>
         </w:rPr>
-        <w:t>.gitignore</w:t>
-      </w:r>
-      <w:proofErr w:type="gramEnd"/>
+        <w:t>.</w:t>
+      </w:r>
+      <w:proofErr w:type="spellStart"/>
+      <w:r>
+        <w:rPr>
+          <w:sz w:val="20"/>
+          <w:szCs w:val="20"/>
+        </w:rPr>
+        <w:t>gitignore</w:t>
+      </w:r>
+      <w:proofErr w:type="spellEnd"/>
       <w:r>
         <w:rPr>
           <w:sz w:val="20"/>
@@ -2583,8 +2906,17 @@
           <w:sz w:val="20"/>
           <w:szCs w:val="20"/>
         </w:rPr>
-        <w:t># Arquivos e diretórios ignorados pelo Git</w:t>
-      </w:r>
+        <w:t xml:space="preserve"># Arquivos e diretórios ignorados pelo </w:t>
+      </w:r>
+      <w:proofErr w:type="spellStart"/>
+      <w:r>
+        <w:rPr>
+          <w:sz w:val="20"/>
+          <w:szCs w:val="20"/>
+        </w:rPr>
+        <w:t>Git</w:t>
+      </w:r>
+      <w:proofErr w:type="spellEnd"/>
     </w:p>
     <w:p>
       <w:pPr>
@@ -2693,34 +3025,52 @@
         </w:rPr>
         <w:t>📜</w:t>
       </w:r>
-      <w:r>
-        <w:rPr>
-          <w:sz w:val="20"/>
-          <w:szCs w:val="20"/>
-        </w:rPr>
-        <w:t xml:space="preserve">docker-compose.yml              </w:t>
-      </w:r>
-      <w:r>
-        <w:rPr>
-          <w:sz w:val="20"/>
-          <w:szCs w:val="20"/>
-        </w:rPr>
-        <w:t xml:space="preserve"> </w:t>
-      </w:r>
-      <w:r>
-        <w:rPr>
-          <w:sz w:val="20"/>
-          <w:szCs w:val="20"/>
-        </w:rPr>
-        <w:tab/>
-      </w:r>
-      <w:r>
-        <w:rPr>
-          <w:sz w:val="20"/>
-          <w:szCs w:val="20"/>
-        </w:rPr>
-        <w:t># Configuração do Docker Compose</w:t>
-      </w:r>
+      <w:proofErr w:type="spellStart"/>
+      <w:r>
+        <w:rPr>
+          <w:sz w:val="20"/>
+          <w:szCs w:val="20"/>
+        </w:rPr>
+        <w:t>docker-compose.yml</w:t>
+      </w:r>
+      <w:proofErr w:type="spellEnd"/>
+      <w:r>
+        <w:rPr>
+          <w:sz w:val="20"/>
+          <w:szCs w:val="20"/>
+        </w:rPr>
+        <w:t xml:space="preserve">              </w:t>
+      </w:r>
+      <w:r>
+        <w:rPr>
+          <w:sz w:val="20"/>
+          <w:szCs w:val="20"/>
+        </w:rPr>
+        <w:t xml:space="preserve"> </w:t>
+      </w:r>
+      <w:r>
+        <w:rPr>
+          <w:sz w:val="20"/>
+          <w:szCs w:val="20"/>
+        </w:rPr>
+        <w:tab/>
+      </w:r>
+      <w:r>
+        <w:rPr>
+          <w:sz w:val="20"/>
+          <w:szCs w:val="20"/>
+        </w:rPr>
+        <w:t xml:space="preserve"># Configuração do Docker </w:t>
+      </w:r>
+      <w:proofErr w:type="spellStart"/>
+      <w:r>
+        <w:rPr>
+          <w:sz w:val="20"/>
+          <w:szCs w:val="20"/>
+        </w:rPr>
+        <w:t>Compose</w:t>
+      </w:r>
+      <w:proofErr w:type="spellEnd"/>
     </w:p>
     <w:p>
       <w:pPr>
@@ -2761,49 +3111,58 @@
         </w:rPr>
         <w:t>📜</w:t>
       </w:r>
-      <w:r>
-        <w:rPr>
-          <w:sz w:val="20"/>
-          <w:szCs w:val="20"/>
-        </w:rPr>
-        <w:t xml:space="preserve">Dockerfile                      </w:t>
-      </w:r>
-      <w:r>
-        <w:rPr>
-          <w:sz w:val="20"/>
-          <w:szCs w:val="20"/>
-        </w:rPr>
-        <w:tab/>
-      </w:r>
-      <w:r>
-        <w:rPr>
-          <w:sz w:val="20"/>
-          <w:szCs w:val="20"/>
-        </w:rPr>
-        <w:tab/>
-      </w:r>
-      <w:r>
-        <w:rPr>
-          <w:sz w:val="20"/>
-          <w:szCs w:val="20"/>
-        </w:rPr>
-        <w:t xml:space="preserve"># Dockerfile para criar </w:t>
-      </w:r>
-      <w:proofErr w:type="gramStart"/>
-      <w:r>
-        <w:rPr>
-          <w:sz w:val="20"/>
-          <w:szCs w:val="20"/>
-        </w:rPr>
-        <w:t>a</w:t>
-      </w:r>
-      <w:proofErr w:type="gramEnd"/>
-      <w:r>
-        <w:rPr>
-          <w:sz w:val="20"/>
-          <w:szCs w:val="20"/>
-        </w:rPr>
-        <w:t xml:space="preserve"> imagem do Docker</w:t>
+      <w:proofErr w:type="spellStart"/>
+      <w:r>
+        <w:rPr>
+          <w:sz w:val="20"/>
+          <w:szCs w:val="20"/>
+        </w:rPr>
+        <w:t>Dockerfile</w:t>
+      </w:r>
+      <w:proofErr w:type="spellEnd"/>
+      <w:r>
+        <w:rPr>
+          <w:sz w:val="20"/>
+          <w:szCs w:val="20"/>
+        </w:rPr>
+        <w:t xml:space="preserve">                      </w:t>
+      </w:r>
+      <w:r>
+        <w:rPr>
+          <w:sz w:val="20"/>
+          <w:szCs w:val="20"/>
+        </w:rPr>
+        <w:tab/>
+      </w:r>
+      <w:r>
+        <w:rPr>
+          <w:sz w:val="20"/>
+          <w:szCs w:val="20"/>
+        </w:rPr>
+        <w:tab/>
+      </w:r>
+      <w:r>
+        <w:rPr>
+          <w:sz w:val="20"/>
+          <w:szCs w:val="20"/>
+        </w:rPr>
+        <w:t xml:space="preserve"># </w:t>
+      </w:r>
+      <w:proofErr w:type="spellStart"/>
+      <w:r>
+        <w:rPr>
+          <w:sz w:val="20"/>
+          <w:szCs w:val="20"/>
+        </w:rPr>
+        <w:t>Dockerfile</w:t>
+      </w:r>
+      <w:proofErr w:type="spellEnd"/>
+      <w:r>
+        <w:rPr>
+          <w:sz w:val="20"/>
+          <w:szCs w:val="20"/>
+        </w:rPr>
+        <w:t xml:space="preserve"> para criar a imagem do Docker</w:t>
       </w:r>
     </w:p>
     <w:p>
@@ -2845,26 +3204,51 @@
         </w:rPr>
         <w:t>📜</w:t>
       </w:r>
-      <w:r>
-        <w:rPr>
-          <w:sz w:val="20"/>
-          <w:szCs w:val="20"/>
-        </w:rPr>
-        <w:t xml:space="preserve">Dockerfile.db                               </w:t>
-      </w:r>
-      <w:r>
-        <w:rPr>
-          <w:sz w:val="20"/>
-          <w:szCs w:val="20"/>
-        </w:rPr>
-        <w:tab/>
-      </w:r>
-      <w:r>
-        <w:rPr>
-          <w:sz w:val="20"/>
-          <w:szCs w:val="20"/>
-        </w:rPr>
-        <w:t># Dockerfile para o banco de dados</w:t>
+      <w:proofErr w:type="spellStart"/>
+      <w:r>
+        <w:rPr>
+          <w:sz w:val="20"/>
+          <w:szCs w:val="20"/>
+        </w:rPr>
+        <w:t>Dockerfile.db</w:t>
+      </w:r>
+      <w:proofErr w:type="spellEnd"/>
+      <w:r>
+        <w:rPr>
+          <w:sz w:val="20"/>
+          <w:szCs w:val="20"/>
+        </w:rPr>
+        <w:t xml:space="preserve">                               </w:t>
+      </w:r>
+      <w:r>
+        <w:rPr>
+          <w:sz w:val="20"/>
+          <w:szCs w:val="20"/>
+        </w:rPr>
+        <w:tab/>
+      </w:r>
+      <w:r>
+        <w:rPr>
+          <w:sz w:val="20"/>
+          <w:szCs w:val="20"/>
+        </w:rPr>
+        <w:t xml:space="preserve"># </w:t>
+      </w:r>
+      <w:proofErr w:type="spellStart"/>
+      <w:r>
+        <w:rPr>
+          <w:sz w:val="20"/>
+          <w:szCs w:val="20"/>
+        </w:rPr>
+        <w:t>Dockerfile</w:t>
+      </w:r>
+      <w:proofErr w:type="spellEnd"/>
+      <w:r>
+        <w:rPr>
+          <w:sz w:val="20"/>
+          <w:szCs w:val="20"/>
+        </w:rPr>
+        <w:t xml:space="preserve"> para o banco de dados</w:t>
       </w:r>
     </w:p>
     <w:p>
@@ -2911,23 +3295,39 @@
           <w:sz w:val="20"/>
           <w:szCs w:val="20"/>
         </w:rPr>
-        <w:t>FIAP-Hackathon.postman_</w:t>
-      </w:r>
-      <w:proofErr w:type="gramStart"/>
-      <w:r>
-        <w:rPr>
-          <w:sz w:val="20"/>
-          <w:szCs w:val="20"/>
-        </w:rPr>
-        <w:t>collection.json</w:t>
-      </w:r>
-      <w:proofErr w:type="gramEnd"/>
-      <w:r>
-        <w:rPr>
-          <w:sz w:val="20"/>
-          <w:szCs w:val="20"/>
-        </w:rPr>
-        <w:t xml:space="preserve">      # Coleção do Postman para testes de API</w:t>
+        <w:t>FIAP-</w:t>
+      </w:r>
+      <w:proofErr w:type="spellStart"/>
+      <w:r>
+        <w:rPr>
+          <w:sz w:val="20"/>
+          <w:szCs w:val="20"/>
+        </w:rPr>
+        <w:t>Hackathon.postman_collection.json</w:t>
+      </w:r>
+      <w:proofErr w:type="spellEnd"/>
+      <w:r>
+        <w:rPr>
+          <w:sz w:val="20"/>
+          <w:szCs w:val="20"/>
+        </w:rPr>
+        <w:t xml:space="preserve">      # Coleção do </w:t>
+      </w:r>
+      <w:proofErr w:type="spellStart"/>
+      <w:r>
+        <w:rPr>
+          <w:sz w:val="20"/>
+          <w:szCs w:val="20"/>
+        </w:rPr>
+        <w:t>Postman</w:t>
+      </w:r>
+      <w:proofErr w:type="spellEnd"/>
+      <w:r>
+        <w:rPr>
+          <w:sz w:val="20"/>
+          <w:szCs w:val="20"/>
+        </w:rPr>
+        <w:t xml:space="preserve"> para testes de API</w:t>
       </w:r>
     </w:p>
     <w:p>
@@ -2969,12 +3369,21 @@
         </w:rPr>
         <w:t>📜</w:t>
       </w:r>
-      <w:r>
-        <w:rPr>
-          <w:sz w:val="20"/>
-          <w:szCs w:val="20"/>
-        </w:rPr>
-        <w:t xml:space="preserve">FIAP_BIBLIOTECA_ONLINE.sql                  </w:t>
+      <w:proofErr w:type="spellStart"/>
+      <w:r>
+        <w:rPr>
+          <w:sz w:val="20"/>
+          <w:szCs w:val="20"/>
+        </w:rPr>
+        <w:t>FIAP_BIBLIOTECA_ONLINE.sql</w:t>
+      </w:r>
+      <w:proofErr w:type="spellEnd"/>
+      <w:r>
+        <w:rPr>
+          <w:sz w:val="20"/>
+          <w:szCs w:val="20"/>
+        </w:rPr>
+        <w:t xml:space="preserve">                  </w:t>
       </w:r>
       <w:r>
         <w:rPr>
@@ -3030,29 +3439,47 @@
         </w:rPr>
         <w:t>📜</w:t>
       </w:r>
-      <w:r>
-        <w:rPr>
-          <w:sz w:val="20"/>
-          <w:szCs w:val="20"/>
-        </w:rPr>
-        <w:t>package-</w:t>
-      </w:r>
-      <w:proofErr w:type="gramStart"/>
-      <w:r>
-        <w:rPr>
-          <w:sz w:val="20"/>
-          <w:szCs w:val="20"/>
-        </w:rPr>
-        <w:t>lock.json</w:t>
-      </w:r>
-      <w:proofErr w:type="gramEnd"/>
-      <w:r>
-        <w:rPr>
-          <w:sz w:val="20"/>
-          <w:szCs w:val="20"/>
-        </w:rPr>
-        <w:t xml:space="preserve">               # Arquivo de lock do npm</w:t>
-      </w:r>
+      <w:proofErr w:type="spellStart"/>
+      <w:r>
+        <w:rPr>
+          <w:sz w:val="20"/>
+          <w:szCs w:val="20"/>
+        </w:rPr>
+        <w:t>package-lock.json</w:t>
+      </w:r>
+      <w:proofErr w:type="spellEnd"/>
+      <w:r>
+        <w:rPr>
+          <w:sz w:val="20"/>
+          <w:szCs w:val="20"/>
+        </w:rPr>
+        <w:t xml:space="preserve">               # Arquivo de </w:t>
+      </w:r>
+      <w:proofErr w:type="spellStart"/>
+      <w:r>
+        <w:rPr>
+          <w:sz w:val="20"/>
+          <w:szCs w:val="20"/>
+        </w:rPr>
+        <w:t>lock</w:t>
+      </w:r>
+      <w:proofErr w:type="spellEnd"/>
+      <w:r>
+        <w:rPr>
+          <w:sz w:val="20"/>
+          <w:szCs w:val="20"/>
+        </w:rPr>
+        <w:t xml:space="preserve"> do </w:t>
+      </w:r>
+      <w:proofErr w:type="spellStart"/>
+      <w:r>
+        <w:rPr>
+          <w:sz w:val="20"/>
+          <w:szCs w:val="20"/>
+        </w:rPr>
+        <w:t>npm</w:t>
+      </w:r>
+      <w:proofErr w:type="spellEnd"/>
     </w:p>
     <w:p>
       <w:pPr>
@@ -3093,7 +3520,7 @@
         </w:rPr>
         <w:t>📜</w:t>
       </w:r>
-      <w:proofErr w:type="gramStart"/>
+      <w:proofErr w:type="spellStart"/>
       <w:r>
         <w:rPr>
           <w:sz w:val="20"/>
@@ -3101,7 +3528,7 @@
         </w:rPr>
         <w:t>package.json</w:t>
       </w:r>
-      <w:proofErr w:type="gramEnd"/>
+      <w:proofErr w:type="spellEnd"/>
       <w:r>
         <w:rPr>
           <w:sz w:val="20"/>
@@ -3121,8 +3548,17 @@
           <w:sz w:val="20"/>
           <w:szCs w:val="20"/>
         </w:rPr>
-        <w:t># Dependências e scripts do npm</w:t>
-      </w:r>
+        <w:t xml:space="preserve"># Dependências e scripts do </w:t>
+      </w:r>
+      <w:proofErr w:type="spellStart"/>
+      <w:r>
+        <w:rPr>
+          <w:sz w:val="20"/>
+          <w:szCs w:val="20"/>
+        </w:rPr>
+        <w:t>npm</w:t>
+      </w:r>
+      <w:proofErr w:type="spellEnd"/>
     </w:p>
     <w:p>
       <w:pPr>
@@ -3199,6 +3635,7 @@
           <w:sz w:val="20"/>
           <w:szCs w:val="20"/>
         </w:rPr>
+        <w:lastRenderedPageBreak/>
         <w:t xml:space="preserve"> </w:t>
       </w:r>
       <w:r>
@@ -3254,6 +3691,7 @@
           <w:bCs/>
         </w:rPr>
       </w:pPr>
+      <w:proofErr w:type="spellStart"/>
       <w:r>
         <w:rPr>
           <w:b/>
@@ -3261,6 +3699,7 @@
         </w:rPr>
         <w:t>Frontend</w:t>
       </w:r>
+      <w:proofErr w:type="spellEnd"/>
     </w:p>
     <w:p>
       <w:pPr>
@@ -3334,7 +3773,15 @@
         <w:t>Next.js</w:t>
       </w:r>
       <w:r>
-        <w:t>: Framework para construção de aplicações React.</w:t>
+        <w:t xml:space="preserve">: Framework para construção de aplicações </w:t>
+      </w:r>
+      <w:proofErr w:type="spellStart"/>
+      <w:r>
+        <w:t>React</w:t>
+      </w:r>
+      <w:proofErr w:type="spellEnd"/>
+      <w:r>
+        <w:t>.</w:t>
       </w:r>
     </w:p>
     <w:p>
@@ -3344,6 +3791,7 @@
           <w:numId w:val="6"/>
         </w:numPr>
       </w:pPr>
+      <w:proofErr w:type="spellStart"/>
       <w:r>
         <w:rPr>
           <w:b/>
@@ -3351,8 +3799,25 @@
         </w:rPr>
         <w:t>TypeScript</w:t>
       </w:r>
-      <w:r>
-        <w:t>: Superset de JavaScript.</w:t>
+      <w:proofErr w:type="spellEnd"/>
+      <w:r>
+        <w:t xml:space="preserve">: </w:t>
+      </w:r>
+      <w:proofErr w:type="spellStart"/>
+      <w:r>
+        <w:t>Superset</w:t>
+      </w:r>
+      <w:proofErr w:type="spellEnd"/>
+      <w:r>
+        <w:t xml:space="preserve"> de </w:t>
+      </w:r>
+      <w:proofErr w:type="spellStart"/>
+      <w:r>
+        <w:t>JavaScript</w:t>
+      </w:r>
+      <w:proofErr w:type="spellEnd"/>
+      <w:r>
+        <w:t>.</w:t>
       </w:r>
     </w:p>
     <w:p>
@@ -3362,6 +3827,7 @@
           <w:numId w:val="6"/>
         </w:numPr>
       </w:pPr>
+      <w:proofErr w:type="spellStart"/>
       <w:r>
         <w:rPr>
           <w:b/>
@@ -3369,6 +3835,7 @@
         </w:rPr>
         <w:t>React</w:t>
       </w:r>
+      <w:proofErr w:type="spellEnd"/>
       <w:r>
         <w:t>: Biblioteca para interfaces de usuário.</w:t>
       </w:r>
@@ -3380,14 +3847,15 @@
           <w:numId w:val="6"/>
         </w:numPr>
       </w:pPr>
+      <w:proofErr w:type="spellStart"/>
       <w:r>
         <w:rPr>
           <w:b/>
           <w:bCs/>
         </w:rPr>
-        <w:lastRenderedPageBreak/>
         <w:t>Bootstrap</w:t>
       </w:r>
+      <w:proofErr w:type="spellEnd"/>
       <w:r>
         <w:t>: Biblioteca de estilização responsiva.</w:t>
       </w:r>
@@ -3399,13 +3867,31 @@
           <w:numId w:val="6"/>
         </w:numPr>
       </w:pPr>
+      <w:proofErr w:type="spellStart"/>
       <w:r>
         <w:rPr>
           <w:b/>
           <w:bCs/>
         </w:rPr>
-        <w:t>Formik e Yup</w:t>
-      </w:r>
+        <w:t>Formik</w:t>
+      </w:r>
+      <w:proofErr w:type="spellEnd"/>
+      <w:r>
+        <w:rPr>
+          <w:b/>
+          <w:bCs/>
+        </w:rPr>
+        <w:t xml:space="preserve"> e </w:t>
+      </w:r>
+      <w:proofErr w:type="spellStart"/>
+      <w:r>
+        <w:rPr>
+          <w:b/>
+          <w:bCs/>
+        </w:rPr>
+        <w:t>Yup</w:t>
+      </w:r>
+      <w:proofErr w:type="spellEnd"/>
       <w:r>
         <w:t>: Construção e validação de formulários.</w:t>
       </w:r>
@@ -3417,12 +3903,21 @@
           <w:numId w:val="6"/>
         </w:numPr>
       </w:pPr>
+      <w:proofErr w:type="spellStart"/>
       <w:r>
         <w:rPr>
           <w:b/>
           <w:bCs/>
         </w:rPr>
-        <w:t>Js-cookie</w:t>
+        <w:t>Js</w:t>
+      </w:r>
+      <w:proofErr w:type="spellEnd"/>
+      <w:r>
+        <w:rPr>
+          <w:b/>
+          <w:bCs/>
+        </w:rPr>
+        <w:t>-cookie</w:t>
       </w:r>
       <w:r>
         <w:rPr>
@@ -3453,6 +3948,7 @@
           <w:bCs/>
         </w:rPr>
       </w:pPr>
+      <w:proofErr w:type="spellStart"/>
       <w:r>
         <w:rPr>
           <w:b/>
@@ -3460,6 +3956,7 @@
         </w:rPr>
         <w:t>Jwt-decode</w:t>
       </w:r>
+      <w:proofErr w:type="spellEnd"/>
       <w:r>
         <w:t>: Gerenciamento de cookies e tokens JWT.</w:t>
       </w:r>
@@ -3516,6 +4013,7 @@
         </w:rPr>
         <w:t>📦</w:t>
       </w:r>
+      <w:proofErr w:type="spellStart"/>
       <w:r>
         <w:rPr>
           <w:sz w:val="20"/>
@@ -3523,6 +4021,7 @@
         </w:rPr>
         <w:t>frontend</w:t>
       </w:r>
+      <w:proofErr w:type="spellEnd"/>
     </w:p>
     <w:p>
       <w:pPr>
@@ -3563,6 +4062,7 @@
         </w:rPr>
         <w:t>📂</w:t>
       </w:r>
+      <w:proofErr w:type="spellStart"/>
       <w:r>
         <w:rPr>
           <w:sz w:val="20"/>
@@ -3570,6 +4070,7 @@
         </w:rPr>
         <w:t>public</w:t>
       </w:r>
+      <w:proofErr w:type="spellEnd"/>
       <w:r>
         <w:rPr>
           <w:sz w:val="20"/>
@@ -3652,6 +4153,7 @@
         </w:rPr>
         <w:t>📂</w:t>
       </w:r>
+      <w:proofErr w:type="spellStart"/>
       <w:r>
         <w:rPr>
           <w:sz w:val="20"/>
@@ -3659,6 +4161,7 @@
         </w:rPr>
         <w:t>assets</w:t>
       </w:r>
+      <w:proofErr w:type="spellEnd"/>
       <w:r>
         <w:rPr>
           <w:sz w:val="20"/>
@@ -3720,6 +4223,7 @@
         </w:rPr>
         <w:t>📂</w:t>
       </w:r>
+      <w:proofErr w:type="spellStart"/>
       <w:r>
         <w:rPr>
           <w:sz w:val="20"/>
@@ -3727,6 +4231,7 @@
         </w:rPr>
         <w:t>img</w:t>
       </w:r>
+      <w:proofErr w:type="spellEnd"/>
       <w:r>
         <w:rPr>
           <w:sz w:val="20"/>
@@ -3846,6 +4351,7 @@
         </w:rPr>
         <w:t>📜</w:t>
       </w:r>
+      <w:proofErr w:type="spellStart"/>
       <w:r>
         <w:rPr>
           <w:sz w:val="20"/>
@@ -3853,6 +4359,7 @@
         </w:rPr>
         <w:t>icon-editar.svg</w:t>
       </w:r>
+      <w:proofErr w:type="spellEnd"/>
       <w:r>
         <w:rPr>
           <w:sz w:val="20"/>
@@ -3929,6 +4436,7 @@
         </w:rPr>
         <w:t>📜</w:t>
       </w:r>
+      <w:proofErr w:type="spellStart"/>
       <w:r>
         <w:rPr>
           <w:sz w:val="20"/>
@@ -3936,6 +4444,7 @@
         </w:rPr>
         <w:t>icon-pesquisar.svg</w:t>
       </w:r>
+      <w:proofErr w:type="spellEnd"/>
       <w:r>
         <w:rPr>
           <w:sz w:val="20"/>
@@ -4012,6 +4521,7 @@
         </w:rPr>
         <w:t>📜</w:t>
       </w:r>
+      <w:proofErr w:type="spellStart"/>
       <w:r>
         <w:rPr>
           <w:sz w:val="20"/>
@@ -4019,6 +4529,7 @@
         </w:rPr>
         <w:t>icon-sair.svg</w:t>
       </w:r>
+      <w:proofErr w:type="spellEnd"/>
       <w:r>
         <w:rPr>
           <w:sz w:val="20"/>
@@ -4050,6 +4561,7 @@
         </w:rPr>
         <w:t>📂</w:t>
       </w:r>
+      <w:proofErr w:type="spellStart"/>
       <w:r>
         <w:rPr>
           <w:sz w:val="20"/>
@@ -4057,6 +4569,7 @@
         </w:rPr>
         <w:t>src</w:t>
       </w:r>
+      <w:proofErr w:type="spellEnd"/>
       <w:r>
         <w:rPr>
           <w:sz w:val="20"/>
@@ -4355,12 +4868,21 @@
         </w:rPr>
         <w:t>📂</w:t>
       </w:r>
-      <w:r>
-        <w:rPr>
-          <w:sz w:val="20"/>
-          <w:szCs w:val="20"/>
-        </w:rPr>
-        <w:t>conteudo-criar</w:t>
+      <w:proofErr w:type="spellStart"/>
+      <w:r>
+        <w:rPr>
+          <w:sz w:val="20"/>
+          <w:szCs w:val="20"/>
+        </w:rPr>
+        <w:t>conteudo</w:t>
+      </w:r>
+      <w:proofErr w:type="spellEnd"/>
+      <w:r>
+        <w:rPr>
+          <w:sz w:val="20"/>
+          <w:szCs w:val="20"/>
+        </w:rPr>
+        <w:t>-criar</w:t>
       </w:r>
       <w:r>
         <w:rPr>
@@ -4474,6 +4996,7 @@
         </w:rPr>
         <w:t>📜</w:t>
       </w:r>
+      <w:proofErr w:type="spellStart"/>
       <w:r>
         <w:rPr>
           <w:sz w:val="20"/>
@@ -4481,6 +5004,7 @@
         </w:rPr>
         <w:t>page.tsx</w:t>
       </w:r>
+      <w:proofErr w:type="spellEnd"/>
       <w:r>
         <w:rPr>
           <w:sz w:val="20"/>
@@ -4579,12 +5103,21 @@
         </w:rPr>
         <w:t>📂</w:t>
       </w:r>
-      <w:r>
-        <w:rPr>
-          <w:sz w:val="20"/>
-          <w:szCs w:val="20"/>
-        </w:rPr>
-        <w:t>conteudo-editar</w:t>
+      <w:proofErr w:type="spellStart"/>
+      <w:r>
+        <w:rPr>
+          <w:sz w:val="20"/>
+          <w:szCs w:val="20"/>
+        </w:rPr>
+        <w:t>conteudo</w:t>
+      </w:r>
+      <w:proofErr w:type="spellEnd"/>
+      <w:r>
+        <w:rPr>
+          <w:sz w:val="20"/>
+          <w:szCs w:val="20"/>
+        </w:rPr>
+        <w:t>-editar</w:t>
       </w:r>
       <w:r>
         <w:rPr>
@@ -4790,6 +5323,7 @@
         </w:rPr>
         <w:t>📜</w:t>
       </w:r>
+      <w:proofErr w:type="spellStart"/>
       <w:r>
         <w:rPr>
           <w:sz w:val="20"/>
@@ -4797,6 +5331,7 @@
         </w:rPr>
         <w:t>page.tsx</w:t>
       </w:r>
+      <w:proofErr w:type="spellEnd"/>
       <w:r>
         <w:rPr>
           <w:sz w:val="20"/>
@@ -4895,6 +5430,7 @@
         </w:rPr>
         <w:t>📜</w:t>
       </w:r>
+      <w:proofErr w:type="spellStart"/>
       <w:r>
         <w:rPr>
           <w:sz w:val="20"/>
@@ -4902,6 +5438,7 @@
         </w:rPr>
         <w:t>page.tsx</w:t>
       </w:r>
+      <w:proofErr w:type="spellEnd"/>
       <w:r>
         <w:rPr>
           <w:sz w:val="20"/>
@@ -5222,6 +5759,7 @@
         </w:rPr>
         <w:t>📜</w:t>
       </w:r>
+      <w:proofErr w:type="spellStart"/>
       <w:r>
         <w:rPr>
           <w:sz w:val="20"/>
@@ -5229,6 +5767,7 @@
         </w:rPr>
         <w:t>page.tsx</w:t>
       </w:r>
+      <w:proofErr w:type="spellEnd"/>
       <w:r>
         <w:rPr>
           <w:sz w:val="20"/>
@@ -5473,6 +6012,7 @@
         </w:rPr>
         <w:t>📜</w:t>
       </w:r>
+      <w:proofErr w:type="spellStart"/>
       <w:r>
         <w:rPr>
           <w:sz w:val="20"/>
@@ -5480,6 +6020,7 @@
         </w:rPr>
         <w:t>page.tsx</w:t>
       </w:r>
+      <w:proofErr w:type="spellEnd"/>
       <w:r>
         <w:rPr>
           <w:sz w:val="20"/>
@@ -5587,6 +6128,7 @@
         </w:rPr>
         <w:t>📜</w:t>
       </w:r>
+      <w:proofErr w:type="spellStart"/>
       <w:r>
         <w:rPr>
           <w:sz w:val="20"/>
@@ -5594,6 +6136,7 @@
         </w:rPr>
         <w:t>page.tsx</w:t>
       </w:r>
+      <w:proofErr w:type="spellEnd"/>
       <w:r>
         <w:rPr>
           <w:sz w:val="20"/>
@@ -5691,12 +6234,21 @@
         </w:rPr>
         <w:t>📂</w:t>
       </w:r>
-      <w:r>
-        <w:rPr>
-          <w:sz w:val="20"/>
-          <w:szCs w:val="20"/>
-        </w:rPr>
-        <w:t>conteudo-detalhes</w:t>
+      <w:proofErr w:type="spellStart"/>
+      <w:r>
+        <w:rPr>
+          <w:sz w:val="20"/>
+          <w:szCs w:val="20"/>
+        </w:rPr>
+        <w:t>conteudo</w:t>
+      </w:r>
+      <w:proofErr w:type="spellEnd"/>
+      <w:r>
+        <w:rPr>
+          <w:sz w:val="20"/>
+          <w:szCs w:val="20"/>
+        </w:rPr>
+        <w:t>-detalhes</w:t>
       </w:r>
       <w:r>
         <w:rPr>
@@ -5872,6 +6424,7 @@
         </w:rPr>
         <w:t>📜</w:t>
       </w:r>
+      <w:proofErr w:type="spellStart"/>
       <w:r>
         <w:rPr>
           <w:sz w:val="20"/>
@@ -5879,6 +6432,7 @@
         </w:rPr>
         <w:t>page.tsx</w:t>
       </w:r>
+      <w:proofErr w:type="spellEnd"/>
       <w:r>
         <w:rPr>
           <w:sz w:val="20"/>
@@ -6045,6 +6599,7 @@
         </w:rPr>
         <w:t>📜</w:t>
       </w:r>
+      <w:proofErr w:type="spellStart"/>
       <w:r>
         <w:rPr>
           <w:sz w:val="20"/>
@@ -6052,6 +6607,7 @@
         </w:rPr>
         <w:t>page.tsx</w:t>
       </w:r>
+      <w:proofErr w:type="spellEnd"/>
       <w:r>
         <w:rPr>
           <w:sz w:val="20"/>
@@ -6142,6 +6698,7 @@
         </w:rPr>
         <w:t>📜</w:t>
       </w:r>
+      <w:proofErr w:type="spellStart"/>
       <w:r>
         <w:rPr>
           <w:sz w:val="20"/>
@@ -6149,6 +6706,7 @@
         </w:rPr>
         <w:t>layout.tsx</w:t>
       </w:r>
+      <w:proofErr w:type="spellEnd"/>
       <w:r>
         <w:rPr>
           <w:sz w:val="20"/>
@@ -6239,6 +6797,7 @@
         </w:rPr>
         <w:t>📜</w:t>
       </w:r>
+      <w:proofErr w:type="spellStart"/>
       <w:r>
         <w:rPr>
           <w:sz w:val="20"/>
@@ -6246,6 +6805,7 @@
         </w:rPr>
         <w:t>page.tsx</w:t>
       </w:r>
+      <w:proofErr w:type="spellEnd"/>
       <w:r>
         <w:rPr>
           <w:sz w:val="20"/>
@@ -6321,6 +6881,7 @@
         </w:rPr>
         <w:t>📂</w:t>
       </w:r>
+      <w:proofErr w:type="spellStart"/>
       <w:r>
         <w:rPr>
           <w:sz w:val="20"/>
@@ -6328,6 +6889,7 @@
         </w:rPr>
         <w:t>components</w:t>
       </w:r>
+      <w:proofErr w:type="spellEnd"/>
       <w:r>
         <w:rPr>
           <w:sz w:val="20"/>
@@ -6427,6 +6989,7 @@
         </w:rPr>
         <w:t>📜</w:t>
       </w:r>
+      <w:proofErr w:type="spellStart"/>
       <w:r>
         <w:rPr>
           <w:sz w:val="20"/>
@@ -6441,6 +7004,7 @@
         </w:rPr>
         <w:t>tsx</w:t>
       </w:r>
+      <w:proofErr w:type="spellEnd"/>
       <w:r>
         <w:rPr>
           <w:sz w:val="20"/>
@@ -6558,6 +7122,7 @@
         </w:rPr>
         <w:t>📜</w:t>
       </w:r>
+      <w:proofErr w:type="spellStart"/>
       <w:r>
         <w:rPr>
           <w:sz w:val="20"/>
@@ -6565,6 +7130,7 @@
         </w:rPr>
         <w:t>bar.tsx</w:t>
       </w:r>
+      <w:proofErr w:type="spellEnd"/>
       <w:r>
         <w:rPr>
           <w:sz w:val="20"/>
@@ -6655,6 +7221,7 @@
         </w:rPr>
         <w:t>📜</w:t>
       </w:r>
+      <w:proofErr w:type="spellStart"/>
       <w:r>
         <w:rPr>
           <w:sz w:val="20"/>
@@ -6662,6 +7229,7 @@
         </w:rPr>
         <w:t>conteudoCard.tsx</w:t>
       </w:r>
+      <w:proofErr w:type="spellEnd"/>
       <w:r>
         <w:rPr>
           <w:sz w:val="20"/>
@@ -6690,6 +7258,13 @@
           <w:szCs w:val="20"/>
         </w:rPr>
         <w:br/>
+      </w:r>
+      <w:r>
+        <w:rPr>
+          <w:sz w:val="20"/>
+          <w:szCs w:val="20"/>
+        </w:rPr>
+        <w:lastRenderedPageBreak/>
         <w:t xml:space="preserve"> </w:t>
       </w:r>
       <w:r>
@@ -6745,6 +7320,7 @@
         </w:rPr>
         <w:t>📜</w:t>
       </w:r>
+      <w:proofErr w:type="spellStart"/>
       <w:r>
         <w:rPr>
           <w:sz w:val="20"/>
@@ -6752,6 +7328,7 @@
         </w:rPr>
         <w:t>conteudoDetails.tsx</w:t>
       </w:r>
+      <w:proofErr w:type="spellEnd"/>
       <w:r>
         <w:rPr>
           <w:sz w:val="20"/>
@@ -6835,6 +7412,7 @@
         </w:rPr>
         <w:t>📜</w:t>
       </w:r>
+      <w:proofErr w:type="spellStart"/>
       <w:r>
         <w:rPr>
           <w:sz w:val="20"/>
@@ -6842,6 +7420,7 @@
         </w:rPr>
         <w:t>conteudoForm.tsx</w:t>
       </w:r>
+      <w:proofErr w:type="spellEnd"/>
       <w:r>
         <w:rPr>
           <w:sz w:val="20"/>
@@ -6925,6 +7504,7 @@
         </w:rPr>
         <w:t>📜</w:t>
       </w:r>
+      <w:proofErr w:type="spellStart"/>
       <w:r>
         <w:rPr>
           <w:sz w:val="20"/>
@@ -6932,6 +7512,7 @@
         </w:rPr>
         <w:t>header.tsx</w:t>
       </w:r>
+      <w:proofErr w:type="spellEnd"/>
       <w:r>
         <w:rPr>
           <w:sz w:val="20"/>
@@ -7031,6 +7612,7 @@
         </w:rPr>
         <w:t>📜</w:t>
       </w:r>
+      <w:proofErr w:type="spellStart"/>
       <w:r>
         <w:rPr>
           <w:rFonts w:cs="Segoe UI Emoji"/>
@@ -7046,6 +7628,7 @@
         </w:rPr>
         <w:t>.tsx</w:t>
       </w:r>
+      <w:proofErr w:type="spellEnd"/>
       <w:r>
         <w:rPr>
           <w:sz w:val="20"/>
@@ -7143,6 +7726,7 @@
         </w:rPr>
         <w:t>📜</w:t>
       </w:r>
+      <w:proofErr w:type="spellStart"/>
       <w:r>
         <w:rPr>
           <w:sz w:val="20"/>
@@ -7150,37 +7734,29 @@
         </w:rPr>
         <w:t>ListPostAdm.tsx</w:t>
       </w:r>
-      <w:r>
-        <w:rPr>
-          <w:sz w:val="20"/>
-          <w:szCs w:val="20"/>
-        </w:rPr>
-        <w:tab/>
-      </w:r>
-      <w:r>
-        <w:rPr>
-          <w:sz w:val="20"/>
-          <w:szCs w:val="20"/>
-        </w:rPr>
-        <w:tab/>
-      </w:r>
-      <w:r>
-        <w:rPr>
-          <w:sz w:val="20"/>
-          <w:szCs w:val="20"/>
-        </w:rPr>
-        <w:tab/>
-        <w:t xml:space="preserve">#Lista de posts </w:t>
-      </w:r>
-      <w:proofErr w:type="gramStart"/>
-      <w:r>
-        <w:rPr>
-          <w:sz w:val="20"/>
-          <w:szCs w:val="20"/>
-        </w:rPr>
-        <w:t>para admin.</w:t>
-      </w:r>
-      <w:proofErr w:type="gramEnd"/>
+      <w:proofErr w:type="spellEnd"/>
+      <w:r>
+        <w:rPr>
+          <w:sz w:val="20"/>
+          <w:szCs w:val="20"/>
+        </w:rPr>
+        <w:tab/>
+      </w:r>
+      <w:r>
+        <w:rPr>
+          <w:sz w:val="20"/>
+          <w:szCs w:val="20"/>
+        </w:rPr>
+        <w:tab/>
+      </w:r>
+      <w:r>
+        <w:rPr>
+          <w:sz w:val="20"/>
+          <w:szCs w:val="20"/>
+        </w:rPr>
+        <w:tab/>
+        <w:t>#Lista de posts para admin.</w:t>
+      </w:r>
       <w:r>
         <w:rPr>
           <w:sz w:val="20"/>
@@ -7242,6 +7818,7 @@
         </w:rPr>
         <w:t>📜</w:t>
       </w:r>
+      <w:proofErr w:type="spellStart"/>
       <w:r>
         <w:rPr>
           <w:sz w:val="20"/>
@@ -7249,6 +7826,7 @@
         </w:rPr>
         <w:t>ListPostUser.tsx</w:t>
       </w:r>
+      <w:proofErr w:type="spellEnd"/>
       <w:r>
         <w:rPr>
           <w:sz w:val="20"/>
@@ -7332,6 +7910,7 @@
         </w:rPr>
         <w:t>📜</w:t>
       </w:r>
+      <w:proofErr w:type="spellStart"/>
       <w:r>
         <w:rPr>
           <w:sz w:val="20"/>
@@ -7339,6 +7918,7 @@
         </w:rPr>
         <w:t>longText.tsx</w:t>
       </w:r>
+      <w:proofErr w:type="spellEnd"/>
       <w:r>
         <w:rPr>
           <w:sz w:val="20"/>
@@ -7448,7 +8028,23 @@
           <w:szCs w:val="20"/>
         </w:rPr>
         <w:tab/>
-        <w:t>#Diretório com interfaces TypeScript.</w:t>
+        <w:t xml:space="preserve">#Diretório com interfaces </w:t>
+      </w:r>
+      <w:proofErr w:type="spellStart"/>
+      <w:r>
+        <w:rPr>
+          <w:sz w:val="20"/>
+          <w:szCs w:val="20"/>
+        </w:rPr>
+        <w:t>TypeScript</w:t>
+      </w:r>
+      <w:proofErr w:type="spellEnd"/>
+      <w:r>
+        <w:rPr>
+          <w:sz w:val="20"/>
+          <w:szCs w:val="20"/>
+        </w:rPr>
+        <w:t>.</w:t>
       </w:r>
       <w:r>
         <w:rPr>
@@ -7511,6 +8107,7 @@
         </w:rPr>
         <w:t>📜</w:t>
       </w:r>
+      <w:proofErr w:type="spellStart"/>
       <w:r>
         <w:rPr>
           <w:sz w:val="20"/>
@@ -7518,6 +8115,7 @@
         </w:rPr>
         <w:t>IConteudo.tsx</w:t>
       </w:r>
+      <w:proofErr w:type="spellEnd"/>
       <w:r>
         <w:rPr>
           <w:sz w:val="20"/>
@@ -7610,6 +8208,7 @@
         </w:rPr>
         <w:t>📜</w:t>
       </w:r>
+      <w:proofErr w:type="spellStart"/>
       <w:r>
         <w:rPr>
           <w:sz w:val="20"/>
@@ -7631,6 +8230,7 @@
         </w:rPr>
         <w:t>.tsx</w:t>
       </w:r>
+      <w:proofErr w:type="spellEnd"/>
       <w:r>
         <w:rPr>
           <w:sz w:val="20"/>
@@ -7726,6 +8326,7 @@
         </w:rPr>
         <w:t>📂</w:t>
       </w:r>
+      <w:proofErr w:type="spellStart"/>
       <w:r>
         <w:rPr>
           <w:sz w:val="20"/>
@@ -7733,6 +8334,7 @@
         </w:rPr>
         <w:t>services</w:t>
       </w:r>
+      <w:proofErr w:type="spellEnd"/>
       <w:r>
         <w:rPr>
           <w:sz w:val="20"/>
@@ -7823,6 +8425,7 @@
         </w:rPr>
         <w:t>📜</w:t>
       </w:r>
+      <w:proofErr w:type="spellStart"/>
       <w:r>
         <w:rPr>
           <w:sz w:val="20"/>
@@ -7830,6 +8433,7 @@
         </w:rPr>
         <w:t>conteudo.tsx</w:t>
       </w:r>
+      <w:proofErr w:type="spellEnd"/>
       <w:r>
         <w:rPr>
           <w:sz w:val="20"/>
@@ -7913,6 +8517,7 @@
         </w:rPr>
         <w:t>📜</w:t>
       </w:r>
+      <w:proofErr w:type="spellStart"/>
       <w:r>
         <w:rPr>
           <w:sz w:val="20"/>
@@ -7920,6 +8525,7 @@
         </w:rPr>
         <w:t>usuario.tsx</w:t>
       </w:r>
+      <w:proofErr w:type="spellEnd"/>
       <w:r>
         <w:rPr>
           <w:sz w:val="20"/>
@@ -7995,6 +8601,7 @@
         </w:rPr>
         <w:t>📂</w:t>
       </w:r>
+      <w:proofErr w:type="spellStart"/>
       <w:r>
         <w:rPr>
           <w:sz w:val="20"/>
@@ -8002,6 +8609,7 @@
         </w:rPr>
         <w:t>styles</w:t>
       </w:r>
+      <w:proofErr w:type="spellEnd"/>
       <w:r>
         <w:rPr>
           <w:sz w:val="20"/>
@@ -8044,13 +8652,6 @@
           <w:szCs w:val="20"/>
         </w:rPr>
         <w:br/>
-      </w:r>
-      <w:r>
-        <w:rPr>
-          <w:sz w:val="20"/>
-          <w:szCs w:val="20"/>
-        </w:rPr>
-        <w:lastRenderedPageBreak/>
         <w:t xml:space="preserve"> </w:t>
       </w:r>
       <w:r>
@@ -9318,7 +9919,23 @@
           <w:szCs w:val="20"/>
         </w:rPr>
         <w:tab/>
-        <w:t>#Estilos do Bootstrap.</w:t>
+        <w:t xml:space="preserve">#Estilos do </w:t>
+      </w:r>
+      <w:proofErr w:type="spellStart"/>
+      <w:r>
+        <w:rPr>
+          <w:sz w:val="20"/>
+          <w:szCs w:val="20"/>
+        </w:rPr>
+        <w:t>Bootstrap</w:t>
+      </w:r>
+      <w:proofErr w:type="spellEnd"/>
+      <w:r>
+        <w:rPr>
+          <w:sz w:val="20"/>
+          <w:szCs w:val="20"/>
+        </w:rPr>
+        <w:t>.</w:t>
       </w:r>
       <w:r>
         <w:rPr>
@@ -9463,6 +10080,7 @@
         </w:rPr>
         <w:t>📂</w:t>
       </w:r>
+      <w:proofErr w:type="spellStart"/>
       <w:r>
         <w:rPr>
           <w:sz w:val="20"/>
@@ -9470,6 +10088,7 @@
         </w:rPr>
         <w:t>utils</w:t>
       </w:r>
+      <w:proofErr w:type="spellEnd"/>
       <w:r>
         <w:rPr>
           <w:sz w:val="20"/>
@@ -9567,6 +10186,7 @@
         </w:rPr>
         <w:t>📜</w:t>
       </w:r>
+      <w:proofErr w:type="spellStart"/>
       <w:r>
         <w:rPr>
           <w:sz w:val="20"/>
@@ -9574,6 +10194,7 @@
         </w:rPr>
         <w:t>appUtils.tsx</w:t>
       </w:r>
+      <w:proofErr w:type="spellEnd"/>
       <w:r>
         <w:rPr>
           <w:sz w:val="20"/>
@@ -9649,6 +10270,7 @@
         </w:rPr>
         <w:t>📜</w:t>
       </w:r>
+      <w:proofErr w:type="spellStart"/>
       <w:r>
         <w:rPr>
           <w:sz w:val="20"/>
@@ -9656,6 +10278,7 @@
         </w:rPr>
         <w:t>middleware.ts</w:t>
       </w:r>
+      <w:proofErr w:type="spellEnd"/>
       <w:r>
         <w:rPr>
           <w:sz w:val="20"/>
@@ -9721,8 +10344,17 @@
           <w:sz w:val="20"/>
           <w:szCs w:val="20"/>
         </w:rPr>
-        <w:t>.env</w:t>
-      </w:r>
+        <w:t>.</w:t>
+      </w:r>
+      <w:proofErr w:type="spellStart"/>
+      <w:r>
+        <w:rPr>
+          <w:sz w:val="20"/>
+          <w:szCs w:val="20"/>
+        </w:rPr>
+        <w:t>env</w:t>
+      </w:r>
+      <w:proofErr w:type="spellEnd"/>
       <w:r>
         <w:rPr>
           <w:sz w:val="20"/>
@@ -9795,36 +10427,61 @@
           <w:sz w:val="20"/>
           <w:szCs w:val="20"/>
         </w:rPr>
-        <w:t>.eslintrc.json</w:t>
-      </w:r>
-      <w:r>
-        <w:rPr>
-          <w:sz w:val="20"/>
-          <w:szCs w:val="20"/>
-        </w:rPr>
-        <w:tab/>
-      </w:r>
-      <w:r>
-        <w:rPr>
-          <w:sz w:val="20"/>
-          <w:szCs w:val="20"/>
-        </w:rPr>
-        <w:tab/>
-      </w:r>
-      <w:r>
-        <w:rPr>
-          <w:sz w:val="20"/>
-          <w:szCs w:val="20"/>
-        </w:rPr>
-        <w:tab/>
-      </w:r>
-      <w:r>
-        <w:rPr>
-          <w:sz w:val="20"/>
-          <w:szCs w:val="20"/>
-        </w:rPr>
-        <w:tab/>
-        <w:t>#Configuração do ESLint.</w:t>
+        <w:t>.</w:t>
+      </w:r>
+      <w:proofErr w:type="spellStart"/>
+      <w:r>
+        <w:rPr>
+          <w:sz w:val="20"/>
+          <w:szCs w:val="20"/>
+        </w:rPr>
+        <w:t>eslintrc.json</w:t>
+      </w:r>
+      <w:proofErr w:type="spellEnd"/>
+      <w:r>
+        <w:rPr>
+          <w:sz w:val="20"/>
+          <w:szCs w:val="20"/>
+        </w:rPr>
+        <w:tab/>
+      </w:r>
+      <w:r>
+        <w:rPr>
+          <w:sz w:val="20"/>
+          <w:szCs w:val="20"/>
+        </w:rPr>
+        <w:tab/>
+      </w:r>
+      <w:r>
+        <w:rPr>
+          <w:sz w:val="20"/>
+          <w:szCs w:val="20"/>
+        </w:rPr>
+        <w:tab/>
+      </w:r>
+      <w:r>
+        <w:rPr>
+          <w:sz w:val="20"/>
+          <w:szCs w:val="20"/>
+        </w:rPr>
+        <w:tab/>
+        <w:t xml:space="preserve">#Configuração do </w:t>
+      </w:r>
+      <w:proofErr w:type="spellStart"/>
+      <w:r>
+        <w:rPr>
+          <w:sz w:val="20"/>
+          <w:szCs w:val="20"/>
+        </w:rPr>
+        <w:t>ESLint</w:t>
+      </w:r>
+      <w:proofErr w:type="spellEnd"/>
+      <w:r>
+        <w:rPr>
+          <w:sz w:val="20"/>
+          <w:szCs w:val="20"/>
+        </w:rPr>
+        <w:t>.</w:t>
       </w:r>
       <w:r>
         <w:rPr>
@@ -9857,6 +10514,7 @@
         </w:rPr>
         <w:t>📜</w:t>
       </w:r>
+      <w:proofErr w:type="spellStart"/>
       <w:r>
         <w:rPr>
           <w:sz w:val="20"/>
@@ -9864,27 +10522,44 @@
         </w:rPr>
         <w:t>docker-compose.yml</w:t>
       </w:r>
-      <w:r>
-        <w:rPr>
-          <w:sz w:val="20"/>
-          <w:szCs w:val="20"/>
-        </w:rPr>
-        <w:tab/>
-      </w:r>
-      <w:r>
-        <w:rPr>
-          <w:sz w:val="20"/>
-          <w:szCs w:val="20"/>
-        </w:rPr>
-        <w:tab/>
-      </w:r>
-      <w:r>
-        <w:rPr>
-          <w:sz w:val="20"/>
-          <w:szCs w:val="20"/>
-        </w:rPr>
-        <w:tab/>
-        <w:t>#Configuração do Docker Compose.</w:t>
+      <w:proofErr w:type="spellEnd"/>
+      <w:r>
+        <w:rPr>
+          <w:sz w:val="20"/>
+          <w:szCs w:val="20"/>
+        </w:rPr>
+        <w:tab/>
+      </w:r>
+      <w:r>
+        <w:rPr>
+          <w:sz w:val="20"/>
+          <w:szCs w:val="20"/>
+        </w:rPr>
+        <w:tab/>
+      </w:r>
+      <w:r>
+        <w:rPr>
+          <w:sz w:val="20"/>
+          <w:szCs w:val="20"/>
+        </w:rPr>
+        <w:tab/>
+        <w:t xml:space="preserve">#Configuração do Docker </w:t>
+      </w:r>
+      <w:proofErr w:type="spellStart"/>
+      <w:r>
+        <w:rPr>
+          <w:sz w:val="20"/>
+          <w:szCs w:val="20"/>
+        </w:rPr>
+        <w:t>Compose</w:t>
+      </w:r>
+      <w:proofErr w:type="spellEnd"/>
+      <w:r>
+        <w:rPr>
+          <w:sz w:val="20"/>
+          <w:szCs w:val="20"/>
+        </w:rPr>
+        <w:t>.</w:t>
       </w:r>
       <w:r>
         <w:rPr>
@@ -9917,6 +10592,7 @@
         </w:rPr>
         <w:t>📜</w:t>
       </w:r>
+      <w:proofErr w:type="spellStart"/>
       <w:r>
         <w:rPr>
           <w:sz w:val="20"/>
@@ -9924,6 +10600,7 @@
         </w:rPr>
         <w:t>Dockerfile</w:t>
       </w:r>
+      <w:proofErr w:type="spellEnd"/>
       <w:r>
         <w:rPr>
           <w:sz w:val="20"/>
@@ -9989,6 +10666,7 @@
         </w:rPr>
         <w:t>📜</w:t>
       </w:r>
+      <w:proofErr w:type="spellStart"/>
       <w:r>
         <w:rPr>
           <w:sz w:val="20"/>
@@ -10001,7 +10679,15 @@
           <w:sz w:val="20"/>
           <w:szCs w:val="20"/>
         </w:rPr>
-        <w:t xml:space="preserve">.ts                                        </w:t>
+        <w:t>.ts</w:t>
+      </w:r>
+      <w:proofErr w:type="spellEnd"/>
+      <w:r>
+        <w:rPr>
+          <w:sz w:val="20"/>
+          <w:szCs w:val="20"/>
+        </w:rPr>
+        <w:t xml:space="preserve">                                        </w:t>
       </w:r>
       <w:r>
         <w:rPr>
@@ -10030,15 +10716,7 @@
           <w:szCs w:val="20"/>
           <w:u w:val="single"/>
         </w:rPr>
-        <w:t>F</w:t>
-      </w:r>
-      <w:r>
-        <w:rPr>
-          <w:sz w:val="20"/>
-          <w:szCs w:val="20"/>
-          <w:u w:val="single"/>
-        </w:rPr>
-        <w:t>ornecer</w:t>
+        <w:t>Fornecer</w:t>
       </w:r>
       <w:r>
         <w:rPr>
@@ -10078,6 +10756,7 @@
         </w:rPr>
         <w:t>📜</w:t>
       </w:r>
+      <w:proofErr w:type="spellStart"/>
       <w:r>
         <w:rPr>
           <w:sz w:val="20"/>
@@ -10085,6 +10764,7 @@
         </w:rPr>
         <w:t>next.config.mjs</w:t>
       </w:r>
+      <w:proofErr w:type="spellEnd"/>
       <w:r>
         <w:rPr>
           <w:sz w:val="20"/>
@@ -10145,43 +10825,52 @@
         </w:rPr>
         <w:t>📜</w:t>
       </w:r>
-      <w:r>
-        <w:rPr>
-          <w:sz w:val="20"/>
-          <w:szCs w:val="20"/>
-        </w:rPr>
-        <w:t>package-</w:t>
-      </w:r>
-      <w:proofErr w:type="gramStart"/>
-      <w:r>
-        <w:rPr>
-          <w:sz w:val="20"/>
-          <w:szCs w:val="20"/>
-        </w:rPr>
-        <w:t>lock.json</w:t>
-      </w:r>
-      <w:proofErr w:type="gramEnd"/>
-      <w:r>
-        <w:rPr>
-          <w:sz w:val="20"/>
-          <w:szCs w:val="20"/>
-        </w:rPr>
-        <w:tab/>
-      </w:r>
-      <w:r>
-        <w:rPr>
-          <w:sz w:val="20"/>
-          <w:szCs w:val="20"/>
-        </w:rPr>
-        <w:tab/>
-      </w:r>
-      <w:r>
-        <w:rPr>
-          <w:sz w:val="20"/>
-          <w:szCs w:val="20"/>
-        </w:rPr>
-        <w:tab/>
-        <w:t>#Arquivo de bloqueio de dependências do npm.</w:t>
+      <w:proofErr w:type="spellStart"/>
+      <w:r>
+        <w:rPr>
+          <w:sz w:val="20"/>
+          <w:szCs w:val="20"/>
+        </w:rPr>
+        <w:t>package-lock.json</w:t>
+      </w:r>
+      <w:proofErr w:type="spellEnd"/>
+      <w:r>
+        <w:rPr>
+          <w:sz w:val="20"/>
+          <w:szCs w:val="20"/>
+        </w:rPr>
+        <w:tab/>
+      </w:r>
+      <w:r>
+        <w:rPr>
+          <w:sz w:val="20"/>
+          <w:szCs w:val="20"/>
+        </w:rPr>
+        <w:tab/>
+      </w:r>
+      <w:r>
+        <w:rPr>
+          <w:sz w:val="20"/>
+          <w:szCs w:val="20"/>
+        </w:rPr>
+        <w:tab/>
+        <w:t xml:space="preserve">#Arquivo de bloqueio de dependências do </w:t>
+      </w:r>
+      <w:proofErr w:type="spellStart"/>
+      <w:r>
+        <w:rPr>
+          <w:sz w:val="20"/>
+          <w:szCs w:val="20"/>
+        </w:rPr>
+        <w:t>npm</w:t>
+      </w:r>
+      <w:proofErr w:type="spellEnd"/>
+      <w:r>
+        <w:rPr>
+          <w:sz w:val="20"/>
+          <w:szCs w:val="20"/>
+        </w:rPr>
+        <w:t>.</w:t>
       </w:r>
       <w:r>
         <w:rPr>
@@ -10214,6 +10903,7 @@
         </w:rPr>
         <w:t>📜</w:t>
       </w:r>
+      <w:proofErr w:type="spellStart"/>
       <w:r>
         <w:rPr>
           <w:sz w:val="20"/>
@@ -10221,34 +10911,51 @@
         </w:rPr>
         <w:t>package.json</w:t>
       </w:r>
-      <w:r>
-        <w:rPr>
-          <w:sz w:val="20"/>
-          <w:szCs w:val="20"/>
-        </w:rPr>
-        <w:tab/>
-      </w:r>
-      <w:r>
-        <w:rPr>
-          <w:sz w:val="20"/>
-          <w:szCs w:val="20"/>
-        </w:rPr>
-        <w:tab/>
-      </w:r>
-      <w:r>
-        <w:rPr>
-          <w:sz w:val="20"/>
-          <w:szCs w:val="20"/>
-        </w:rPr>
-        <w:tab/>
-      </w:r>
-      <w:r>
-        <w:rPr>
-          <w:sz w:val="20"/>
-          <w:szCs w:val="20"/>
-        </w:rPr>
-        <w:tab/>
-        <w:t>#Arquivo de configuração do npm.</w:t>
+      <w:proofErr w:type="spellEnd"/>
+      <w:r>
+        <w:rPr>
+          <w:sz w:val="20"/>
+          <w:szCs w:val="20"/>
+        </w:rPr>
+        <w:tab/>
+      </w:r>
+      <w:r>
+        <w:rPr>
+          <w:sz w:val="20"/>
+          <w:szCs w:val="20"/>
+        </w:rPr>
+        <w:tab/>
+      </w:r>
+      <w:r>
+        <w:rPr>
+          <w:sz w:val="20"/>
+          <w:szCs w:val="20"/>
+        </w:rPr>
+        <w:tab/>
+      </w:r>
+      <w:r>
+        <w:rPr>
+          <w:sz w:val="20"/>
+          <w:szCs w:val="20"/>
+        </w:rPr>
+        <w:tab/>
+        <w:t xml:space="preserve">#Arquivo de configuração do </w:t>
+      </w:r>
+      <w:proofErr w:type="spellStart"/>
+      <w:r>
+        <w:rPr>
+          <w:sz w:val="20"/>
+          <w:szCs w:val="20"/>
+        </w:rPr>
+        <w:t>npm</w:t>
+      </w:r>
+      <w:proofErr w:type="spellEnd"/>
+      <w:r>
+        <w:rPr>
+          <w:sz w:val="20"/>
+          <w:szCs w:val="20"/>
+        </w:rPr>
+        <w:t>.</w:t>
       </w:r>
       <w:r>
         <w:rPr>
@@ -10348,6 +11055,7 @@
         </w:rPr>
         <w:t>📜</w:t>
       </w:r>
+      <w:proofErr w:type="spellStart"/>
       <w:r>
         <w:rPr>
           <w:sz w:val="20"/>
@@ -10355,34 +11063,51 @@
         </w:rPr>
         <w:t>tsconfig.json</w:t>
       </w:r>
-      <w:r>
-        <w:rPr>
-          <w:sz w:val="20"/>
-          <w:szCs w:val="20"/>
-        </w:rPr>
-        <w:tab/>
-      </w:r>
-      <w:r>
-        <w:rPr>
-          <w:sz w:val="20"/>
-          <w:szCs w:val="20"/>
-        </w:rPr>
-        <w:tab/>
-      </w:r>
-      <w:r>
-        <w:rPr>
-          <w:sz w:val="20"/>
-          <w:szCs w:val="20"/>
-        </w:rPr>
-        <w:tab/>
-      </w:r>
-      <w:r>
-        <w:rPr>
-          <w:sz w:val="20"/>
-          <w:szCs w:val="20"/>
-        </w:rPr>
-        <w:tab/>
-        <w:t>#Configuração do TypeScript.</w:t>
+      <w:proofErr w:type="spellEnd"/>
+      <w:r>
+        <w:rPr>
+          <w:sz w:val="20"/>
+          <w:szCs w:val="20"/>
+        </w:rPr>
+        <w:tab/>
+      </w:r>
+      <w:r>
+        <w:rPr>
+          <w:sz w:val="20"/>
+          <w:szCs w:val="20"/>
+        </w:rPr>
+        <w:tab/>
+      </w:r>
+      <w:r>
+        <w:rPr>
+          <w:sz w:val="20"/>
+          <w:szCs w:val="20"/>
+        </w:rPr>
+        <w:tab/>
+      </w:r>
+      <w:r>
+        <w:rPr>
+          <w:sz w:val="20"/>
+          <w:szCs w:val="20"/>
+        </w:rPr>
+        <w:tab/>
+        <w:t xml:space="preserve">#Configuração do </w:t>
+      </w:r>
+      <w:proofErr w:type="spellStart"/>
+      <w:r>
+        <w:rPr>
+          <w:sz w:val="20"/>
+          <w:szCs w:val="20"/>
+        </w:rPr>
+        <w:t>TypeScript</w:t>
+      </w:r>
+      <w:proofErr w:type="spellEnd"/>
+      <w:r>
+        <w:rPr>
+          <w:sz w:val="20"/>
+          <w:szCs w:val="20"/>
+        </w:rPr>
+        <w:t>.</w:t>
       </w:r>
     </w:p>
     <w:p>
@@ -10399,7 +11124,7 @@
       </w:pPr>
       <w:r>
         <w:pict w14:anchorId="300DB3CC">
-          <v:rect id="_x0000_i1032" style="width:0;height:1.5pt" o:hralign="center" o:hrstd="t" o:hr="t" fillcolor="#a0a0a0" stroked="f"/>
+          <v:rect id="_x0000_i1033" style="width:0;height:1.5pt" o:hralign="center" o:hrstd="t" o:hr="t" fillcolor="#a0a0a0" stroked="f"/>
         </w:pict>
       </w:r>
     </w:p>
@@ -10428,7 +11153,15 @@
       </w:pPr>
       <w:r>
         <w:tab/>
-        <w:t xml:space="preserve">Repositório do git:  </w:t>
+        <w:t xml:space="preserve">Repositório do </w:t>
+      </w:r>
+      <w:proofErr w:type="spellStart"/>
+      <w:r>
+        <w:t>git</w:t>
+      </w:r>
+      <w:proofErr w:type="spellEnd"/>
+      <w:r>
+        <w:t xml:space="preserve">:  </w:t>
       </w:r>
       <w:hyperlink r:id="rId5" w:history="1">
         <w:r>
@@ -10444,10 +11177,6 @@
     <w:p>
       <w:pPr>
         <w:spacing w:line="240" w:lineRule="auto"/>
-        <w:rPr>
-          <w:rFonts w:eastAsia="Times New Roman" w:cs="Times New Roman"/>
-          <w:lang w:eastAsia="pt-BR"/>
-        </w:rPr>
       </w:pPr>
       <w:r>
         <w:rPr>
@@ -10467,37 +11196,114 @@
         <w:t xml:space="preserve"> </w:t>
       </w:r>
       <w:hyperlink r:id="rId6" w:history="1">
+        <w:proofErr w:type="spellStart"/>
         <w:r>
           <w:rPr>
             <w:rStyle w:val="Hyperlink"/>
             <w:rFonts w:eastAsia="Times New Roman" w:cs="Times New Roman"/>
             <w:lang w:eastAsia="pt-BR"/>
           </w:rPr>
-          <w:t>Hackathon - OneDrive - Grupo 28</w:t>
+          <w:t>Hackathon</w:t>
+        </w:r>
+        <w:proofErr w:type="spellEnd"/>
+        <w:r>
+          <w:rPr>
+            <w:rStyle w:val="Hyperlink"/>
+            <w:rFonts w:eastAsia="Times New Roman" w:cs="Times New Roman"/>
+            <w:lang w:eastAsia="pt-BR"/>
+          </w:rPr>
+          <w:t xml:space="preserve"> - OneDrive - Grupo 28</w:t>
         </w:r>
       </w:hyperlink>
     </w:p>
     <w:p>
       <w:pPr>
-        <w:spacing w:after="0"/>
-      </w:pPr>
-      <w:r>
-        <w:pict w14:anchorId="3780D467">
-          <v:rect id="_x0000_i1033" style="width:0;height:1.5pt" o:hralign="center" o:hrstd="t" o:hr="t" fillcolor="#a0a0a0" stroked="f"/>
-        </w:pict>
+        <w:spacing w:line="240" w:lineRule="auto"/>
+      </w:pPr>
+      <w:r>
+        <w:tab/>
+        <w:t xml:space="preserve">Link Vídeo </w:t>
+      </w:r>
+      <w:proofErr w:type="spellStart"/>
+      <w:r>
+        <w:t>Pitch</w:t>
+      </w:r>
+      <w:proofErr w:type="spellEnd"/>
+      <w:r>
+        <w:t xml:space="preserve">: </w:t>
+      </w:r>
+      <w:hyperlink r:id="rId7" w:history="1">
+        <w:r>
+          <w:rPr>
+            <w:rStyle w:val="Hyperlink"/>
+          </w:rPr>
+          <w:t>https://www.youtube.com/watch?v=ZxL1wAwRjf4</w:t>
+        </w:r>
+      </w:hyperlink>
+      <w:r>
+        <w:t xml:space="preserve"> </w:t>
       </w:r>
     </w:p>
     <w:p>
       <w:pPr>
         <w:spacing w:line="240" w:lineRule="auto"/>
         <w:rPr>
+          <w:rStyle w:val="Hyperlink"/>
           <w:rFonts w:eastAsia="Times New Roman" w:cs="Times New Roman"/>
           <w:lang w:eastAsia="pt-BR"/>
         </w:rPr>
       </w:pPr>
+      <w:r>
+        <w:tab/>
+        <w:t>Link Apresentação da Solução:</w:t>
+      </w:r>
+      <w:r>
+        <w:t xml:space="preserve"> </w:t>
+      </w:r>
+      <w:r>
+        <w:fldChar w:fldCharType="begin"/>
+      </w:r>
+      <w:r>
+        <w:instrText>HYPERLINK "https://youtu.be/RikD6P4_rEQ"</w:instrText>
+      </w:r>
+      <w:r>
+        <w:fldChar w:fldCharType="separate"/>
+      </w:r>
+      <w:r>
+        <w:rPr>
+          <w:rStyle w:val="Hyperlink"/>
+        </w:rPr>
+        <w:t>https://youtu.be/RikD6P4_rEQ</w:t>
+      </w:r>
     </w:p>
     <w:p>
       <w:pPr>
+        <w:spacing w:after="0"/>
+      </w:pPr>
+      <w:r>
+        <w:rPr>
+          <w:rStyle w:val="Hyperlink"/>
+        </w:rPr>
+        <w:lastRenderedPageBreak/>
+        <w:pict w14:anchorId="3780D467">
+          <v:rect id="_x0000_i1034" style="width:0;height:1.5pt" o:hralign="center" o:hrstd="t" o:hr="t" fillcolor="#a0a0a0" stroked="f"/>
+        </w:pict>
+      </w:r>
+      <w:r>
+        <w:fldChar w:fldCharType="end"/>
+      </w:r>
+    </w:p>
+    <w:p>
+      <w:pPr>
+        <w:spacing w:line="240" w:lineRule="auto"/>
+        <w:rPr>
+          <w:rFonts w:eastAsia="Times New Roman" w:cs="Times New Roman"/>
+          <w:lang w:eastAsia="pt-BR"/>
+        </w:rPr>
+      </w:pPr>
+    </w:p>
+    <w:p>
+      <w:pPr>
         <w:rPr>
           <w:b/>
           <w:bCs/>
@@ -10526,11 +11332,6 @@
       <w:pPr>
         <w:spacing w:after="0"/>
       </w:pPr>
-      <w:r>
-        <w:pict w14:anchorId="3FBB0E8C">
-          <v:rect id="_x0000_i1034" style="width:0;height:1.5pt" o:hralign="center" o:hrstd="t" o:hr="t" fillcolor="#a0a0a0" stroked="f"/>
-        </w:pict>
-      </w:r>
     </w:p>
     <w:p>
       <w:pPr>
@@ -10539,92 +11340,6 @@
           <w:bCs/>
         </w:rPr>
       </w:pPr>
-    </w:p>
-    <w:p>
-      <w:pPr>
-        <w:rPr>
-          <w:b/>
-          <w:bCs/>
-        </w:rPr>
-      </w:pPr>
-      <w:r>
-        <w:rPr>
-          <w:b/>
-          <w:bCs/>
-        </w:rPr>
-        <w:t>Equipe: Grupo 28</w:t>
-      </w:r>
-    </w:p>
-    <w:p>
-      <w:pPr>
-        <w:spacing w:after="0"/>
-      </w:pPr>
-      <w:r>
-        <w:t>Filipe Mulitemo</w:t>
-      </w:r>
-      <w:r>
-        <w:t xml:space="preserve">   </w:t>
-      </w:r>
-      <w:r>
-        <w:t xml:space="preserve"> – RM353810</w:t>
-      </w:r>
-    </w:p>
-    <w:p>
-      <w:pPr>
-        <w:spacing w:after="0"/>
-      </w:pPr>
-      <w:r>
-        <w:t>Lucas de Moraes – RM353135</w:t>
-      </w:r>
-    </w:p>
-    <w:p>
-      <w:pPr>
-        <w:spacing w:after="0"/>
-      </w:pPr>
-      <w:r>
-        <w:t xml:space="preserve">Marcelo Neves  </w:t>
-      </w:r>
-      <w:r>
-        <w:t xml:space="preserve">   </w:t>
-      </w:r>
-      <w:r>
-        <w:t>– RM355808</w:t>
-      </w:r>
-    </w:p>
-    <w:p>
-      <w:pPr>
-        <w:spacing w:after="0"/>
-      </w:pPr>
-      <w:r>
-        <w:lastRenderedPageBreak/>
-        <w:t xml:space="preserve">Song Shik      </w:t>
-      </w:r>
-      <w:r>
-        <w:t xml:space="preserve">          </w:t>
-      </w:r>
-      <w:r>
-        <w:t>– RM353956</w:t>
-      </w:r>
-    </w:p>
-    <w:p>
-      <w:pPr>
-        <w:spacing w:after="0"/>
-      </w:pPr>
-      <w:r>
-        <w:t xml:space="preserve">Thiago Santos   </w:t>
-      </w:r>
-      <w:r>
-        <w:t xml:space="preserve">    </w:t>
-      </w:r>
-      <w:r>
-        <w:t>–</w:t>
-      </w:r>
-      <w:r>
-        <w:t xml:space="preserve"> </w:t>
-      </w:r>
-      <w:r>
-        <w:t>RM355404</w:t>
-      </w:r>
     </w:p>
     <w:p/>
     <w:sectPr>
@@ -10641,7 +11356,7 @@
 <w:numbering xmlns:wpc="http://schemas.microsoft.com/office/word/2010/wordprocessingCanvas" xmlns:cx="http://schemas.microsoft.com/office/drawing/2014/chartex" xmlns:cx1="http://schemas.microsoft.com/office/drawing/2015/9/8/chartex" xmlns:cx2="http://schemas.microsoft.com/office/drawing/2015/10/21/chartex" xmlns:cx3="http://schemas.microsoft.com/office/drawing/2016/5/9/chartex" xmlns:cx4="http://schemas.microsoft.com/office/drawing/2016/5/10/chartex" xmlns:cx5="http://schemas.microsoft.com/office/drawing/2016/5/11/chartex" xmlns:cx6="http://schemas.microsoft.com/office/drawing/2016/5/12/chartex" xmlns:cx7="http://schemas.microsoft.com/office/drawing/2016/5/13/chartex" xmlns:cx8="http://schemas.microsoft.com/office/drawing/2016/5/14/chartex" xmlns:mc="http://schemas.openxmlformats.org/markup-compatibility/2006" xmlns:aink="http://schemas.microsoft.com/office/drawing/2016/ink" xmlns:am3d="http://schemas.microsoft.com/office/drawing/2017/model3d" xmlns:o="urn:schemas-microsoft-com:office:office" xmlns:oel="http://schemas.microsoft.com/office/2019/extlst" xmlns:r="http://schemas.openxmlformats.org/officeDocument/2006/relationships" xmlns:m="http://schemas.openxmlformats.org/officeDocument/2006/math" xmlns:v="urn:schemas-microsoft-com:vml" xmlns:wp14="http://schemas.microsoft.com/office/word/2010/wordprocessingDrawing" xmlns:wp="http://schemas.openxmlformats.org/drawingml/2006/wordprocessingDrawing" xmlns:w10="urn:schemas-microsoft-com:office:word" xmlns:w="http://schemas.openxmlformats.org/wordprocessingml/2006/main" xmlns:w14="http://schemas.microsoft.com/office/word/2010/wordml" xmlns:w15="http://schemas.microsoft.com/office/word/2012/wordml" xmlns:w16cex="http://schemas.microsoft.com/office/word/2018/wordml/cex" xmlns:w16cid="http://schemas.microsoft.com/office/word/2016/wordml/cid" xmlns:w16="http://schemas.microsoft.com/office/word/2018/wordml" xmlns:w16du="http://schemas.microsoft.com/office/word/2023/wordml/word16du" xmlns:w16sdtdh="http://schemas.microsoft.com/office/word/2020/wordml/sdtdatahash" xmlns:w16sdtfl="http://schemas.microsoft.com/office/word/2024/wordml/sdtformatlock" xmlns:w16se="http://schemas.microsoft.com/office/word/2015/wordml/symex" xmlns:wpg="http://schemas.microsoft.com/office/word/2010/wordprocessingGroup" xmlns:wpi="http://schemas.microsoft.com/office/word/2010/wordprocessingInk" xmlns:wne="http://schemas.microsoft.com/office/word/2006/wordml" xmlns:wps="http://schemas.microsoft.com/office/word/2010/wordprocessingShape" mc:Ignorable="w14 w15 w16se w16cid w16 w16cex w16sdtdh w16sdtfl w16du wp14">
   <w:numPicBullet w:numPicBulletId="0">
     <w:pict>
-      <v:rect id="_x0000_i1033" style="width:0;height:1.5pt" o:hralign="center" o:bullet="t" o:hrstd="t" o:hr="t" fillcolor="#a0a0a0" stroked="f"/>
+      <v:rect id="_x0000_i1030" style="width:0;height:1.5pt" o:hralign="center" o:bullet="t" o:hrstd="t" o:hr="t" fillcolor="#a0a0a0" stroked="f"/>
     </w:pict>
   </w:numPicBullet>
   <w:abstractNum w:abstractNumId="0" w15:restartNumberingAfterBreak="0">
@@ -12089,6 +12804,7 @@
   <w:style w:type="character" w:default="1" w:styleId="Fontepargpadro">
     <w:name w:val="Default Paragraph Font"/>
     <w:uiPriority w:val="1"/>
+    <w:semiHidden/>
     <w:unhideWhenUsed/>
   </w:style>
   <w:style w:type="table" w:default="1" w:styleId="Tabelanormal">

</xml_diff>